<commit_message>
Udpated description of the PIR calculator service, minor copy amendments and updated Test Scenario template
Signed-off-by: gwsadmin <gatewayservices@ird.govt.nz>
</commit_message>
<xml_diff>
--- a/Service – PIR Calculator/PIR Calculator Service - Test Report Template.docx
+++ b/Service – PIR Calculator/PIR Calculator Service - Test Report Template.docx
@@ -6,39 +6,29 @@
       <w:pPr>
         <w:pStyle w:val="Heading1"/>
         <w:numPr>
+          <w:ilvl w:val="0"/>
           <w:numId w:val="0"/>
         </w:numPr>
         <w:spacing w:before="240"/>
       </w:pPr>
-      <w:bookmarkStart w:name="_Hlk523829266" w:id="0"/>
+      <w:bookmarkStart w:id="0" w:name="_Hlk523829266"/>
       <w:r>
         <w:rPr>
           <w:sz w:val="32"/>
           <w:szCs w:val="32"/>
         </w:rPr>
-        <w:t>Test Report</w:t>
+        <w:t xml:space="preserve">Test Report </w:t>
       </w:r>
       <w:r>
-        <w:rPr>
-          <w:sz w:val="32"/>
-          <w:szCs w:val="32"/>
-        </w:rPr>
-        <w:t xml:space="preserve"> </w:t>
-      </w:r>
-      <w:r>
-        <w:rPr/>
         <w:t xml:space="preserve">    </w:t>
       </w:r>
       <w:r>
-        <w:rPr/>
         <w:t xml:space="preserve">PIR Calculator </w:t>
       </w:r>
       <w:r>
-        <w:rPr/>
         <w:t>API</w:t>
       </w:r>
       <w:r>
-        <w:rPr/>
         <w:t xml:space="preserve"> Service</w:t>
       </w:r>
       <w:r>
@@ -50,16 +40,15 @@
       <w:pPr>
         <w:pStyle w:val="Heading1"/>
         <w:numPr>
+          <w:ilvl w:val="0"/>
           <w:numId w:val="0"/>
         </w:numPr>
         <w:spacing w:before="240"/>
       </w:pPr>
       <w:r>
-        <w:rPr/>
         <w:t xml:space="preserve">PIR Calculator </w:t>
       </w:r>
       <w:r>
-        <w:rPr/>
         <w:t>API</w:t>
       </w:r>
     </w:p>
@@ -91,58 +80,21 @@
             <w:gridSpan w:val="3"/>
             <w:tcBorders>
               <w:top w:val="nil"/>
-              <w:left w:val="single" w:color="auto" w:sz="4" w:space="0"/>
-              <w:bottom w:val="single" w:color="auto" w:sz="4" w:space="0"/>
-              <w:right w:val="single" w:color="auto" w:sz="4" w:space="0"/>
+              <w:left w:val="single" w:sz="4" w:space="0" w:color="auto"/>
+              <w:bottom w:val="single" w:sz="4" w:space="0" w:color="auto"/>
+              <w:right w:val="single" w:sz="4" w:space="0" w:color="auto"/>
             </w:tcBorders>
             <w:shd w:val="clear" w:color="auto" w:fill="2E798E"/>
             <w:noWrap/>
-            <w:tcMar/>
             <w:vAlign w:val="center"/>
           </w:tcPr>
           <w:p>
             <w:pPr>
-              <w:pStyle w:val="Normal"/>
-              <w:bidi w:val="0"/>
-              <w:spacing w:before="0" w:beforeAutospacing="off" w:after="0" w:afterAutospacing="off" w:line="360" w:lineRule="auto"/>
-              <w:ind w:left="0" w:right="0"/>
-              <w:jc w:val="left"/>
+              <w:spacing w:after="0" w:line="360" w:lineRule="auto"/>
             </w:pPr>
             <w:r>
               <w:rPr>
-                <w:rFonts w:ascii="Calibri" w:hAnsi="Calibri" w:eastAsia="Times New Roman" w:cs="Calibri" w:asciiTheme="minorAscii" w:hAnsiTheme="minorAscii" w:cstheme="minorAscii"/>
-                <w:b w:val="1"/>
-                <w:bCs w:val="1"/>
-                <w:color w:val="FFFFFF" w:themeColor="background1" w:themeTint="FF" w:themeShade="FF"/>
-                <w:sz w:val="18"/>
-                <w:szCs w:val="18"/>
-                <w:lang w:eastAsia="en-NZ"/>
-              </w:rPr>
-              <w:t>Prescribed Investor Rate</w:t>
-            </w:r>
-          </w:p>
-        </w:tc>
-        <w:tc>
-          <w:tcPr>
-            <w:tcW w:w="322" w:type="pct"/>
-            <w:tcBorders>
-              <w:top w:val="nil"/>
-              <w:left w:val="single" w:color="auto" w:sz="4" w:space="0"/>
-              <w:bottom w:val="single" w:color="auto" w:sz="4" w:space="0"/>
-              <w:right w:val="single" w:color="auto" w:sz="4" w:space="0"/>
-            </w:tcBorders>
-            <w:shd w:val="clear" w:color="auto" w:fill="2E798E"/>
-            <w:tcMar/>
-          </w:tcPr>
-          <w:p>
-            <w:pPr>
-              <w:autoSpaceDE/>
-              <w:autoSpaceDN/>
-              <w:adjustRightInd/>
-              <w:spacing w:before="60" w:after="60" w:line="360" w:lineRule="auto"/>
-              <w:jc w:val="center"/>
-              <w:rPr>
-                <w:rFonts w:eastAsia="Times New Roman" w:asciiTheme="minorHAnsi" w:hAnsiTheme="minorHAnsi" w:cstheme="minorHAnsi"/>
+                <w:rFonts w:asciiTheme="minorHAnsi" w:eastAsia="Times New Roman" w:hAnsiTheme="minorHAnsi"/>
                 <w:b/>
                 <w:bCs/>
                 <w:color w:val="FFFFFF" w:themeColor="background1"/>
@@ -150,22 +102,20 @@
                 <w:szCs w:val="18"/>
                 <w:lang w:eastAsia="en-NZ"/>
               </w:rPr>
-            </w:pPr>
-          </w:p>
-        </w:tc>
-        <w:tc>
-          <w:tcPr>
-            <w:tcW w:w="1185" w:type="pct"/>
-            <w:gridSpan w:val="2"/>
+              <w:t>Prescribed Investor Rate</w:t>
+            </w:r>
+          </w:p>
+        </w:tc>
+        <w:tc>
+          <w:tcPr>
+            <w:tcW w:w="322" w:type="pct"/>
             <w:tcBorders>
               <w:top w:val="nil"/>
-              <w:left w:val="single" w:color="auto" w:sz="4" w:space="0"/>
-              <w:bottom w:val="single" w:color="auto" w:sz="4" w:space="0"/>
-              <w:right w:val="single" w:color="auto" w:sz="4" w:space="0"/>
+              <w:left w:val="single" w:sz="4" w:space="0" w:color="auto"/>
+              <w:bottom w:val="single" w:sz="4" w:space="0" w:color="auto"/>
+              <w:right w:val="single" w:sz="4" w:space="0" w:color="auto"/>
             </w:tcBorders>
             <w:shd w:val="clear" w:color="auto" w:fill="2E798E"/>
-            <w:tcMar/>
-            <w:vAlign w:val="center"/>
           </w:tcPr>
           <w:p>
             <w:pPr>
@@ -175,7 +125,7 @@
               <w:spacing w:before="60" w:after="60" w:line="360" w:lineRule="auto"/>
               <w:jc w:val="center"/>
               <w:rPr>
-                <w:rFonts w:eastAsia="Times New Roman" w:asciiTheme="minorHAnsi" w:hAnsiTheme="minorHAnsi" w:cstheme="minorHAnsi"/>
+                <w:rFonts w:asciiTheme="minorHAnsi" w:eastAsia="Times New Roman" w:hAnsiTheme="minorHAnsi" w:cstheme="minorHAnsi"/>
                 <w:b/>
                 <w:bCs/>
                 <w:color w:val="FFFFFF" w:themeColor="background1"/>
@@ -184,9 +134,30 @@
                 <w:lang w:eastAsia="en-NZ"/>
               </w:rPr>
             </w:pPr>
-            <w:r>
-              <w:rPr>
-                <w:rFonts w:eastAsia="Times New Roman" w:asciiTheme="minorHAnsi" w:hAnsiTheme="minorHAnsi" w:cstheme="minorHAnsi"/>
+          </w:p>
+        </w:tc>
+        <w:tc>
+          <w:tcPr>
+            <w:tcW w:w="1185" w:type="pct"/>
+            <w:gridSpan w:val="2"/>
+            <w:tcBorders>
+              <w:top w:val="nil"/>
+              <w:left w:val="single" w:sz="4" w:space="0" w:color="auto"/>
+              <w:bottom w:val="single" w:sz="4" w:space="0" w:color="auto"/>
+              <w:right w:val="single" w:sz="4" w:space="0" w:color="auto"/>
+            </w:tcBorders>
+            <w:shd w:val="clear" w:color="auto" w:fill="2E798E"/>
+            <w:vAlign w:val="center"/>
+          </w:tcPr>
+          <w:p>
+            <w:pPr>
+              <w:autoSpaceDE/>
+              <w:autoSpaceDN/>
+              <w:adjustRightInd/>
+              <w:spacing w:before="60" w:after="60" w:line="360" w:lineRule="auto"/>
+              <w:jc w:val="center"/>
+              <w:rPr>
+                <w:rFonts w:asciiTheme="minorHAnsi" w:eastAsia="Times New Roman" w:hAnsiTheme="minorHAnsi" w:cstheme="minorHAnsi"/>
                 <w:b/>
                 <w:bCs/>
                 <w:color w:val="FFFFFF" w:themeColor="background1"/>
@@ -194,33 +165,10 @@
                 <w:szCs w:val="18"/>
                 <w:lang w:eastAsia="en-NZ"/>
               </w:rPr>
-              <w:t>Test Plan</w:t>
-            </w:r>
-          </w:p>
-        </w:tc>
-        <w:tc>
-          <w:tcPr>
-            <w:tcW w:w="869" w:type="pct"/>
-            <w:gridSpan w:val="2"/>
-            <w:tcBorders>
-              <w:top w:val="nil"/>
-              <w:left w:val="nil"/>
-              <w:bottom w:val="single" w:color="auto" w:sz="4" w:space="0"/>
-              <w:right w:val="single" w:color="auto" w:sz="4" w:space="0"/>
-            </w:tcBorders>
-            <w:shd w:val="clear" w:color="auto" w:fill="2E798E"/>
-            <w:tcMar/>
-            <w:vAlign w:val="center"/>
-          </w:tcPr>
-          <w:p>
-            <w:pPr>
-              <w:autoSpaceDE/>
-              <w:autoSpaceDN/>
-              <w:adjustRightInd/>
-              <w:spacing w:before="60" w:after="60" w:line="360" w:lineRule="auto"/>
-              <w:jc w:val="center"/>
-              <w:rPr>
-                <w:rFonts w:eastAsia="Times New Roman" w:asciiTheme="minorHAnsi" w:hAnsiTheme="minorHAnsi" w:cstheme="minorHAnsi"/>
+            </w:pPr>
+            <w:r>
+              <w:rPr>
+                <w:rFonts w:asciiTheme="minorHAnsi" w:eastAsia="Times New Roman" w:hAnsiTheme="minorHAnsi" w:cstheme="minorHAnsi"/>
                 <w:b/>
                 <w:bCs/>
                 <w:color w:val="FFFFFF" w:themeColor="background1"/>
@@ -228,10 +176,32 @@
                 <w:szCs w:val="18"/>
                 <w:lang w:eastAsia="en-NZ"/>
               </w:rPr>
-            </w:pPr>
-            <w:r>
-              <w:rPr>
-                <w:rFonts w:eastAsia="Times New Roman" w:asciiTheme="minorHAnsi" w:hAnsiTheme="minorHAnsi" w:cstheme="minorHAnsi"/>
+              <w:t>Test Plan</w:t>
+            </w:r>
+          </w:p>
+        </w:tc>
+        <w:tc>
+          <w:tcPr>
+            <w:tcW w:w="869" w:type="pct"/>
+            <w:gridSpan w:val="2"/>
+            <w:tcBorders>
+              <w:top w:val="nil"/>
+              <w:left w:val="nil"/>
+              <w:bottom w:val="single" w:sz="4" w:space="0" w:color="auto"/>
+              <w:right w:val="single" w:sz="4" w:space="0" w:color="auto"/>
+            </w:tcBorders>
+            <w:shd w:val="clear" w:color="auto" w:fill="2E798E"/>
+            <w:vAlign w:val="center"/>
+          </w:tcPr>
+          <w:p>
+            <w:pPr>
+              <w:autoSpaceDE/>
+              <w:autoSpaceDN/>
+              <w:adjustRightInd/>
+              <w:spacing w:before="60" w:after="60" w:line="360" w:lineRule="auto"/>
+              <w:jc w:val="center"/>
+              <w:rPr>
+                <w:rFonts w:asciiTheme="minorHAnsi" w:eastAsia="Times New Roman" w:hAnsiTheme="minorHAnsi" w:cstheme="minorHAnsi"/>
                 <w:b/>
                 <w:bCs/>
                 <w:color w:val="FFFFFF" w:themeColor="background1"/>
@@ -239,6 +209,17 @@
                 <w:szCs w:val="18"/>
                 <w:lang w:eastAsia="en-NZ"/>
               </w:rPr>
+            </w:pPr>
+            <w:r>
+              <w:rPr>
+                <w:rFonts w:asciiTheme="minorHAnsi" w:eastAsia="Times New Roman" w:hAnsiTheme="minorHAnsi" w:cstheme="minorHAnsi"/>
+                <w:b/>
+                <w:bCs/>
+                <w:color w:val="FFFFFF" w:themeColor="background1"/>
+                <w:sz w:val="18"/>
+                <w:szCs w:val="18"/>
+                <w:lang w:eastAsia="en-NZ"/>
+              </w:rPr>
               <w:t>Test Results</w:t>
             </w:r>
           </w:p>
@@ -254,13 +235,12 @@
             <w:tcW w:w="413" w:type="pct"/>
             <w:tcBorders>
               <w:top w:val="nil"/>
-              <w:left w:val="single" w:color="auto" w:sz="4" w:space="0"/>
-              <w:bottom w:val="single" w:color="auto" w:sz="4" w:space="0"/>
-              <w:right w:val="single" w:color="auto" w:sz="4" w:space="0"/>
+              <w:left w:val="single" w:sz="4" w:space="0" w:color="auto"/>
+              <w:bottom w:val="single" w:sz="4" w:space="0" w:color="auto"/>
+              <w:right w:val="single" w:sz="4" w:space="0" w:color="auto"/>
             </w:tcBorders>
             <w:shd w:val="clear" w:color="auto" w:fill="auto"/>
             <w:noWrap/>
-            <w:tcMar/>
             <w:vAlign w:val="center"/>
             <w:hideMark/>
           </w:tcPr>
@@ -271,7 +251,7 @@
               <w:adjustRightInd/>
               <w:spacing w:after="0" w:line="360" w:lineRule="auto"/>
               <w:rPr>
-                <w:rFonts w:eastAsia="Times New Roman" w:asciiTheme="minorHAnsi" w:hAnsiTheme="minorHAnsi" w:cstheme="minorHAnsi"/>
+                <w:rFonts w:asciiTheme="minorHAnsi" w:eastAsia="Times New Roman" w:hAnsiTheme="minorHAnsi" w:cstheme="minorHAnsi"/>
                 <w:b/>
                 <w:bCs/>
                 <w:color w:val="000000"/>
@@ -282,7 +262,7 @@
             </w:pPr>
             <w:r>
               <w:rPr>
-                <w:rFonts w:eastAsia="Times New Roman" w:asciiTheme="minorHAnsi" w:hAnsiTheme="minorHAnsi" w:cstheme="minorHAnsi"/>
+                <w:rFonts w:asciiTheme="minorHAnsi" w:eastAsia="Times New Roman" w:hAnsiTheme="minorHAnsi" w:cstheme="minorHAnsi"/>
                 <w:b/>
                 <w:bCs/>
                 <w:color w:val="000000"/>
@@ -300,11 +280,10 @@
             <w:tcBorders>
               <w:top w:val="nil"/>
               <w:left w:val="nil"/>
-              <w:bottom w:val="single" w:color="auto" w:sz="4" w:space="0"/>
-              <w:right w:val="single" w:color="auto" w:sz="4" w:space="0"/>
+              <w:bottom w:val="single" w:sz="4" w:space="0" w:color="auto"/>
+              <w:right w:val="single" w:sz="4" w:space="0" w:color="auto"/>
             </w:tcBorders>
             <w:shd w:val="clear" w:color="auto" w:fill="auto"/>
-            <w:tcMar/>
             <w:vAlign w:val="center"/>
             <w:hideMark/>
           </w:tcPr>
@@ -316,7 +295,7 @@
               <w:spacing w:after="0" w:line="360" w:lineRule="auto"/>
               <w:jc w:val="center"/>
               <w:rPr>
-                <w:rFonts w:eastAsia="Times New Roman" w:asciiTheme="minorHAnsi" w:hAnsiTheme="minorHAnsi" w:cstheme="minorHAnsi"/>
+                <w:rFonts w:asciiTheme="minorHAnsi" w:eastAsia="Times New Roman" w:hAnsiTheme="minorHAnsi" w:cstheme="minorHAnsi"/>
                 <w:b/>
                 <w:bCs/>
                 <w:color w:val="000000"/>
@@ -327,7 +306,7 @@
             </w:pPr>
             <w:r>
               <w:rPr>
-                <w:rFonts w:eastAsia="Times New Roman" w:asciiTheme="minorHAnsi" w:hAnsiTheme="minorHAnsi" w:cstheme="minorHAnsi"/>
+                <w:rFonts w:asciiTheme="minorHAnsi" w:eastAsia="Times New Roman" w:hAnsiTheme="minorHAnsi" w:cstheme="minorHAnsi"/>
                 <w:b/>
                 <w:bCs/>
                 <w:color w:val="000000"/>
@@ -345,10 +324,9 @@
             <w:tcBorders>
               <w:top w:val="nil"/>
               <w:left w:val="nil"/>
-              <w:bottom w:val="single" w:color="auto" w:sz="4" w:space="0"/>
-              <w:right w:val="single" w:color="auto" w:sz="4" w:space="0"/>
-            </w:tcBorders>
-            <w:tcMar/>
+              <w:bottom w:val="single" w:sz="4" w:space="0" w:color="auto"/>
+              <w:right w:val="single" w:sz="4" w:space="0" w:color="auto"/>
+            </w:tcBorders>
             <w:vAlign w:val="center"/>
           </w:tcPr>
           <w:p>
@@ -359,7 +337,7 @@
               <w:spacing w:after="0" w:line="360" w:lineRule="auto"/>
               <w:jc w:val="center"/>
               <w:rPr>
-                <w:rFonts w:eastAsia="Times New Roman" w:asciiTheme="minorHAnsi" w:hAnsiTheme="minorHAnsi" w:cstheme="minorHAnsi"/>
+                <w:rFonts w:asciiTheme="minorHAnsi" w:eastAsia="Times New Roman" w:hAnsiTheme="minorHAnsi" w:cstheme="minorHAnsi"/>
                 <w:b/>
                 <w:bCs/>
                 <w:color w:val="000000"/>
@@ -370,7 +348,7 @@
             </w:pPr>
             <w:r>
               <w:rPr>
-                <w:rFonts w:eastAsia="Times New Roman" w:asciiTheme="minorHAnsi" w:hAnsiTheme="minorHAnsi" w:cstheme="minorHAnsi"/>
+                <w:rFonts w:asciiTheme="minorHAnsi" w:eastAsia="Times New Roman" w:hAnsiTheme="minorHAnsi" w:cstheme="minorHAnsi"/>
                 <w:b/>
                 <w:bCs/>
                 <w:color w:val="000000"/>
@@ -387,11 +365,10 @@
             <w:tcW w:w="322" w:type="pct"/>
             <w:tcBorders>
               <w:top w:val="nil"/>
-              <w:left w:val="single" w:color="auto" w:sz="4" w:space="0"/>
-              <w:bottom w:val="single" w:color="auto" w:sz="4" w:space="0"/>
-              <w:right w:val="single" w:color="auto" w:sz="4" w:space="0"/>
-            </w:tcBorders>
-            <w:tcMar/>
+              <w:left w:val="single" w:sz="4" w:space="0" w:color="auto"/>
+              <w:bottom w:val="single" w:sz="4" w:space="0" w:color="auto"/>
+              <w:right w:val="single" w:sz="4" w:space="0" w:color="auto"/>
+            </w:tcBorders>
             <w:vAlign w:val="center"/>
           </w:tcPr>
           <w:p>
@@ -402,7 +379,7 @@
               <w:spacing w:after="0" w:line="360" w:lineRule="auto"/>
               <w:jc w:val="center"/>
               <w:rPr>
-                <w:rFonts w:eastAsia="Times New Roman" w:asciiTheme="minorHAnsi" w:hAnsiTheme="minorHAnsi" w:cstheme="minorHAnsi"/>
+                <w:rFonts w:asciiTheme="minorHAnsi" w:eastAsia="Times New Roman" w:hAnsiTheme="minorHAnsi" w:cstheme="minorHAnsi"/>
                 <w:b/>
                 <w:bCs/>
                 <w:color w:val="000000"/>
@@ -413,7 +390,7 @@
             </w:pPr>
             <w:r>
               <w:rPr>
-                <w:rFonts w:eastAsia="Times New Roman" w:asciiTheme="minorHAnsi" w:hAnsiTheme="minorHAnsi" w:cstheme="minorHAnsi"/>
+                <w:rFonts w:asciiTheme="minorHAnsi" w:eastAsia="Times New Roman" w:hAnsiTheme="minorHAnsi" w:cstheme="minorHAnsi"/>
                 <w:b/>
                 <w:bCs/>
                 <w:color w:val="000000"/>
@@ -425,7 +402,7 @@
             </w:r>
             <w:r>
               <w:rPr>
-                <w:rFonts w:eastAsia="Times New Roman" w:asciiTheme="minorHAnsi" w:hAnsiTheme="minorHAnsi" w:cstheme="minorHAnsi"/>
+                <w:rFonts w:asciiTheme="minorHAnsi" w:eastAsia="Times New Roman" w:hAnsiTheme="minorHAnsi" w:cstheme="minorHAnsi"/>
                 <w:b/>
                 <w:bCs/>
                 <w:color w:val="000000"/>
@@ -442,11 +419,10 @@
             <w:tcW w:w="460" w:type="pct"/>
             <w:tcBorders>
               <w:top w:val="nil"/>
-              <w:left w:val="single" w:color="auto" w:sz="4" w:space="0"/>
-              <w:bottom w:val="single" w:color="auto" w:sz="4" w:space="0"/>
-              <w:right w:val="single" w:color="auto" w:sz="4" w:space="0"/>
-            </w:tcBorders>
-            <w:tcMar/>
+              <w:left w:val="single" w:sz="4" w:space="0" w:color="auto"/>
+              <w:bottom w:val="single" w:sz="4" w:space="0" w:color="auto"/>
+              <w:right w:val="single" w:sz="4" w:space="0" w:color="auto"/>
+            </w:tcBorders>
             <w:vAlign w:val="center"/>
           </w:tcPr>
           <w:p>
@@ -457,7 +433,7 @@
               <w:spacing w:after="0" w:line="360" w:lineRule="auto"/>
               <w:jc w:val="center"/>
               <w:rPr>
-                <w:rFonts w:eastAsia="Times New Roman" w:asciiTheme="minorHAnsi" w:hAnsiTheme="minorHAnsi" w:cstheme="minorHAnsi"/>
+                <w:rFonts w:asciiTheme="minorHAnsi" w:eastAsia="Times New Roman" w:hAnsiTheme="minorHAnsi" w:cstheme="minorHAnsi"/>
                 <w:b/>
                 <w:bCs/>
                 <w:color w:val="000000"/>
@@ -468,7 +444,7 @@
             </w:pPr>
             <w:r>
               <w:rPr>
-                <w:rFonts w:eastAsia="Times New Roman" w:asciiTheme="minorHAnsi" w:hAnsiTheme="minorHAnsi" w:cstheme="minorHAnsi"/>
+                <w:rFonts w:asciiTheme="minorHAnsi" w:eastAsia="Times New Roman" w:hAnsiTheme="minorHAnsi" w:cstheme="minorHAnsi"/>
                 <w:b/>
                 <w:bCs/>
                 <w:color w:val="000000"/>
@@ -487,7 +463,7 @@
               <w:spacing w:after="0" w:line="360" w:lineRule="auto"/>
               <w:jc w:val="center"/>
               <w:rPr>
-                <w:rFonts w:eastAsia="Times New Roman" w:asciiTheme="minorHAnsi" w:hAnsiTheme="minorHAnsi" w:cstheme="minorHAnsi"/>
+                <w:rFonts w:asciiTheme="minorHAnsi" w:eastAsia="Times New Roman" w:hAnsiTheme="minorHAnsi" w:cstheme="minorHAnsi"/>
                 <w:b/>
                 <w:bCs/>
                 <w:color w:val="000000"/>
@@ -498,7 +474,7 @@
             </w:pPr>
             <w:r>
               <w:rPr>
-                <w:rFonts w:eastAsia="Times New Roman" w:asciiTheme="minorHAnsi" w:hAnsiTheme="minorHAnsi" w:cstheme="minorHAnsi"/>
+                <w:rFonts w:asciiTheme="minorHAnsi" w:eastAsia="Times New Roman" w:hAnsiTheme="minorHAnsi" w:cstheme="minorHAnsi"/>
                 <w:b/>
                 <w:bCs/>
                 <w:color w:val="000000"/>
@@ -516,10 +492,9 @@
             <w:tcBorders>
               <w:top w:val="nil"/>
               <w:left w:val="nil"/>
-              <w:bottom w:val="single" w:color="auto" w:sz="4" w:space="0"/>
-              <w:right w:val="single" w:color="auto" w:sz="4" w:space="0"/>
-            </w:tcBorders>
-            <w:tcMar/>
+              <w:bottom w:val="single" w:sz="4" w:space="0" w:color="auto"/>
+              <w:right w:val="single" w:sz="4" w:space="0" w:color="auto"/>
+            </w:tcBorders>
             <w:vAlign w:val="center"/>
           </w:tcPr>
           <w:p>
@@ -530,7 +505,7 @@
               <w:spacing w:after="0" w:line="360" w:lineRule="auto"/>
               <w:jc w:val="center"/>
               <w:rPr>
-                <w:rFonts w:eastAsia="Times New Roman" w:asciiTheme="minorHAnsi" w:hAnsiTheme="minorHAnsi" w:cstheme="minorHAnsi"/>
+                <w:rFonts w:asciiTheme="minorHAnsi" w:eastAsia="Times New Roman" w:hAnsiTheme="minorHAnsi" w:cstheme="minorHAnsi"/>
                 <w:b/>
                 <w:bCs/>
                 <w:color w:val="000000"/>
@@ -541,7 +516,7 @@
             </w:pPr>
             <w:r>
               <w:rPr>
-                <w:rFonts w:eastAsia="Times New Roman" w:asciiTheme="minorHAnsi" w:hAnsiTheme="minorHAnsi" w:cstheme="minorHAnsi"/>
+                <w:rFonts w:asciiTheme="minorHAnsi" w:eastAsia="Times New Roman" w:hAnsiTheme="minorHAnsi" w:cstheme="minorHAnsi"/>
                 <w:b/>
                 <w:bCs/>
                 <w:color w:val="000000"/>
@@ -559,10 +534,9 @@
             <w:tcBorders>
               <w:top w:val="nil"/>
               <w:left w:val="nil"/>
-              <w:bottom w:val="single" w:color="auto" w:sz="4" w:space="0"/>
-              <w:right w:val="single" w:color="auto" w:sz="4" w:space="0"/>
-            </w:tcBorders>
-            <w:tcMar/>
+              <w:bottom w:val="single" w:sz="4" w:space="0" w:color="auto"/>
+              <w:right w:val="single" w:sz="4" w:space="0" w:color="auto"/>
+            </w:tcBorders>
             <w:vAlign w:val="center"/>
           </w:tcPr>
           <w:p>
@@ -573,7 +547,7 @@
               <w:spacing w:after="0" w:line="360" w:lineRule="auto"/>
               <w:jc w:val="center"/>
               <w:rPr>
-                <w:rFonts w:eastAsia="Times New Roman" w:asciiTheme="minorHAnsi" w:hAnsiTheme="minorHAnsi" w:cstheme="minorHAnsi"/>
+                <w:rFonts w:asciiTheme="minorHAnsi" w:eastAsia="Times New Roman" w:hAnsiTheme="minorHAnsi" w:cstheme="minorHAnsi"/>
                 <w:b/>
                 <w:bCs/>
                 <w:color w:val="000000"/>
@@ -584,7 +558,7 @@
             </w:pPr>
             <w:r>
               <w:rPr>
-                <w:rFonts w:eastAsia="Times New Roman" w:asciiTheme="minorHAnsi" w:hAnsiTheme="minorHAnsi" w:cstheme="minorHAnsi"/>
+                <w:rFonts w:asciiTheme="minorHAnsi" w:eastAsia="Times New Roman" w:hAnsiTheme="minorHAnsi" w:cstheme="minorHAnsi"/>
                 <w:b/>
                 <w:bCs/>
                 <w:color w:val="000000"/>
@@ -602,10 +576,9 @@
             <w:tcBorders>
               <w:top w:val="nil"/>
               <w:left w:val="nil"/>
-              <w:bottom w:val="single" w:color="auto" w:sz="4" w:space="0"/>
-              <w:right w:val="single" w:color="auto" w:sz="4" w:space="0"/>
-            </w:tcBorders>
-            <w:tcMar/>
+              <w:bottom w:val="single" w:sz="4" w:space="0" w:color="auto"/>
+              <w:right w:val="single" w:sz="4" w:space="0" w:color="auto"/>
+            </w:tcBorders>
             <w:vAlign w:val="center"/>
           </w:tcPr>
           <w:p>
@@ -616,7 +589,7 @@
               <w:spacing w:after="0" w:line="360" w:lineRule="auto"/>
               <w:jc w:val="center"/>
               <w:rPr>
-                <w:rFonts w:eastAsia="Times New Roman" w:asciiTheme="minorHAnsi" w:hAnsiTheme="minorHAnsi" w:cstheme="minorHAnsi"/>
+                <w:rFonts w:asciiTheme="minorHAnsi" w:eastAsia="Times New Roman" w:hAnsiTheme="minorHAnsi" w:cstheme="minorHAnsi"/>
                 <w:b/>
                 <w:bCs/>
                 <w:color w:val="000000"/>
@@ -627,7 +600,7 @@
             </w:pPr>
             <w:r>
               <w:rPr>
-                <w:rFonts w:eastAsia="Times New Roman" w:asciiTheme="minorHAnsi" w:hAnsiTheme="minorHAnsi" w:cstheme="minorHAnsi"/>
+                <w:rFonts w:asciiTheme="minorHAnsi" w:eastAsia="Times New Roman" w:hAnsiTheme="minorHAnsi" w:cstheme="minorHAnsi"/>
                 <w:b/>
                 <w:bCs/>
                 <w:color w:val="000000"/>
@@ -650,28 +623,22 @@
             <w:tcW w:w="5000" w:type="pct"/>
             <w:gridSpan w:val="8"/>
             <w:tcBorders>
-              <w:top w:val="single" w:color="auto" w:sz="4" w:space="0"/>
-              <w:left w:val="single" w:color="auto" w:sz="4" w:space="0"/>
-              <w:bottom w:val="single" w:color="auto" w:sz="4" w:space="0"/>
-              <w:right w:val="single" w:color="auto" w:sz="4" w:space="0"/>
+              <w:top w:val="single" w:sz="4" w:space="0" w:color="auto"/>
+              <w:left w:val="single" w:sz="4" w:space="0" w:color="auto"/>
+              <w:bottom w:val="single" w:sz="4" w:space="0" w:color="auto"/>
+              <w:right w:val="single" w:sz="4" w:space="0" w:color="auto"/>
             </w:tcBorders>
             <w:shd w:val="clear" w:color="auto" w:fill="D9D9D9" w:themeFill="background1" w:themeFillShade="D9"/>
-            <w:tcMar/>
-          </w:tcPr>
-          <w:p>
-            <w:pPr>
-              <w:pStyle w:val="Normal"/>
-              <w:bidi w:val="0"/>
-              <w:spacing w:before="0" w:beforeAutospacing="off" w:after="120" w:afterAutospacing="off" w:line="240" w:lineRule="auto"/>
-              <w:ind w:left="0" w:right="0"/>
+          </w:tcPr>
+          <w:p>
+            <w:pPr>
               <w:jc w:val="center"/>
             </w:pPr>
             <w:r>
               <w:rPr>
-                <w:rFonts w:cs="Calibri" w:cstheme="minorAscii"/>
-                <w:b w:val="1"/>
-                <w:bCs w:val="1"/>
-                <w:color w:val="000000" w:themeColor="text1" w:themeTint="FF" w:themeShade="FF"/>
+                <w:b/>
+                <w:bCs/>
+                <w:color w:val="000000" w:themeColor="text1"/>
                 <w:sz w:val="16"/>
                 <w:szCs w:val="16"/>
               </w:rPr>
@@ -689,14 +656,13 @@
           <w:tcPr>
             <w:tcW w:w="413" w:type="pct"/>
             <w:tcBorders>
-              <w:top w:val="single" w:color="auto" w:sz="4" w:space="0"/>
-              <w:left w:val="single" w:color="auto" w:sz="4" w:space="0"/>
-              <w:bottom w:val="single" w:color="auto" w:sz="4" w:space="0"/>
-              <w:right w:val="single" w:color="auto" w:sz="4" w:space="0"/>
+              <w:top w:val="single" w:sz="4" w:space="0" w:color="auto"/>
+              <w:left w:val="single" w:sz="4" w:space="0" w:color="auto"/>
+              <w:bottom w:val="single" w:sz="4" w:space="0" w:color="auto"/>
+              <w:right w:val="single" w:sz="4" w:space="0" w:color="auto"/>
             </w:tcBorders>
             <w:shd w:val="clear" w:color="auto" w:fill="auto"/>
             <w:noWrap/>
-            <w:tcMar/>
             <w:vAlign w:val="center"/>
           </w:tcPr>
           <w:p>
@@ -722,19 +688,17 @@
           <w:tcPr>
             <w:tcW w:w="322" w:type="pct"/>
             <w:tcBorders>
-              <w:top w:val="single" w:color="auto" w:sz="4" w:space="0"/>
+              <w:top w:val="single" w:sz="4" w:space="0" w:color="auto"/>
               <w:left w:val="nil"/>
-              <w:bottom w:val="single" w:color="auto" w:sz="4" w:space="0"/>
-              <w:right w:val="single" w:color="auto" w:sz="4" w:space="0"/>
+              <w:bottom w:val="single" w:sz="4" w:space="0" w:color="auto"/>
+              <w:right w:val="single" w:sz="4" w:space="0" w:color="auto"/>
             </w:tcBorders>
             <w:shd w:val="clear" w:color="auto" w:fill="auto"/>
-            <w:tcMar/>
             <w:vAlign w:val="center"/>
           </w:tcPr>
           <w:p>
             <w:pPr>
               <w:rPr>
-                <w:rFonts w:cs="Calibri" w:cstheme="minorAscii"/>
                 <w:color w:val="000000"/>
                 <w:sz w:val="16"/>
                 <w:szCs w:val="16"/>
@@ -742,8 +706,7 @@
             </w:pPr>
             <w:r>
               <w:rPr>
-                <w:rFonts w:cs="Calibri" w:cstheme="minorAscii"/>
-                <w:color w:val="000000" w:themeColor="text1" w:themeTint="FF" w:themeShade="FF"/>
+                <w:color w:val="000000" w:themeColor="text1"/>
                 <w:sz w:val="16"/>
                 <w:szCs w:val="16"/>
               </w:rPr>
@@ -755,12 +718,11 @@
           <w:tcPr>
             <w:tcW w:w="1889" w:type="pct"/>
             <w:tcBorders>
-              <w:top w:val="single" w:color="auto" w:sz="4" w:space="0"/>
+              <w:top w:val="single" w:sz="4" w:space="0" w:color="auto"/>
               <w:left w:val="nil"/>
-              <w:bottom w:val="single" w:color="auto" w:sz="4" w:space="0"/>
-              <w:right w:val="single" w:color="auto" w:sz="4" w:space="0"/>
-            </w:tcBorders>
-            <w:tcMar/>
+              <w:bottom w:val="single" w:sz="4" w:space="0" w:color="auto"/>
+              <w:right w:val="single" w:sz="4" w:space="0" w:color="auto"/>
+            </w:tcBorders>
             <w:vAlign w:val="center"/>
           </w:tcPr>
           <w:p>
@@ -786,12 +748,11 @@
           <w:tcPr>
             <w:tcW w:w="322" w:type="pct"/>
             <w:tcBorders>
-              <w:top w:val="single" w:color="auto" w:sz="4" w:space="0"/>
-              <w:left w:val="single" w:color="auto" w:sz="4" w:space="0"/>
-              <w:bottom w:val="single" w:color="auto" w:sz="4" w:space="0"/>
-              <w:right w:val="single" w:color="auto" w:sz="4" w:space="0"/>
-            </w:tcBorders>
-            <w:tcMar/>
+              <w:top w:val="single" w:sz="4" w:space="0" w:color="auto"/>
+              <w:left w:val="single" w:sz="4" w:space="0" w:color="auto"/>
+              <w:bottom w:val="single" w:sz="4" w:space="0" w:color="auto"/>
+              <w:right w:val="single" w:sz="4" w:space="0" w:color="auto"/>
+            </w:tcBorders>
             <w:vAlign w:val="center"/>
           </w:tcPr>
           <w:p>
@@ -819,12 +780,11 @@
           <w:tcPr>
             <w:tcW w:w="460" w:type="pct"/>
             <w:tcBorders>
-              <w:top w:val="single" w:color="auto" w:sz="4" w:space="0"/>
-              <w:left w:val="single" w:color="auto" w:sz="4" w:space="0"/>
-              <w:bottom w:val="single" w:color="auto" w:sz="4" w:space="0"/>
-              <w:right w:val="single" w:color="auto" w:sz="4" w:space="0"/>
-            </w:tcBorders>
-            <w:tcMar/>
+              <w:top w:val="single" w:sz="4" w:space="0" w:color="auto"/>
+              <w:left w:val="single" w:sz="4" w:space="0" w:color="auto"/>
+              <w:bottom w:val="single" w:sz="4" w:space="0" w:color="auto"/>
+              <w:right w:val="single" w:sz="4" w:space="0" w:color="auto"/>
+            </w:tcBorders>
           </w:tcPr>
           <w:p>
             <w:pPr>
@@ -842,12 +802,11 @@
           <w:tcPr>
             <w:tcW w:w="725" w:type="pct"/>
             <w:tcBorders>
-              <w:top w:val="single" w:color="auto" w:sz="4" w:space="0"/>
+              <w:top w:val="single" w:sz="4" w:space="0" w:color="auto"/>
               <w:left w:val="nil"/>
-              <w:bottom w:val="single" w:color="auto" w:sz="4" w:space="0"/>
-              <w:right w:val="single" w:color="auto" w:sz="4" w:space="0"/>
-            </w:tcBorders>
-            <w:tcMar/>
+              <w:bottom w:val="single" w:sz="4" w:space="0" w:color="auto"/>
+              <w:right w:val="single" w:sz="4" w:space="0" w:color="auto"/>
+            </w:tcBorders>
           </w:tcPr>
           <w:p>
             <w:pPr>
@@ -864,12 +823,11 @@
           <w:tcPr>
             <w:tcW w:w="326" w:type="pct"/>
             <w:tcBorders>
-              <w:top w:val="single" w:color="auto" w:sz="4" w:space="0"/>
+              <w:top w:val="single" w:sz="4" w:space="0" w:color="auto"/>
               <w:left w:val="nil"/>
-              <w:bottom w:val="single" w:color="auto" w:sz="4" w:space="0"/>
-              <w:right w:val="single" w:color="auto" w:sz="4" w:space="0"/>
-            </w:tcBorders>
-            <w:tcMar/>
+              <w:bottom w:val="single" w:sz="4" w:space="0" w:color="auto"/>
+              <w:right w:val="single" w:sz="4" w:space="0" w:color="auto"/>
+            </w:tcBorders>
           </w:tcPr>
           <w:p>
             <w:pPr>
@@ -886,12 +844,11 @@
           <w:tcPr>
             <w:tcW w:w="543" w:type="pct"/>
             <w:tcBorders>
-              <w:top w:val="single" w:color="auto" w:sz="4" w:space="0"/>
+              <w:top w:val="single" w:sz="4" w:space="0" w:color="auto"/>
               <w:left w:val="nil"/>
-              <w:bottom w:val="single" w:color="auto" w:sz="4" w:space="0"/>
-              <w:right w:val="single" w:color="auto" w:sz="4" w:space="0"/>
-            </w:tcBorders>
-            <w:tcMar/>
+              <w:bottom w:val="single" w:sz="4" w:space="0" w:color="auto"/>
+              <w:right w:val="single" w:sz="4" w:space="0" w:color="auto"/>
+            </w:tcBorders>
           </w:tcPr>
           <w:p>
             <w:pPr>
@@ -914,14 +871,13 @@
           <w:tcPr>
             <w:tcW w:w="413" w:type="pct"/>
             <w:tcBorders>
-              <w:top w:val="single" w:color="auto" w:sz="4" w:space="0"/>
-              <w:left w:val="single" w:color="auto" w:sz="4" w:space="0"/>
-              <w:bottom w:val="single" w:color="auto" w:sz="4" w:space="0"/>
-              <w:right w:val="single" w:color="auto" w:sz="4" w:space="0"/>
+              <w:top w:val="single" w:sz="4" w:space="0" w:color="auto"/>
+              <w:left w:val="single" w:sz="4" w:space="0" w:color="auto"/>
+              <w:bottom w:val="single" w:sz="4" w:space="0" w:color="auto"/>
+              <w:right w:val="single" w:sz="4" w:space="0" w:color="auto"/>
             </w:tcBorders>
             <w:shd w:val="clear" w:color="auto" w:fill="auto"/>
             <w:noWrap/>
-            <w:tcMar/>
             <w:vAlign w:val="center"/>
           </w:tcPr>
           <w:p>
@@ -955,20 +911,17 @@
           <w:tcPr>
             <w:tcW w:w="322" w:type="pct"/>
             <w:tcBorders>
-              <w:top w:val="single" w:color="auto" w:sz="4" w:space="0"/>
+              <w:top w:val="single" w:sz="4" w:space="0" w:color="auto"/>
               <w:left w:val="nil"/>
-              <w:bottom w:val="single" w:color="auto" w:sz="4" w:space="0"/>
-              <w:right w:val="single" w:color="auto" w:sz="4" w:space="0"/>
+              <w:bottom w:val="single" w:sz="4" w:space="0" w:color="auto"/>
+              <w:right w:val="single" w:sz="4" w:space="0" w:color="auto"/>
             </w:tcBorders>
             <w:shd w:val="clear" w:color="auto" w:fill="auto"/>
-            <w:tcMar/>
             <w:vAlign w:val="center"/>
           </w:tcPr>
           <w:p>
             <w:pPr>
-              <w:pStyle w:val="Normal"/>
-              <w:rPr>
-                <w:rFonts w:cs="Calibri" w:cstheme="minorAscii"/>
+              <w:rPr>
                 <w:color w:val="000000"/>
                 <w:sz w:val="16"/>
                 <w:szCs w:val="16"/>
@@ -976,8 +929,7 @@
             </w:pPr>
             <w:r>
               <w:rPr>
-                <w:rFonts w:cs="Calibri" w:cstheme="minorAscii"/>
-                <w:color w:val="000000" w:themeColor="text1" w:themeTint="FF" w:themeShade="FF"/>
+                <w:color w:val="000000" w:themeColor="text1"/>
                 <w:sz w:val="16"/>
                 <w:szCs w:val="16"/>
               </w:rPr>
@@ -989,12 +941,11 @@
           <w:tcPr>
             <w:tcW w:w="1889" w:type="pct"/>
             <w:tcBorders>
-              <w:top w:val="single" w:color="auto" w:sz="4" w:space="0"/>
+              <w:top w:val="single" w:sz="4" w:space="0" w:color="auto"/>
               <w:left w:val="nil"/>
-              <w:bottom w:val="single" w:color="auto" w:sz="4" w:space="0"/>
-              <w:right w:val="single" w:color="auto" w:sz="4" w:space="0"/>
-            </w:tcBorders>
-            <w:tcMar/>
+              <w:bottom w:val="single" w:sz="4" w:space="0" w:color="auto"/>
+              <w:right w:val="single" w:sz="4" w:space="0" w:color="auto"/>
+            </w:tcBorders>
             <w:vAlign w:val="center"/>
           </w:tcPr>
           <w:p>
@@ -1021,12 +972,11 @@
           <w:tcPr>
             <w:tcW w:w="322" w:type="pct"/>
             <w:tcBorders>
-              <w:top w:val="single" w:color="auto" w:sz="4" w:space="0"/>
-              <w:left w:val="single" w:color="auto" w:sz="4" w:space="0"/>
-              <w:bottom w:val="single" w:color="auto" w:sz="4" w:space="0"/>
-              <w:right w:val="single" w:color="auto" w:sz="4" w:space="0"/>
-            </w:tcBorders>
-            <w:tcMar/>
+              <w:top w:val="single" w:sz="4" w:space="0" w:color="auto"/>
+              <w:left w:val="single" w:sz="4" w:space="0" w:color="auto"/>
+              <w:bottom w:val="single" w:sz="4" w:space="0" w:color="auto"/>
+              <w:right w:val="single" w:sz="4" w:space="0" w:color="auto"/>
+            </w:tcBorders>
             <w:vAlign w:val="center"/>
           </w:tcPr>
           <w:p>
@@ -1054,12 +1004,11 @@
           <w:tcPr>
             <w:tcW w:w="460" w:type="pct"/>
             <w:tcBorders>
-              <w:top w:val="single" w:color="auto" w:sz="4" w:space="0"/>
-              <w:left w:val="single" w:color="auto" w:sz="4" w:space="0"/>
-              <w:bottom w:val="single" w:color="auto" w:sz="4" w:space="0"/>
-              <w:right w:val="single" w:color="auto" w:sz="4" w:space="0"/>
-            </w:tcBorders>
-            <w:tcMar/>
+              <w:top w:val="single" w:sz="4" w:space="0" w:color="auto"/>
+              <w:left w:val="single" w:sz="4" w:space="0" w:color="auto"/>
+              <w:bottom w:val="single" w:sz="4" w:space="0" w:color="auto"/>
+              <w:right w:val="single" w:sz="4" w:space="0" w:color="auto"/>
+            </w:tcBorders>
           </w:tcPr>
           <w:p>
             <w:pPr>
@@ -1077,12 +1026,11 @@
           <w:tcPr>
             <w:tcW w:w="725" w:type="pct"/>
             <w:tcBorders>
-              <w:top w:val="single" w:color="auto" w:sz="4" w:space="0"/>
+              <w:top w:val="single" w:sz="4" w:space="0" w:color="auto"/>
               <w:left w:val="nil"/>
-              <w:bottom w:val="single" w:color="auto" w:sz="4" w:space="0"/>
-              <w:right w:val="single" w:color="auto" w:sz="4" w:space="0"/>
-            </w:tcBorders>
-            <w:tcMar/>
+              <w:bottom w:val="single" w:sz="4" w:space="0" w:color="auto"/>
+              <w:right w:val="single" w:sz="4" w:space="0" w:color="auto"/>
+            </w:tcBorders>
           </w:tcPr>
           <w:p>
             <w:pPr>
@@ -1099,12 +1047,11 @@
           <w:tcPr>
             <w:tcW w:w="326" w:type="pct"/>
             <w:tcBorders>
-              <w:top w:val="single" w:color="auto" w:sz="4" w:space="0"/>
+              <w:top w:val="single" w:sz="4" w:space="0" w:color="auto"/>
               <w:left w:val="nil"/>
-              <w:bottom w:val="single" w:color="auto" w:sz="4" w:space="0"/>
-              <w:right w:val="single" w:color="auto" w:sz="4" w:space="0"/>
-            </w:tcBorders>
-            <w:tcMar/>
+              <w:bottom w:val="single" w:sz="4" w:space="0" w:color="auto"/>
+              <w:right w:val="single" w:sz="4" w:space="0" w:color="auto"/>
+            </w:tcBorders>
           </w:tcPr>
           <w:p>
             <w:pPr>
@@ -1121,12 +1068,11 @@
           <w:tcPr>
             <w:tcW w:w="543" w:type="pct"/>
             <w:tcBorders>
-              <w:top w:val="single" w:color="auto" w:sz="4" w:space="0"/>
+              <w:top w:val="single" w:sz="4" w:space="0" w:color="auto"/>
               <w:left w:val="nil"/>
-              <w:bottom w:val="single" w:color="auto" w:sz="4" w:space="0"/>
-              <w:right w:val="single" w:color="auto" w:sz="4" w:space="0"/>
-            </w:tcBorders>
-            <w:tcMar/>
+              <w:bottom w:val="single" w:sz="4" w:space="0" w:color="auto"/>
+              <w:right w:val="single" w:sz="4" w:space="0" w:color="auto"/>
+            </w:tcBorders>
           </w:tcPr>
           <w:p>
             <w:pPr>
@@ -1149,14 +1095,13 @@
           <w:tcPr>
             <w:tcW w:w="413" w:type="pct"/>
             <w:tcBorders>
-              <w:top w:val="single" w:color="auto" w:sz="4" w:space="0"/>
-              <w:left w:val="single" w:color="auto" w:sz="4" w:space="0"/>
-              <w:bottom w:val="single" w:color="auto" w:sz="4" w:space="0"/>
-              <w:right w:val="single" w:color="auto" w:sz="4" w:space="0"/>
+              <w:top w:val="single" w:sz="4" w:space="0" w:color="auto"/>
+              <w:left w:val="single" w:sz="4" w:space="0" w:color="auto"/>
+              <w:bottom w:val="single" w:sz="4" w:space="0" w:color="auto"/>
+              <w:right w:val="single" w:sz="4" w:space="0" w:color="auto"/>
             </w:tcBorders>
             <w:shd w:val="clear" w:color="auto" w:fill="auto"/>
             <w:noWrap/>
-            <w:tcMar/>
             <w:vAlign w:val="center"/>
           </w:tcPr>
           <w:p>
@@ -1190,20 +1135,17 @@
           <w:tcPr>
             <w:tcW w:w="322" w:type="pct"/>
             <w:tcBorders>
-              <w:top w:val="single" w:color="auto" w:sz="4" w:space="0"/>
+              <w:top w:val="single" w:sz="4" w:space="0" w:color="auto"/>
               <w:left w:val="nil"/>
-              <w:bottom w:val="single" w:color="auto" w:sz="4" w:space="0"/>
-              <w:right w:val="single" w:color="auto" w:sz="4" w:space="0"/>
+              <w:bottom w:val="single" w:sz="4" w:space="0" w:color="auto"/>
+              <w:right w:val="single" w:sz="4" w:space="0" w:color="auto"/>
             </w:tcBorders>
             <w:shd w:val="clear" w:color="auto" w:fill="auto"/>
-            <w:tcMar/>
             <w:vAlign w:val="center"/>
           </w:tcPr>
           <w:p>
             <w:pPr>
-              <w:pStyle w:val="Normal"/>
-              <w:rPr>
-                <w:rFonts w:cs="Calibri" w:cstheme="minorAscii"/>
+              <w:rPr>
                 <w:color w:val="000000"/>
                 <w:sz w:val="16"/>
                 <w:szCs w:val="16"/>
@@ -1211,8 +1153,7 @@
             </w:pPr>
             <w:r>
               <w:rPr>
-                <w:rFonts w:cs="Calibri" w:cstheme="minorAscii"/>
-                <w:color w:val="000000" w:themeColor="text1" w:themeTint="FF" w:themeShade="FF"/>
+                <w:color w:val="000000" w:themeColor="text1"/>
                 <w:sz w:val="16"/>
                 <w:szCs w:val="16"/>
               </w:rPr>
@@ -1224,12 +1165,11 @@
           <w:tcPr>
             <w:tcW w:w="1889" w:type="pct"/>
             <w:tcBorders>
-              <w:top w:val="single" w:color="auto" w:sz="4" w:space="0"/>
+              <w:top w:val="single" w:sz="4" w:space="0" w:color="auto"/>
               <w:left w:val="nil"/>
-              <w:bottom w:val="single" w:color="auto" w:sz="4" w:space="0"/>
-              <w:right w:val="single" w:color="auto" w:sz="4" w:space="0"/>
-            </w:tcBorders>
-            <w:tcMar/>
+              <w:bottom w:val="single" w:sz="4" w:space="0" w:color="auto"/>
+              <w:right w:val="single" w:sz="4" w:space="0" w:color="auto"/>
+            </w:tcBorders>
             <w:vAlign w:val="center"/>
           </w:tcPr>
           <w:p>
@@ -1293,12 +1233,11 @@
           <w:tcPr>
             <w:tcW w:w="322" w:type="pct"/>
             <w:tcBorders>
-              <w:top w:val="single" w:color="auto" w:sz="4" w:space="0"/>
-              <w:left w:val="single" w:color="auto" w:sz="4" w:space="0"/>
-              <w:bottom w:val="single" w:color="auto" w:sz="4" w:space="0"/>
-              <w:right w:val="single" w:color="auto" w:sz="4" w:space="0"/>
-            </w:tcBorders>
-            <w:tcMar/>
+              <w:top w:val="single" w:sz="4" w:space="0" w:color="auto"/>
+              <w:left w:val="single" w:sz="4" w:space="0" w:color="auto"/>
+              <w:bottom w:val="single" w:sz="4" w:space="0" w:color="auto"/>
+              <w:right w:val="single" w:sz="4" w:space="0" w:color="auto"/>
+            </w:tcBorders>
             <w:vAlign w:val="center"/>
           </w:tcPr>
           <w:p>
@@ -1326,12 +1265,11 @@
           <w:tcPr>
             <w:tcW w:w="460" w:type="pct"/>
             <w:tcBorders>
-              <w:top w:val="single" w:color="auto" w:sz="4" w:space="0"/>
-              <w:left w:val="single" w:color="auto" w:sz="4" w:space="0"/>
-              <w:bottom w:val="single" w:color="auto" w:sz="4" w:space="0"/>
-              <w:right w:val="single" w:color="auto" w:sz="4" w:space="0"/>
-            </w:tcBorders>
-            <w:tcMar/>
+              <w:top w:val="single" w:sz="4" w:space="0" w:color="auto"/>
+              <w:left w:val="single" w:sz="4" w:space="0" w:color="auto"/>
+              <w:bottom w:val="single" w:sz="4" w:space="0" w:color="auto"/>
+              <w:right w:val="single" w:sz="4" w:space="0" w:color="auto"/>
+            </w:tcBorders>
           </w:tcPr>
           <w:p>
             <w:pPr>
@@ -1349,12 +1287,11 @@
           <w:tcPr>
             <w:tcW w:w="725" w:type="pct"/>
             <w:tcBorders>
-              <w:top w:val="single" w:color="auto" w:sz="4" w:space="0"/>
+              <w:top w:val="single" w:sz="4" w:space="0" w:color="auto"/>
               <w:left w:val="nil"/>
-              <w:bottom w:val="single" w:color="auto" w:sz="4" w:space="0"/>
-              <w:right w:val="single" w:color="auto" w:sz="4" w:space="0"/>
-            </w:tcBorders>
-            <w:tcMar/>
+              <w:bottom w:val="single" w:sz="4" w:space="0" w:color="auto"/>
+              <w:right w:val="single" w:sz="4" w:space="0" w:color="auto"/>
+            </w:tcBorders>
           </w:tcPr>
           <w:p>
             <w:pPr>
@@ -1371,12 +1308,11 @@
           <w:tcPr>
             <w:tcW w:w="326" w:type="pct"/>
             <w:tcBorders>
-              <w:top w:val="single" w:color="auto" w:sz="4" w:space="0"/>
+              <w:top w:val="single" w:sz="4" w:space="0" w:color="auto"/>
               <w:left w:val="nil"/>
-              <w:bottom w:val="single" w:color="auto" w:sz="4" w:space="0"/>
-              <w:right w:val="single" w:color="auto" w:sz="4" w:space="0"/>
-            </w:tcBorders>
-            <w:tcMar/>
+              <w:bottom w:val="single" w:sz="4" w:space="0" w:color="auto"/>
+              <w:right w:val="single" w:sz="4" w:space="0" w:color="auto"/>
+            </w:tcBorders>
           </w:tcPr>
           <w:p>
             <w:pPr>
@@ -1393,12 +1329,11 @@
           <w:tcPr>
             <w:tcW w:w="543" w:type="pct"/>
             <w:tcBorders>
-              <w:top w:val="single" w:color="auto" w:sz="4" w:space="0"/>
+              <w:top w:val="single" w:sz="4" w:space="0" w:color="auto"/>
               <w:left w:val="nil"/>
-              <w:bottom w:val="single" w:color="auto" w:sz="4" w:space="0"/>
-              <w:right w:val="single" w:color="auto" w:sz="4" w:space="0"/>
-            </w:tcBorders>
-            <w:tcMar/>
+              <w:bottom w:val="single" w:sz="4" w:space="0" w:color="auto"/>
+              <w:right w:val="single" w:sz="4" w:space="0" w:color="auto"/>
+            </w:tcBorders>
           </w:tcPr>
           <w:p>
             <w:pPr>
@@ -1421,14 +1356,13 @@
           <w:tcPr>
             <w:tcW w:w="413" w:type="pct"/>
             <w:tcBorders>
-              <w:top w:val="single" w:color="auto" w:sz="4" w:space="0"/>
-              <w:left w:val="single" w:color="auto" w:sz="4" w:space="0"/>
-              <w:bottom w:val="single" w:color="auto" w:sz="4" w:space="0"/>
-              <w:right w:val="single" w:color="auto" w:sz="4" w:space="0"/>
+              <w:top w:val="single" w:sz="4" w:space="0" w:color="auto"/>
+              <w:left w:val="single" w:sz="4" w:space="0" w:color="auto"/>
+              <w:bottom w:val="single" w:sz="4" w:space="0" w:color="auto"/>
+              <w:right w:val="single" w:sz="4" w:space="0" w:color="auto"/>
             </w:tcBorders>
             <w:shd w:val="clear" w:color="auto" w:fill="auto"/>
             <w:noWrap/>
-            <w:tcMar/>
             <w:vAlign w:val="center"/>
           </w:tcPr>
           <w:p>
@@ -1462,20 +1396,17 @@
           <w:tcPr>
             <w:tcW w:w="322" w:type="pct"/>
             <w:tcBorders>
-              <w:top w:val="single" w:color="auto" w:sz="4" w:space="0"/>
+              <w:top w:val="single" w:sz="4" w:space="0" w:color="auto"/>
               <w:left w:val="nil"/>
-              <w:bottom w:val="single" w:color="auto" w:sz="4" w:space="0"/>
-              <w:right w:val="single" w:color="auto" w:sz="4" w:space="0"/>
+              <w:bottom w:val="single" w:sz="4" w:space="0" w:color="auto"/>
+              <w:right w:val="single" w:sz="4" w:space="0" w:color="auto"/>
             </w:tcBorders>
             <w:shd w:val="clear" w:color="auto" w:fill="auto"/>
-            <w:tcMar/>
             <w:vAlign w:val="center"/>
           </w:tcPr>
           <w:p>
             <w:pPr>
-              <w:pStyle w:val="Normal"/>
-              <w:rPr>
-                <w:rFonts w:cs="Calibri" w:cstheme="minorAscii"/>
+              <w:rPr>
                 <w:color w:val="000000"/>
                 <w:sz w:val="16"/>
                 <w:szCs w:val="16"/>
@@ -1483,8 +1414,7 @@
             </w:pPr>
             <w:r>
               <w:rPr>
-                <w:rFonts w:cs="Calibri" w:cstheme="minorAscii"/>
-                <w:color w:val="000000" w:themeColor="text1" w:themeTint="FF" w:themeShade="FF"/>
+                <w:color w:val="000000" w:themeColor="text1"/>
                 <w:sz w:val="16"/>
                 <w:szCs w:val="16"/>
               </w:rPr>
@@ -1496,12 +1426,11 @@
           <w:tcPr>
             <w:tcW w:w="1889" w:type="pct"/>
             <w:tcBorders>
-              <w:top w:val="single" w:color="auto" w:sz="4" w:space="0"/>
+              <w:top w:val="single" w:sz="4" w:space="0" w:color="auto"/>
               <w:left w:val="nil"/>
-              <w:bottom w:val="single" w:color="auto" w:sz="4" w:space="0"/>
-              <w:right w:val="single" w:color="auto" w:sz="4" w:space="0"/>
-            </w:tcBorders>
-            <w:tcMar/>
+              <w:bottom w:val="single" w:sz="4" w:space="0" w:color="auto"/>
+              <w:right w:val="single" w:sz="4" w:space="0" w:color="auto"/>
+            </w:tcBorders>
             <w:vAlign w:val="center"/>
           </w:tcPr>
           <w:p>
@@ -1528,12 +1457,11 @@
           <w:tcPr>
             <w:tcW w:w="322" w:type="pct"/>
             <w:tcBorders>
-              <w:top w:val="single" w:color="auto" w:sz="4" w:space="0"/>
-              <w:left w:val="single" w:color="auto" w:sz="4" w:space="0"/>
-              <w:bottom w:val="single" w:color="auto" w:sz="4" w:space="0"/>
-              <w:right w:val="single" w:color="auto" w:sz="4" w:space="0"/>
-            </w:tcBorders>
-            <w:tcMar/>
+              <w:top w:val="single" w:sz="4" w:space="0" w:color="auto"/>
+              <w:left w:val="single" w:sz="4" w:space="0" w:color="auto"/>
+              <w:bottom w:val="single" w:sz="4" w:space="0" w:color="auto"/>
+              <w:right w:val="single" w:sz="4" w:space="0" w:color="auto"/>
+            </w:tcBorders>
             <w:vAlign w:val="center"/>
           </w:tcPr>
           <w:p>
@@ -1561,12 +1489,11 @@
           <w:tcPr>
             <w:tcW w:w="460" w:type="pct"/>
             <w:tcBorders>
-              <w:top w:val="single" w:color="auto" w:sz="4" w:space="0"/>
-              <w:left w:val="single" w:color="auto" w:sz="4" w:space="0"/>
-              <w:bottom w:val="single" w:color="auto" w:sz="4" w:space="0"/>
-              <w:right w:val="single" w:color="auto" w:sz="4" w:space="0"/>
-            </w:tcBorders>
-            <w:tcMar/>
+              <w:top w:val="single" w:sz="4" w:space="0" w:color="auto"/>
+              <w:left w:val="single" w:sz="4" w:space="0" w:color="auto"/>
+              <w:bottom w:val="single" w:sz="4" w:space="0" w:color="auto"/>
+              <w:right w:val="single" w:sz="4" w:space="0" w:color="auto"/>
+            </w:tcBorders>
           </w:tcPr>
           <w:p>
             <w:pPr>
@@ -1584,12 +1511,11 @@
           <w:tcPr>
             <w:tcW w:w="725" w:type="pct"/>
             <w:tcBorders>
-              <w:top w:val="single" w:color="auto" w:sz="4" w:space="0"/>
+              <w:top w:val="single" w:sz="4" w:space="0" w:color="auto"/>
               <w:left w:val="nil"/>
-              <w:bottom w:val="single" w:color="auto" w:sz="4" w:space="0"/>
-              <w:right w:val="single" w:color="auto" w:sz="4" w:space="0"/>
-            </w:tcBorders>
-            <w:tcMar/>
+              <w:bottom w:val="single" w:sz="4" w:space="0" w:color="auto"/>
+              <w:right w:val="single" w:sz="4" w:space="0" w:color="auto"/>
+            </w:tcBorders>
           </w:tcPr>
           <w:p>
             <w:pPr>
@@ -1606,12 +1532,11 @@
           <w:tcPr>
             <w:tcW w:w="326" w:type="pct"/>
             <w:tcBorders>
-              <w:top w:val="single" w:color="auto" w:sz="4" w:space="0"/>
+              <w:top w:val="single" w:sz="4" w:space="0" w:color="auto"/>
               <w:left w:val="nil"/>
-              <w:bottom w:val="single" w:color="auto" w:sz="4" w:space="0"/>
-              <w:right w:val="single" w:color="auto" w:sz="4" w:space="0"/>
-            </w:tcBorders>
-            <w:tcMar/>
+              <w:bottom w:val="single" w:sz="4" w:space="0" w:color="auto"/>
+              <w:right w:val="single" w:sz="4" w:space="0" w:color="auto"/>
+            </w:tcBorders>
           </w:tcPr>
           <w:p>
             <w:pPr>
@@ -1628,12 +1553,11 @@
           <w:tcPr>
             <w:tcW w:w="543" w:type="pct"/>
             <w:tcBorders>
-              <w:top w:val="single" w:color="auto" w:sz="4" w:space="0"/>
+              <w:top w:val="single" w:sz="4" w:space="0" w:color="auto"/>
               <w:left w:val="nil"/>
-              <w:bottom w:val="single" w:color="auto" w:sz="4" w:space="0"/>
-              <w:right w:val="single" w:color="auto" w:sz="4" w:space="0"/>
-            </w:tcBorders>
-            <w:tcMar/>
+              <w:bottom w:val="single" w:sz="4" w:space="0" w:color="auto"/>
+              <w:right w:val="single" w:sz="4" w:space="0" w:color="auto"/>
+            </w:tcBorders>
           </w:tcPr>
           <w:p>
             <w:pPr>
@@ -1656,14 +1580,13 @@
           <w:tcPr>
             <w:tcW w:w="413" w:type="pct"/>
             <w:tcBorders>
-              <w:top w:val="single" w:color="auto" w:sz="4" w:space="0"/>
-              <w:left w:val="single" w:color="auto" w:sz="4" w:space="0"/>
-              <w:bottom w:val="single" w:color="auto" w:sz="4" w:space="0"/>
-              <w:right w:val="single" w:color="auto" w:sz="4" w:space="0"/>
+              <w:top w:val="single" w:sz="4" w:space="0" w:color="auto"/>
+              <w:left w:val="single" w:sz="4" w:space="0" w:color="auto"/>
+              <w:bottom w:val="single" w:sz="4" w:space="0" w:color="auto"/>
+              <w:right w:val="single" w:sz="4" w:space="0" w:color="auto"/>
             </w:tcBorders>
             <w:shd w:val="clear" w:color="auto" w:fill="auto"/>
             <w:noWrap/>
-            <w:tcMar/>
             <w:vAlign w:val="center"/>
           </w:tcPr>
           <w:p>
@@ -1697,20 +1620,17 @@
           <w:tcPr>
             <w:tcW w:w="322" w:type="pct"/>
             <w:tcBorders>
-              <w:top w:val="single" w:color="auto" w:sz="4" w:space="0"/>
+              <w:top w:val="single" w:sz="4" w:space="0" w:color="auto"/>
               <w:left w:val="nil"/>
-              <w:bottom w:val="single" w:color="auto" w:sz="4" w:space="0"/>
-              <w:right w:val="single" w:color="auto" w:sz="4" w:space="0"/>
+              <w:bottom w:val="single" w:sz="4" w:space="0" w:color="auto"/>
+              <w:right w:val="single" w:sz="4" w:space="0" w:color="auto"/>
             </w:tcBorders>
             <w:shd w:val="clear" w:color="auto" w:fill="auto"/>
-            <w:tcMar/>
             <w:vAlign w:val="center"/>
           </w:tcPr>
           <w:p>
             <w:pPr>
-              <w:pStyle w:val="Normal"/>
-              <w:rPr>
-                <w:rFonts w:cs="Calibri" w:cstheme="minorAscii"/>
+              <w:rPr>
                 <w:color w:val="000000"/>
                 <w:sz w:val="16"/>
                 <w:szCs w:val="16"/>
@@ -1718,8 +1638,7 @@
             </w:pPr>
             <w:r>
               <w:rPr>
-                <w:rFonts w:cs="Calibri" w:cstheme="minorAscii"/>
-                <w:color w:val="000000" w:themeColor="text1" w:themeTint="FF" w:themeShade="FF"/>
+                <w:color w:val="000000" w:themeColor="text1"/>
                 <w:sz w:val="16"/>
                 <w:szCs w:val="16"/>
               </w:rPr>
@@ -1731,12 +1650,11 @@
           <w:tcPr>
             <w:tcW w:w="1889" w:type="pct"/>
             <w:tcBorders>
-              <w:top w:val="single" w:color="auto" w:sz="4" w:space="0"/>
+              <w:top w:val="single" w:sz="4" w:space="0" w:color="auto"/>
               <w:left w:val="nil"/>
-              <w:bottom w:val="single" w:color="auto" w:sz="4" w:space="0"/>
-              <w:right w:val="single" w:color="auto" w:sz="4" w:space="0"/>
-            </w:tcBorders>
-            <w:tcMar/>
+              <w:bottom w:val="single" w:sz="4" w:space="0" w:color="auto"/>
+              <w:right w:val="single" w:sz="4" w:space="0" w:color="auto"/>
+            </w:tcBorders>
             <w:vAlign w:val="center"/>
           </w:tcPr>
           <w:p>
@@ -1772,12 +1690,11 @@
           <w:tcPr>
             <w:tcW w:w="322" w:type="pct"/>
             <w:tcBorders>
-              <w:top w:val="single" w:color="auto" w:sz="4" w:space="0"/>
-              <w:left w:val="single" w:color="auto" w:sz="4" w:space="0"/>
-              <w:bottom w:val="single" w:color="auto" w:sz="4" w:space="0"/>
-              <w:right w:val="single" w:color="auto" w:sz="4" w:space="0"/>
-            </w:tcBorders>
-            <w:tcMar/>
+              <w:top w:val="single" w:sz="4" w:space="0" w:color="auto"/>
+              <w:left w:val="single" w:sz="4" w:space="0" w:color="auto"/>
+              <w:bottom w:val="single" w:sz="4" w:space="0" w:color="auto"/>
+              <w:right w:val="single" w:sz="4" w:space="0" w:color="auto"/>
+            </w:tcBorders>
             <w:vAlign w:val="center"/>
           </w:tcPr>
           <w:p>
@@ -1805,12 +1722,11 @@
           <w:tcPr>
             <w:tcW w:w="460" w:type="pct"/>
             <w:tcBorders>
-              <w:top w:val="single" w:color="auto" w:sz="4" w:space="0"/>
-              <w:left w:val="single" w:color="auto" w:sz="4" w:space="0"/>
-              <w:bottom w:val="single" w:color="auto" w:sz="4" w:space="0"/>
-              <w:right w:val="single" w:color="auto" w:sz="4" w:space="0"/>
-            </w:tcBorders>
-            <w:tcMar/>
+              <w:top w:val="single" w:sz="4" w:space="0" w:color="auto"/>
+              <w:left w:val="single" w:sz="4" w:space="0" w:color="auto"/>
+              <w:bottom w:val="single" w:sz="4" w:space="0" w:color="auto"/>
+              <w:right w:val="single" w:sz="4" w:space="0" w:color="auto"/>
+            </w:tcBorders>
           </w:tcPr>
           <w:p>
             <w:pPr>
@@ -1828,12 +1744,11 @@
           <w:tcPr>
             <w:tcW w:w="725" w:type="pct"/>
             <w:tcBorders>
-              <w:top w:val="single" w:color="auto" w:sz="4" w:space="0"/>
+              <w:top w:val="single" w:sz="4" w:space="0" w:color="auto"/>
               <w:left w:val="nil"/>
-              <w:bottom w:val="single" w:color="auto" w:sz="4" w:space="0"/>
-              <w:right w:val="single" w:color="auto" w:sz="4" w:space="0"/>
-            </w:tcBorders>
-            <w:tcMar/>
+              <w:bottom w:val="single" w:sz="4" w:space="0" w:color="auto"/>
+              <w:right w:val="single" w:sz="4" w:space="0" w:color="auto"/>
+            </w:tcBorders>
           </w:tcPr>
           <w:p>
             <w:pPr>
@@ -1850,12 +1765,11 @@
           <w:tcPr>
             <w:tcW w:w="326" w:type="pct"/>
             <w:tcBorders>
-              <w:top w:val="single" w:color="auto" w:sz="4" w:space="0"/>
+              <w:top w:val="single" w:sz="4" w:space="0" w:color="auto"/>
               <w:left w:val="nil"/>
-              <w:bottom w:val="single" w:color="auto" w:sz="4" w:space="0"/>
-              <w:right w:val="single" w:color="auto" w:sz="4" w:space="0"/>
-            </w:tcBorders>
-            <w:tcMar/>
+              <w:bottom w:val="single" w:sz="4" w:space="0" w:color="auto"/>
+              <w:right w:val="single" w:sz="4" w:space="0" w:color="auto"/>
+            </w:tcBorders>
           </w:tcPr>
           <w:p>
             <w:pPr>
@@ -1872,12 +1786,11 @@
           <w:tcPr>
             <w:tcW w:w="543" w:type="pct"/>
             <w:tcBorders>
-              <w:top w:val="single" w:color="auto" w:sz="4" w:space="0"/>
+              <w:top w:val="single" w:sz="4" w:space="0" w:color="auto"/>
               <w:left w:val="nil"/>
-              <w:bottom w:val="single" w:color="auto" w:sz="4" w:space="0"/>
-              <w:right w:val="single" w:color="auto" w:sz="4" w:space="0"/>
-            </w:tcBorders>
-            <w:tcMar/>
+              <w:bottom w:val="single" w:sz="4" w:space="0" w:color="auto"/>
+              <w:right w:val="single" w:sz="4" w:space="0" w:color="auto"/>
+            </w:tcBorders>
           </w:tcPr>
           <w:p>
             <w:pPr>
@@ -1900,14 +1813,13 @@
           <w:tcPr>
             <w:tcW w:w="413" w:type="pct"/>
             <w:tcBorders>
-              <w:top w:val="single" w:color="auto" w:sz="4" w:space="0"/>
-              <w:left w:val="single" w:color="auto" w:sz="4" w:space="0"/>
-              <w:bottom w:val="single" w:color="auto" w:sz="4" w:space="0"/>
-              <w:right w:val="single" w:color="auto" w:sz="4" w:space="0"/>
+              <w:top w:val="single" w:sz="4" w:space="0" w:color="auto"/>
+              <w:left w:val="single" w:sz="4" w:space="0" w:color="auto"/>
+              <w:bottom w:val="single" w:sz="4" w:space="0" w:color="auto"/>
+              <w:right w:val="single" w:sz="4" w:space="0" w:color="auto"/>
             </w:tcBorders>
             <w:shd w:val="clear" w:color="auto" w:fill="auto"/>
             <w:noWrap/>
-            <w:tcMar/>
             <w:vAlign w:val="center"/>
           </w:tcPr>
           <w:p>
@@ -1941,20 +1853,17 @@
           <w:tcPr>
             <w:tcW w:w="322" w:type="pct"/>
             <w:tcBorders>
-              <w:top w:val="single" w:color="auto" w:sz="4" w:space="0"/>
+              <w:top w:val="single" w:sz="4" w:space="0" w:color="auto"/>
               <w:left w:val="nil"/>
-              <w:bottom w:val="single" w:color="auto" w:sz="4" w:space="0"/>
-              <w:right w:val="single" w:color="auto" w:sz="4" w:space="0"/>
+              <w:bottom w:val="single" w:sz="4" w:space="0" w:color="auto"/>
+              <w:right w:val="single" w:sz="4" w:space="0" w:color="auto"/>
             </w:tcBorders>
             <w:shd w:val="clear" w:color="auto" w:fill="auto"/>
-            <w:tcMar/>
             <w:vAlign w:val="center"/>
           </w:tcPr>
           <w:p>
             <w:pPr>
-              <w:pStyle w:val="Normal"/>
-              <w:rPr>
-                <w:rFonts w:cs="Calibri" w:cstheme="minorAscii"/>
+              <w:rPr>
                 <w:color w:val="000000"/>
                 <w:sz w:val="16"/>
                 <w:szCs w:val="16"/>
@@ -1962,8 +1871,7 @@
             </w:pPr>
             <w:r>
               <w:rPr>
-                <w:rFonts w:cs="Calibri" w:cstheme="minorAscii"/>
-                <w:color w:val="000000" w:themeColor="text1" w:themeTint="FF" w:themeShade="FF"/>
+                <w:color w:val="000000" w:themeColor="text1"/>
                 <w:sz w:val="16"/>
                 <w:szCs w:val="16"/>
               </w:rPr>
@@ -1975,12 +1883,11 @@
           <w:tcPr>
             <w:tcW w:w="1889" w:type="pct"/>
             <w:tcBorders>
-              <w:top w:val="single" w:color="auto" w:sz="4" w:space="0"/>
+              <w:top w:val="single" w:sz="4" w:space="0" w:color="auto"/>
               <w:left w:val="nil"/>
-              <w:bottom w:val="single" w:color="auto" w:sz="4" w:space="0"/>
-              <w:right w:val="single" w:color="auto" w:sz="4" w:space="0"/>
-            </w:tcBorders>
-            <w:tcMar/>
+              <w:bottom w:val="single" w:sz="4" w:space="0" w:color="auto"/>
+              <w:right w:val="single" w:sz="4" w:space="0" w:color="auto"/>
+            </w:tcBorders>
             <w:vAlign w:val="center"/>
           </w:tcPr>
           <w:p>
@@ -2010,8 +1917,6 @@
               </w:rPr>
               <w:t xml:space="preserve"> is made</w:t>
             </w:r>
-            <w:bookmarkStart w:name="_GoBack" w:id="1"/>
-            <w:bookmarkEnd w:id="1"/>
             <w:r>
               <w:rPr>
                 <w:rFonts w:cs="Calibri"/>
@@ -2027,12 +1932,11 @@
           <w:tcPr>
             <w:tcW w:w="322" w:type="pct"/>
             <w:tcBorders>
-              <w:top w:val="single" w:color="auto" w:sz="4" w:space="0"/>
-              <w:left w:val="single" w:color="auto" w:sz="4" w:space="0"/>
-              <w:bottom w:val="single" w:color="auto" w:sz="4" w:space="0"/>
-              <w:right w:val="single" w:color="auto" w:sz="4" w:space="0"/>
-            </w:tcBorders>
-            <w:tcMar/>
+              <w:top w:val="single" w:sz="4" w:space="0" w:color="auto"/>
+              <w:left w:val="single" w:sz="4" w:space="0" w:color="auto"/>
+              <w:bottom w:val="single" w:sz="4" w:space="0" w:color="auto"/>
+              <w:right w:val="single" w:sz="4" w:space="0" w:color="auto"/>
+            </w:tcBorders>
             <w:vAlign w:val="center"/>
           </w:tcPr>
           <w:p>
@@ -2060,12 +1964,11 @@
           <w:tcPr>
             <w:tcW w:w="460" w:type="pct"/>
             <w:tcBorders>
-              <w:top w:val="single" w:color="auto" w:sz="4" w:space="0"/>
-              <w:left w:val="single" w:color="auto" w:sz="4" w:space="0"/>
-              <w:bottom w:val="single" w:color="auto" w:sz="4" w:space="0"/>
-              <w:right w:val="single" w:color="auto" w:sz="4" w:space="0"/>
-            </w:tcBorders>
-            <w:tcMar/>
+              <w:top w:val="single" w:sz="4" w:space="0" w:color="auto"/>
+              <w:left w:val="single" w:sz="4" w:space="0" w:color="auto"/>
+              <w:bottom w:val="single" w:sz="4" w:space="0" w:color="auto"/>
+              <w:right w:val="single" w:sz="4" w:space="0" w:color="auto"/>
+            </w:tcBorders>
           </w:tcPr>
           <w:p>
             <w:pPr>
@@ -2083,12 +1986,11 @@
           <w:tcPr>
             <w:tcW w:w="725" w:type="pct"/>
             <w:tcBorders>
-              <w:top w:val="single" w:color="auto" w:sz="4" w:space="0"/>
+              <w:top w:val="single" w:sz="4" w:space="0" w:color="auto"/>
               <w:left w:val="nil"/>
-              <w:bottom w:val="single" w:color="auto" w:sz="4" w:space="0"/>
-              <w:right w:val="single" w:color="auto" w:sz="4" w:space="0"/>
-            </w:tcBorders>
-            <w:tcMar/>
+              <w:bottom w:val="single" w:sz="4" w:space="0" w:color="auto"/>
+              <w:right w:val="single" w:sz="4" w:space="0" w:color="auto"/>
+            </w:tcBorders>
           </w:tcPr>
           <w:p>
             <w:pPr>
@@ -2105,12 +2007,11 @@
           <w:tcPr>
             <w:tcW w:w="326" w:type="pct"/>
             <w:tcBorders>
-              <w:top w:val="single" w:color="auto" w:sz="4" w:space="0"/>
+              <w:top w:val="single" w:sz="4" w:space="0" w:color="auto"/>
               <w:left w:val="nil"/>
-              <w:bottom w:val="single" w:color="auto" w:sz="4" w:space="0"/>
-              <w:right w:val="single" w:color="auto" w:sz="4" w:space="0"/>
-            </w:tcBorders>
-            <w:tcMar/>
+              <w:bottom w:val="single" w:sz="4" w:space="0" w:color="auto"/>
+              <w:right w:val="single" w:sz="4" w:space="0" w:color="auto"/>
+            </w:tcBorders>
           </w:tcPr>
           <w:p>
             <w:pPr>
@@ -2127,12 +2028,11 @@
           <w:tcPr>
             <w:tcW w:w="543" w:type="pct"/>
             <w:tcBorders>
-              <w:top w:val="single" w:color="auto" w:sz="4" w:space="0"/>
+              <w:top w:val="single" w:sz="4" w:space="0" w:color="auto"/>
               <w:left w:val="nil"/>
-              <w:bottom w:val="single" w:color="auto" w:sz="4" w:space="0"/>
-              <w:right w:val="single" w:color="auto" w:sz="4" w:space="0"/>
-            </w:tcBorders>
-            <w:tcMar/>
+              <w:bottom w:val="single" w:sz="4" w:space="0" w:color="auto"/>
+              <w:right w:val="single" w:sz="4" w:space="0" w:color="auto"/>
+            </w:tcBorders>
           </w:tcPr>
           <w:p>
             <w:pPr>
@@ -2155,14 +2055,13 @@
           <w:tcPr>
             <w:tcW w:w="413" w:type="pct"/>
             <w:tcBorders>
-              <w:top w:val="single" w:color="auto" w:sz="4" w:space="0"/>
-              <w:left w:val="single" w:color="auto" w:sz="4" w:space="0"/>
-              <w:bottom w:val="single" w:color="auto" w:sz="4" w:space="0"/>
-              <w:right w:val="single" w:color="auto" w:sz="4" w:space="0"/>
+              <w:top w:val="single" w:sz="4" w:space="0" w:color="auto"/>
+              <w:left w:val="single" w:sz="4" w:space="0" w:color="auto"/>
+              <w:bottom w:val="single" w:sz="4" w:space="0" w:color="auto"/>
+              <w:right w:val="single" w:sz="4" w:space="0" w:color="auto"/>
             </w:tcBorders>
             <w:shd w:val="clear" w:color="auto" w:fill="auto"/>
             <w:noWrap/>
-            <w:tcMar/>
             <w:vAlign w:val="center"/>
           </w:tcPr>
           <w:p>
@@ -2196,20 +2095,17 @@
           <w:tcPr>
             <w:tcW w:w="322" w:type="pct"/>
             <w:tcBorders>
-              <w:top w:val="single" w:color="auto" w:sz="4" w:space="0"/>
+              <w:top w:val="single" w:sz="4" w:space="0" w:color="auto"/>
               <w:left w:val="nil"/>
-              <w:bottom w:val="single" w:color="auto" w:sz="4" w:space="0"/>
-              <w:right w:val="single" w:color="auto" w:sz="4" w:space="0"/>
+              <w:bottom w:val="single" w:sz="4" w:space="0" w:color="auto"/>
+              <w:right w:val="single" w:sz="4" w:space="0" w:color="auto"/>
             </w:tcBorders>
             <w:shd w:val="clear" w:color="auto" w:fill="auto"/>
-            <w:tcMar/>
             <w:vAlign w:val="center"/>
           </w:tcPr>
           <w:p>
             <w:pPr>
-              <w:pStyle w:val="Normal"/>
-              <w:rPr>
-                <w:rFonts w:cs="Calibri" w:cstheme="minorAscii"/>
+              <w:rPr>
                 <w:color w:val="000000"/>
                 <w:sz w:val="16"/>
                 <w:szCs w:val="16"/>
@@ -2217,8 +2113,7 @@
             </w:pPr>
             <w:r>
               <w:rPr>
-                <w:rFonts w:cs="Calibri" w:cstheme="minorAscii"/>
-                <w:color w:val="000000" w:themeColor="text1" w:themeTint="FF" w:themeShade="FF"/>
+                <w:color w:val="000000" w:themeColor="text1"/>
                 <w:sz w:val="16"/>
                 <w:szCs w:val="16"/>
               </w:rPr>
@@ -2230,12 +2125,11 @@
           <w:tcPr>
             <w:tcW w:w="1889" w:type="pct"/>
             <w:tcBorders>
-              <w:top w:val="single" w:color="auto" w:sz="4" w:space="0"/>
+              <w:top w:val="single" w:sz="4" w:space="0" w:color="auto"/>
               <w:left w:val="nil"/>
-              <w:bottom w:val="single" w:color="auto" w:sz="4" w:space="0"/>
-              <w:right w:val="single" w:color="auto" w:sz="4" w:space="0"/>
-            </w:tcBorders>
-            <w:tcMar/>
+              <w:bottom w:val="single" w:sz="4" w:space="0" w:color="auto"/>
+              <w:right w:val="single" w:sz="4" w:space="0" w:color="auto"/>
+            </w:tcBorders>
             <w:vAlign w:val="center"/>
           </w:tcPr>
           <w:p>
@@ -2254,20 +2148,21 @@
                 <w:sz w:val="16"/>
                 <w:szCs w:val="16"/>
               </w:rPr>
-              <w:t>Kiwisaver/ Non-kiwisaver Investor is a company therefore PIR is returned not found</w:t>
+              <w:t>When Investor IRD is either a company/ incorporated society / charity/ PIE, then PIR Rate is returned as NotFound</w:t>
             </w:r>
+            <w:bookmarkStart w:id="1" w:name="_GoBack"/>
+            <w:bookmarkEnd w:id="1"/>
           </w:p>
         </w:tc>
         <w:tc>
           <w:tcPr>
             <w:tcW w:w="322" w:type="pct"/>
             <w:tcBorders>
-              <w:top w:val="single" w:color="auto" w:sz="4" w:space="0"/>
-              <w:left w:val="single" w:color="auto" w:sz="4" w:space="0"/>
-              <w:bottom w:val="single" w:color="auto" w:sz="4" w:space="0"/>
-              <w:right w:val="single" w:color="auto" w:sz="4" w:space="0"/>
-            </w:tcBorders>
-            <w:tcMar/>
+              <w:top w:val="single" w:sz="4" w:space="0" w:color="auto"/>
+              <w:left w:val="single" w:sz="4" w:space="0" w:color="auto"/>
+              <w:bottom w:val="single" w:sz="4" w:space="0" w:color="auto"/>
+              <w:right w:val="single" w:sz="4" w:space="0" w:color="auto"/>
+            </w:tcBorders>
             <w:vAlign w:val="center"/>
           </w:tcPr>
           <w:p>
@@ -2295,12 +2190,11 @@
           <w:tcPr>
             <w:tcW w:w="460" w:type="pct"/>
             <w:tcBorders>
-              <w:top w:val="single" w:color="auto" w:sz="4" w:space="0"/>
-              <w:left w:val="single" w:color="auto" w:sz="4" w:space="0"/>
-              <w:bottom w:val="single" w:color="auto" w:sz="4" w:space="0"/>
-              <w:right w:val="single" w:color="auto" w:sz="4" w:space="0"/>
-            </w:tcBorders>
-            <w:tcMar/>
+              <w:top w:val="single" w:sz="4" w:space="0" w:color="auto"/>
+              <w:left w:val="single" w:sz="4" w:space="0" w:color="auto"/>
+              <w:bottom w:val="single" w:sz="4" w:space="0" w:color="auto"/>
+              <w:right w:val="single" w:sz="4" w:space="0" w:color="auto"/>
+            </w:tcBorders>
           </w:tcPr>
           <w:p>
             <w:pPr>
@@ -2318,12 +2212,11 @@
           <w:tcPr>
             <w:tcW w:w="725" w:type="pct"/>
             <w:tcBorders>
-              <w:top w:val="single" w:color="auto" w:sz="4" w:space="0"/>
+              <w:top w:val="single" w:sz="4" w:space="0" w:color="auto"/>
               <w:left w:val="nil"/>
-              <w:bottom w:val="single" w:color="auto" w:sz="4" w:space="0"/>
-              <w:right w:val="single" w:color="auto" w:sz="4" w:space="0"/>
-            </w:tcBorders>
-            <w:tcMar/>
+              <w:bottom w:val="single" w:sz="4" w:space="0" w:color="auto"/>
+              <w:right w:val="single" w:sz="4" w:space="0" w:color="auto"/>
+            </w:tcBorders>
           </w:tcPr>
           <w:p>
             <w:pPr>
@@ -2340,12 +2233,11 @@
           <w:tcPr>
             <w:tcW w:w="326" w:type="pct"/>
             <w:tcBorders>
-              <w:top w:val="single" w:color="auto" w:sz="4" w:space="0"/>
+              <w:top w:val="single" w:sz="4" w:space="0" w:color="auto"/>
               <w:left w:val="nil"/>
-              <w:bottom w:val="single" w:color="auto" w:sz="4" w:space="0"/>
-              <w:right w:val="single" w:color="auto" w:sz="4" w:space="0"/>
-            </w:tcBorders>
-            <w:tcMar/>
+              <w:bottom w:val="single" w:sz="4" w:space="0" w:color="auto"/>
+              <w:right w:val="single" w:sz="4" w:space="0" w:color="auto"/>
+            </w:tcBorders>
           </w:tcPr>
           <w:p>
             <w:pPr>
@@ -2362,12 +2254,11 @@
           <w:tcPr>
             <w:tcW w:w="543" w:type="pct"/>
             <w:tcBorders>
-              <w:top w:val="single" w:color="auto" w:sz="4" w:space="0"/>
+              <w:top w:val="single" w:sz="4" w:space="0" w:color="auto"/>
               <w:left w:val="nil"/>
-              <w:bottom w:val="single" w:color="auto" w:sz="4" w:space="0"/>
-              <w:right w:val="single" w:color="auto" w:sz="4" w:space="0"/>
-            </w:tcBorders>
-            <w:tcMar/>
+              <w:bottom w:val="single" w:sz="4" w:space="0" w:color="auto"/>
+              <w:right w:val="single" w:sz="4" w:space="0" w:color="auto"/>
+            </w:tcBorders>
           </w:tcPr>
           <w:p>
             <w:pPr>
@@ -2390,14 +2281,13 @@
           <w:tcPr>
             <w:tcW w:w="413" w:type="pct"/>
             <w:tcBorders>
-              <w:top w:val="single" w:color="auto" w:sz="4" w:space="0"/>
-              <w:left w:val="single" w:color="auto" w:sz="4" w:space="0"/>
-              <w:bottom w:val="single" w:color="auto" w:sz="4" w:space="0"/>
-              <w:right w:val="single" w:color="auto" w:sz="4" w:space="0"/>
+              <w:top w:val="single" w:sz="4" w:space="0" w:color="auto"/>
+              <w:left w:val="single" w:sz="4" w:space="0" w:color="auto"/>
+              <w:bottom w:val="single" w:sz="4" w:space="0" w:color="auto"/>
+              <w:right w:val="single" w:sz="4" w:space="0" w:color="auto"/>
             </w:tcBorders>
             <w:shd w:val="clear" w:color="auto" w:fill="auto"/>
             <w:noWrap/>
-            <w:tcMar/>
             <w:vAlign w:val="center"/>
           </w:tcPr>
           <w:p>
@@ -2431,20 +2321,17 @@
           <w:tcPr>
             <w:tcW w:w="322" w:type="pct"/>
             <w:tcBorders>
-              <w:top w:val="single" w:color="auto" w:sz="4" w:space="0"/>
+              <w:top w:val="single" w:sz="4" w:space="0" w:color="auto"/>
               <w:left w:val="nil"/>
-              <w:bottom w:val="single" w:color="auto" w:sz="4" w:space="0"/>
-              <w:right w:val="single" w:color="auto" w:sz="4" w:space="0"/>
+              <w:bottom w:val="single" w:sz="4" w:space="0" w:color="auto"/>
+              <w:right w:val="single" w:sz="4" w:space="0" w:color="auto"/>
             </w:tcBorders>
             <w:shd w:val="clear" w:color="auto" w:fill="auto"/>
-            <w:tcMar/>
             <w:vAlign w:val="center"/>
           </w:tcPr>
           <w:p>
             <w:pPr>
-              <w:pStyle w:val="Normal"/>
-              <w:rPr>
-                <w:rFonts w:cs="Calibri" w:cstheme="minorAscii"/>
+              <w:rPr>
                 <w:color w:val="000000"/>
                 <w:sz w:val="16"/>
                 <w:szCs w:val="16"/>
@@ -2452,8 +2339,7 @@
             </w:pPr>
             <w:r>
               <w:rPr>
-                <w:rFonts w:cs="Calibri" w:cstheme="minorAscii"/>
-                <w:color w:val="000000" w:themeColor="text1" w:themeTint="FF" w:themeShade="FF"/>
+                <w:color w:val="000000" w:themeColor="text1"/>
                 <w:sz w:val="16"/>
                 <w:szCs w:val="16"/>
               </w:rPr>
@@ -2465,12 +2351,11 @@
           <w:tcPr>
             <w:tcW w:w="1889" w:type="pct"/>
             <w:tcBorders>
-              <w:top w:val="single" w:color="auto" w:sz="4" w:space="0"/>
+              <w:top w:val="single" w:sz="4" w:space="0" w:color="auto"/>
               <w:left w:val="nil"/>
-              <w:bottom w:val="single" w:color="auto" w:sz="4" w:space="0"/>
-              <w:right w:val="single" w:color="auto" w:sz="4" w:space="0"/>
-            </w:tcBorders>
-            <w:tcMar/>
+              <w:bottom w:val="single" w:sz="4" w:space="0" w:color="auto"/>
+              <w:right w:val="single" w:sz="4" w:space="0" w:color="auto"/>
+            </w:tcBorders>
             <w:vAlign w:val="center"/>
           </w:tcPr>
           <w:p>
@@ -2497,12 +2382,11 @@
           <w:tcPr>
             <w:tcW w:w="322" w:type="pct"/>
             <w:tcBorders>
-              <w:top w:val="single" w:color="auto" w:sz="4" w:space="0"/>
-              <w:left w:val="single" w:color="auto" w:sz="4" w:space="0"/>
-              <w:bottom w:val="single" w:color="auto" w:sz="4" w:space="0"/>
-              <w:right w:val="single" w:color="auto" w:sz="4" w:space="0"/>
-            </w:tcBorders>
-            <w:tcMar/>
+              <w:top w:val="single" w:sz="4" w:space="0" w:color="auto"/>
+              <w:left w:val="single" w:sz="4" w:space="0" w:color="auto"/>
+              <w:bottom w:val="single" w:sz="4" w:space="0" w:color="auto"/>
+              <w:right w:val="single" w:sz="4" w:space="0" w:color="auto"/>
+            </w:tcBorders>
             <w:vAlign w:val="center"/>
           </w:tcPr>
           <w:p>
@@ -2530,12 +2414,11 @@
           <w:tcPr>
             <w:tcW w:w="460" w:type="pct"/>
             <w:tcBorders>
-              <w:top w:val="single" w:color="auto" w:sz="4" w:space="0"/>
-              <w:left w:val="single" w:color="auto" w:sz="4" w:space="0"/>
-              <w:bottom w:val="single" w:color="auto" w:sz="4" w:space="0"/>
-              <w:right w:val="single" w:color="auto" w:sz="4" w:space="0"/>
-            </w:tcBorders>
-            <w:tcMar/>
+              <w:top w:val="single" w:sz="4" w:space="0" w:color="auto"/>
+              <w:left w:val="single" w:sz="4" w:space="0" w:color="auto"/>
+              <w:bottom w:val="single" w:sz="4" w:space="0" w:color="auto"/>
+              <w:right w:val="single" w:sz="4" w:space="0" w:color="auto"/>
+            </w:tcBorders>
           </w:tcPr>
           <w:p>
             <w:pPr>
@@ -2553,12 +2436,11 @@
           <w:tcPr>
             <w:tcW w:w="725" w:type="pct"/>
             <w:tcBorders>
-              <w:top w:val="single" w:color="auto" w:sz="4" w:space="0"/>
+              <w:top w:val="single" w:sz="4" w:space="0" w:color="auto"/>
               <w:left w:val="nil"/>
-              <w:bottom w:val="single" w:color="auto" w:sz="4" w:space="0"/>
-              <w:right w:val="single" w:color="auto" w:sz="4" w:space="0"/>
-            </w:tcBorders>
-            <w:tcMar/>
+              <w:bottom w:val="single" w:sz="4" w:space="0" w:color="auto"/>
+              <w:right w:val="single" w:sz="4" w:space="0" w:color="auto"/>
+            </w:tcBorders>
           </w:tcPr>
           <w:p>
             <w:pPr>
@@ -2575,12 +2457,11 @@
           <w:tcPr>
             <w:tcW w:w="326" w:type="pct"/>
             <w:tcBorders>
-              <w:top w:val="single" w:color="auto" w:sz="4" w:space="0"/>
+              <w:top w:val="single" w:sz="4" w:space="0" w:color="auto"/>
               <w:left w:val="nil"/>
-              <w:bottom w:val="single" w:color="auto" w:sz="4" w:space="0"/>
-              <w:right w:val="single" w:color="auto" w:sz="4" w:space="0"/>
-            </w:tcBorders>
-            <w:tcMar/>
+              <w:bottom w:val="single" w:sz="4" w:space="0" w:color="auto"/>
+              <w:right w:val="single" w:sz="4" w:space="0" w:color="auto"/>
+            </w:tcBorders>
           </w:tcPr>
           <w:p>
             <w:pPr>
@@ -2597,12 +2478,11 @@
           <w:tcPr>
             <w:tcW w:w="543" w:type="pct"/>
             <w:tcBorders>
-              <w:top w:val="single" w:color="auto" w:sz="4" w:space="0"/>
+              <w:top w:val="single" w:sz="4" w:space="0" w:color="auto"/>
               <w:left w:val="nil"/>
-              <w:bottom w:val="single" w:color="auto" w:sz="4" w:space="0"/>
-              <w:right w:val="single" w:color="auto" w:sz="4" w:space="0"/>
-            </w:tcBorders>
-            <w:tcMar/>
+              <w:bottom w:val="single" w:sz="4" w:space="0" w:color="auto"/>
+              <w:right w:val="single" w:sz="4" w:space="0" w:color="auto"/>
+            </w:tcBorders>
           </w:tcPr>
           <w:p>
             <w:pPr>
@@ -2625,14 +2505,13 @@
           <w:tcPr>
             <w:tcW w:w="413" w:type="pct"/>
             <w:tcBorders>
-              <w:top w:val="single" w:color="auto" w:sz="4" w:space="0"/>
-              <w:left w:val="single" w:color="auto" w:sz="4" w:space="0"/>
-              <w:bottom w:val="single" w:color="auto" w:sz="4" w:space="0"/>
-              <w:right w:val="single" w:color="auto" w:sz="4" w:space="0"/>
+              <w:top w:val="single" w:sz="4" w:space="0" w:color="auto"/>
+              <w:left w:val="single" w:sz="4" w:space="0" w:color="auto"/>
+              <w:bottom w:val="single" w:sz="4" w:space="0" w:color="auto"/>
+              <w:right w:val="single" w:sz="4" w:space="0" w:color="auto"/>
             </w:tcBorders>
             <w:shd w:val="clear" w:color="auto" w:fill="auto"/>
             <w:noWrap/>
-            <w:tcMar/>
             <w:vAlign w:val="center"/>
           </w:tcPr>
           <w:p>
@@ -2666,20 +2545,17 @@
           <w:tcPr>
             <w:tcW w:w="322" w:type="pct"/>
             <w:tcBorders>
-              <w:top w:val="single" w:color="auto" w:sz="4" w:space="0"/>
+              <w:top w:val="single" w:sz="4" w:space="0" w:color="auto"/>
               <w:left w:val="nil"/>
-              <w:bottom w:val="single" w:color="auto" w:sz="4" w:space="0"/>
-              <w:right w:val="single" w:color="auto" w:sz="4" w:space="0"/>
+              <w:bottom w:val="single" w:sz="4" w:space="0" w:color="auto"/>
+              <w:right w:val="single" w:sz="4" w:space="0" w:color="auto"/>
             </w:tcBorders>
             <w:shd w:val="clear" w:color="auto" w:fill="auto"/>
-            <w:tcMar/>
             <w:vAlign w:val="center"/>
           </w:tcPr>
           <w:p>
             <w:pPr>
-              <w:pStyle w:val="Normal"/>
-              <w:rPr>
-                <w:rFonts w:cs="Calibri" w:cstheme="minorAscii"/>
+              <w:rPr>
                 <w:color w:val="000000"/>
                 <w:sz w:val="16"/>
                 <w:szCs w:val="16"/>
@@ -2687,8 +2563,7 @@
             </w:pPr>
             <w:r>
               <w:rPr>
-                <w:rFonts w:cs="Calibri" w:cstheme="minorAscii"/>
-                <w:color w:val="000000" w:themeColor="text1" w:themeTint="FF" w:themeShade="FF"/>
+                <w:color w:val="000000" w:themeColor="text1"/>
                 <w:sz w:val="16"/>
                 <w:szCs w:val="16"/>
               </w:rPr>
@@ -2700,12 +2575,11 @@
           <w:tcPr>
             <w:tcW w:w="1889" w:type="pct"/>
             <w:tcBorders>
-              <w:top w:val="single" w:color="auto" w:sz="4" w:space="0"/>
+              <w:top w:val="single" w:sz="4" w:space="0" w:color="auto"/>
               <w:left w:val="nil"/>
-              <w:bottom w:val="single" w:color="auto" w:sz="4" w:space="0"/>
-              <w:right w:val="single" w:color="auto" w:sz="4" w:space="0"/>
-            </w:tcBorders>
-            <w:tcMar/>
+              <w:bottom w:val="single" w:sz="4" w:space="0" w:color="auto"/>
+              <w:right w:val="single" w:sz="4" w:space="0" w:color="auto"/>
+            </w:tcBorders>
             <w:vAlign w:val="center"/>
           </w:tcPr>
           <w:p>
@@ -2732,12 +2606,11 @@
           <w:tcPr>
             <w:tcW w:w="322" w:type="pct"/>
             <w:tcBorders>
-              <w:top w:val="single" w:color="auto" w:sz="4" w:space="0"/>
-              <w:left w:val="single" w:color="auto" w:sz="4" w:space="0"/>
-              <w:bottom w:val="single" w:color="auto" w:sz="4" w:space="0"/>
-              <w:right w:val="single" w:color="auto" w:sz="4" w:space="0"/>
-            </w:tcBorders>
-            <w:tcMar/>
+              <w:top w:val="single" w:sz="4" w:space="0" w:color="auto"/>
+              <w:left w:val="single" w:sz="4" w:space="0" w:color="auto"/>
+              <w:bottom w:val="single" w:sz="4" w:space="0" w:color="auto"/>
+              <w:right w:val="single" w:sz="4" w:space="0" w:color="auto"/>
+            </w:tcBorders>
             <w:vAlign w:val="center"/>
           </w:tcPr>
           <w:p>
@@ -2765,12 +2638,11 @@
           <w:tcPr>
             <w:tcW w:w="460" w:type="pct"/>
             <w:tcBorders>
-              <w:top w:val="single" w:color="auto" w:sz="4" w:space="0"/>
-              <w:left w:val="single" w:color="auto" w:sz="4" w:space="0"/>
-              <w:bottom w:val="single" w:color="auto" w:sz="4" w:space="0"/>
-              <w:right w:val="single" w:color="auto" w:sz="4" w:space="0"/>
-            </w:tcBorders>
-            <w:tcMar/>
+              <w:top w:val="single" w:sz="4" w:space="0" w:color="auto"/>
+              <w:left w:val="single" w:sz="4" w:space="0" w:color="auto"/>
+              <w:bottom w:val="single" w:sz="4" w:space="0" w:color="auto"/>
+              <w:right w:val="single" w:sz="4" w:space="0" w:color="auto"/>
+            </w:tcBorders>
           </w:tcPr>
           <w:p>
             <w:pPr>
@@ -2788,12 +2660,11 @@
           <w:tcPr>
             <w:tcW w:w="725" w:type="pct"/>
             <w:tcBorders>
-              <w:top w:val="single" w:color="auto" w:sz="4" w:space="0"/>
+              <w:top w:val="single" w:sz="4" w:space="0" w:color="auto"/>
               <w:left w:val="nil"/>
-              <w:bottom w:val="single" w:color="auto" w:sz="4" w:space="0"/>
-              <w:right w:val="single" w:color="auto" w:sz="4" w:space="0"/>
-            </w:tcBorders>
-            <w:tcMar/>
+              <w:bottom w:val="single" w:sz="4" w:space="0" w:color="auto"/>
+              <w:right w:val="single" w:sz="4" w:space="0" w:color="auto"/>
+            </w:tcBorders>
           </w:tcPr>
           <w:p>
             <w:pPr>
@@ -2810,12 +2681,11 @@
           <w:tcPr>
             <w:tcW w:w="326" w:type="pct"/>
             <w:tcBorders>
-              <w:top w:val="single" w:color="auto" w:sz="4" w:space="0"/>
+              <w:top w:val="single" w:sz="4" w:space="0" w:color="auto"/>
               <w:left w:val="nil"/>
-              <w:bottom w:val="single" w:color="auto" w:sz="4" w:space="0"/>
-              <w:right w:val="single" w:color="auto" w:sz="4" w:space="0"/>
-            </w:tcBorders>
-            <w:tcMar/>
+              <w:bottom w:val="single" w:sz="4" w:space="0" w:color="auto"/>
+              <w:right w:val="single" w:sz="4" w:space="0" w:color="auto"/>
+            </w:tcBorders>
           </w:tcPr>
           <w:p>
             <w:pPr>
@@ -2832,12 +2702,11 @@
           <w:tcPr>
             <w:tcW w:w="543" w:type="pct"/>
             <w:tcBorders>
-              <w:top w:val="single" w:color="auto" w:sz="4" w:space="0"/>
+              <w:top w:val="single" w:sz="4" w:space="0" w:color="auto"/>
               <w:left w:val="nil"/>
-              <w:bottom w:val="single" w:color="auto" w:sz="4" w:space="0"/>
-              <w:right w:val="single" w:color="auto" w:sz="4" w:space="0"/>
-            </w:tcBorders>
-            <w:tcMar/>
+              <w:bottom w:val="single" w:sz="4" w:space="0" w:color="auto"/>
+              <w:right w:val="single" w:sz="4" w:space="0" w:color="auto"/>
+            </w:tcBorders>
           </w:tcPr>
           <w:p>
             <w:pPr>
@@ -2860,14 +2729,13 @@
           <w:tcPr>
             <w:tcW w:w="413" w:type="pct"/>
             <w:tcBorders>
-              <w:top w:val="single" w:color="auto" w:sz="4" w:space="0"/>
-              <w:left w:val="single" w:color="auto" w:sz="4" w:space="0"/>
-              <w:bottom w:val="single" w:color="auto" w:sz="4" w:space="0"/>
-              <w:right w:val="single" w:color="auto" w:sz="4" w:space="0"/>
+              <w:top w:val="single" w:sz="4" w:space="0" w:color="auto"/>
+              <w:left w:val="single" w:sz="4" w:space="0" w:color="auto"/>
+              <w:bottom w:val="single" w:sz="4" w:space="0" w:color="auto"/>
+              <w:right w:val="single" w:sz="4" w:space="0" w:color="auto"/>
             </w:tcBorders>
             <w:shd w:val="clear" w:color="auto" w:fill="auto"/>
             <w:noWrap/>
-            <w:tcMar/>
             <w:vAlign w:val="center"/>
           </w:tcPr>
           <w:p>
@@ -2901,20 +2769,17 @@
           <w:tcPr>
             <w:tcW w:w="322" w:type="pct"/>
             <w:tcBorders>
-              <w:top w:val="single" w:color="auto" w:sz="4" w:space="0"/>
+              <w:top w:val="single" w:sz="4" w:space="0" w:color="auto"/>
               <w:left w:val="nil"/>
-              <w:bottom w:val="single" w:color="auto" w:sz="4" w:space="0"/>
-              <w:right w:val="single" w:color="auto" w:sz="4" w:space="0"/>
+              <w:bottom w:val="single" w:sz="4" w:space="0" w:color="auto"/>
+              <w:right w:val="single" w:sz="4" w:space="0" w:color="auto"/>
             </w:tcBorders>
             <w:shd w:val="clear" w:color="auto" w:fill="auto"/>
-            <w:tcMar/>
             <w:vAlign w:val="center"/>
           </w:tcPr>
           <w:p>
             <w:pPr>
-              <w:pStyle w:val="Normal"/>
-              <w:rPr>
-                <w:rFonts w:cs="Calibri" w:cstheme="minorAscii"/>
+              <w:rPr>
                 <w:color w:val="000000"/>
                 <w:sz w:val="16"/>
                 <w:szCs w:val="16"/>
@@ -2922,8 +2787,7 @@
             </w:pPr>
             <w:r>
               <w:rPr>
-                <w:rFonts w:cs="Calibri" w:cstheme="minorAscii"/>
-                <w:color w:val="000000" w:themeColor="text1" w:themeTint="FF" w:themeShade="FF"/>
+                <w:color w:val="000000" w:themeColor="text1"/>
                 <w:sz w:val="16"/>
                 <w:szCs w:val="16"/>
               </w:rPr>
@@ -2935,12 +2799,11 @@
           <w:tcPr>
             <w:tcW w:w="1889" w:type="pct"/>
             <w:tcBorders>
-              <w:top w:val="single" w:color="auto" w:sz="4" w:space="0"/>
+              <w:top w:val="single" w:sz="4" w:space="0" w:color="auto"/>
               <w:left w:val="nil"/>
-              <w:bottom w:val="single" w:color="auto" w:sz="4" w:space="0"/>
-              <w:right w:val="single" w:color="auto" w:sz="4" w:space="0"/>
-            </w:tcBorders>
-            <w:tcMar/>
+              <w:bottom w:val="single" w:sz="4" w:space="0" w:color="auto"/>
+              <w:right w:val="single" w:sz="4" w:space="0" w:color="auto"/>
+            </w:tcBorders>
             <w:vAlign w:val="center"/>
           </w:tcPr>
           <w:p>
@@ -2967,12 +2830,11 @@
           <w:tcPr>
             <w:tcW w:w="322" w:type="pct"/>
             <w:tcBorders>
-              <w:top w:val="single" w:color="auto" w:sz="4" w:space="0"/>
-              <w:left w:val="single" w:color="auto" w:sz="4" w:space="0"/>
-              <w:bottom w:val="single" w:color="auto" w:sz="4" w:space="0"/>
-              <w:right w:val="single" w:color="auto" w:sz="4" w:space="0"/>
-            </w:tcBorders>
-            <w:tcMar/>
+              <w:top w:val="single" w:sz="4" w:space="0" w:color="auto"/>
+              <w:left w:val="single" w:sz="4" w:space="0" w:color="auto"/>
+              <w:bottom w:val="single" w:sz="4" w:space="0" w:color="auto"/>
+              <w:right w:val="single" w:sz="4" w:space="0" w:color="auto"/>
+            </w:tcBorders>
             <w:vAlign w:val="center"/>
           </w:tcPr>
           <w:p>
@@ -3000,12 +2862,11 @@
           <w:tcPr>
             <w:tcW w:w="460" w:type="pct"/>
             <w:tcBorders>
-              <w:top w:val="single" w:color="auto" w:sz="4" w:space="0"/>
-              <w:left w:val="single" w:color="auto" w:sz="4" w:space="0"/>
-              <w:bottom w:val="single" w:color="auto" w:sz="4" w:space="0"/>
-              <w:right w:val="single" w:color="auto" w:sz="4" w:space="0"/>
-            </w:tcBorders>
-            <w:tcMar/>
+              <w:top w:val="single" w:sz="4" w:space="0" w:color="auto"/>
+              <w:left w:val="single" w:sz="4" w:space="0" w:color="auto"/>
+              <w:bottom w:val="single" w:sz="4" w:space="0" w:color="auto"/>
+              <w:right w:val="single" w:sz="4" w:space="0" w:color="auto"/>
+            </w:tcBorders>
           </w:tcPr>
           <w:p>
             <w:pPr>
@@ -3023,12 +2884,11 @@
           <w:tcPr>
             <w:tcW w:w="725" w:type="pct"/>
             <w:tcBorders>
-              <w:top w:val="single" w:color="auto" w:sz="4" w:space="0"/>
+              <w:top w:val="single" w:sz="4" w:space="0" w:color="auto"/>
               <w:left w:val="nil"/>
-              <w:bottom w:val="single" w:color="auto" w:sz="4" w:space="0"/>
-              <w:right w:val="single" w:color="auto" w:sz="4" w:space="0"/>
-            </w:tcBorders>
-            <w:tcMar/>
+              <w:bottom w:val="single" w:sz="4" w:space="0" w:color="auto"/>
+              <w:right w:val="single" w:sz="4" w:space="0" w:color="auto"/>
+            </w:tcBorders>
           </w:tcPr>
           <w:p>
             <w:pPr>
@@ -3045,12 +2905,11 @@
           <w:tcPr>
             <w:tcW w:w="326" w:type="pct"/>
             <w:tcBorders>
-              <w:top w:val="single" w:color="auto" w:sz="4" w:space="0"/>
+              <w:top w:val="single" w:sz="4" w:space="0" w:color="auto"/>
               <w:left w:val="nil"/>
-              <w:bottom w:val="single" w:color="auto" w:sz="4" w:space="0"/>
-              <w:right w:val="single" w:color="auto" w:sz="4" w:space="0"/>
-            </w:tcBorders>
-            <w:tcMar/>
+              <w:bottom w:val="single" w:sz="4" w:space="0" w:color="auto"/>
+              <w:right w:val="single" w:sz="4" w:space="0" w:color="auto"/>
+            </w:tcBorders>
           </w:tcPr>
           <w:p>
             <w:pPr>
@@ -3067,12 +2926,11 @@
           <w:tcPr>
             <w:tcW w:w="543" w:type="pct"/>
             <w:tcBorders>
-              <w:top w:val="single" w:color="auto" w:sz="4" w:space="0"/>
+              <w:top w:val="single" w:sz="4" w:space="0" w:color="auto"/>
               <w:left w:val="nil"/>
-              <w:bottom w:val="single" w:color="auto" w:sz="4" w:space="0"/>
-              <w:right w:val="single" w:color="auto" w:sz="4" w:space="0"/>
-            </w:tcBorders>
-            <w:tcMar/>
+              <w:bottom w:val="single" w:sz="4" w:space="0" w:color="auto"/>
+              <w:right w:val="single" w:sz="4" w:space="0" w:color="auto"/>
+            </w:tcBorders>
           </w:tcPr>
           <w:p>
             <w:pPr>
@@ -3102,12 +2960,8 @@
       </w:pPr>
     </w:p>
     <w:sectPr>
-      <w:headerReference w:type="even" r:id="rId10"/>
-      <w:headerReference w:type="default" r:id="rId11"/>
-      <w:footerReference w:type="even" r:id="rId12"/>
-      <w:footerReference w:type="default" r:id="rId13"/>
-      <w:headerReference w:type="first" r:id="rId14"/>
-      <w:footerReference w:type="first" r:id="rId15"/>
+      <w:headerReference w:type="default" r:id="rId10"/>
+      <w:footerReference w:type="default" r:id="rId11"/>
       <w:pgSz w:w="16838" w:h="11906" w:orient="landscape" w:code="9"/>
       <w:pgMar w:top="720" w:right="720" w:bottom="720" w:left="720" w:header="425" w:footer="164" w:gutter="0"/>
       <w:cols w:space="708"/>
@@ -3144,16 +2998,6 @@
 
 <file path=word/footer1.xml><?xml version="1.0" encoding="utf-8"?>
 <w:ftr xmlns:wpc="http://schemas.microsoft.com/office/word/2010/wordprocessingCanvas" xmlns:cx="http://schemas.microsoft.com/office/drawing/2014/chartex" xmlns:cx1="http://schemas.microsoft.com/office/drawing/2015/9/8/chartex" xmlns:cx2="http://schemas.microsoft.com/office/drawing/2015/10/21/chartex" xmlns:cx3="http://schemas.microsoft.com/office/drawing/2016/5/9/chartex" xmlns:cx4="http://schemas.microsoft.com/office/drawing/2016/5/10/chartex" xmlns:cx5="http://schemas.microsoft.com/office/drawing/2016/5/11/chartex" xmlns:cx6="http://schemas.microsoft.com/office/drawing/2016/5/12/chartex" xmlns:cx7="http://schemas.microsoft.com/office/drawing/2016/5/13/chartex" xmlns:cx8="http://schemas.microsoft.com/office/drawing/2016/5/14/chartex" xmlns:mc="http://schemas.openxmlformats.org/markup-compatibility/2006" xmlns:aink="http://schemas.microsoft.com/office/drawing/2016/ink" xmlns:am3d="http://schemas.microsoft.com/office/drawing/2017/model3d" xmlns:o="urn:schemas-microsoft-com:office:office" xmlns:r="http://schemas.openxmlformats.org/officeDocument/2006/relationships" xmlns:m="http://schemas.openxmlformats.org/officeDocument/2006/math" xmlns:v="urn:schemas-microsoft-com:vml" xmlns:wp14="http://schemas.microsoft.com/office/word/2010/wordprocessingDrawing" xmlns:wp="http://schemas.openxmlformats.org/drawingml/2006/wordprocessingDrawing" xmlns:w10="urn:schemas-microsoft-com:office:word" xmlns:w="http://schemas.openxmlformats.org/wordprocessingml/2006/main" xmlns:w14="http://schemas.microsoft.com/office/word/2010/wordml" xmlns:w15="http://schemas.microsoft.com/office/word/2012/wordml" xmlns:w16cid="http://schemas.microsoft.com/office/word/2016/wordml/cid" xmlns:w16se="http://schemas.microsoft.com/office/word/2015/wordml/symex" xmlns:wpg="http://schemas.microsoft.com/office/word/2010/wordprocessingGroup" xmlns:wpi="http://schemas.microsoft.com/office/word/2010/wordprocessingInk" xmlns:wne="http://schemas.microsoft.com/office/word/2006/wordml" xmlns:wps="http://schemas.microsoft.com/office/word/2010/wordprocessingShape" mc:Ignorable="w14 w15 w16se w16cid wp14">
-  <w:p>
-    <w:pPr>
-      <w:pStyle w:val="Footer"/>
-    </w:pPr>
-  </w:p>
-</w:ftr>
-</file>
-
-<file path=word/footer2.xml><?xml version="1.0" encoding="utf-8"?>
-<w:ftr xmlns:wpc="http://schemas.microsoft.com/office/word/2010/wordprocessingCanvas" xmlns:cx="http://schemas.microsoft.com/office/drawing/2014/chartex" xmlns:cx1="http://schemas.microsoft.com/office/drawing/2015/9/8/chartex" xmlns:cx2="http://schemas.microsoft.com/office/drawing/2015/10/21/chartex" xmlns:cx3="http://schemas.microsoft.com/office/drawing/2016/5/9/chartex" xmlns:cx4="http://schemas.microsoft.com/office/drawing/2016/5/10/chartex" xmlns:cx5="http://schemas.microsoft.com/office/drawing/2016/5/11/chartex" xmlns:cx6="http://schemas.microsoft.com/office/drawing/2016/5/12/chartex" xmlns:cx7="http://schemas.microsoft.com/office/drawing/2016/5/13/chartex" xmlns:cx8="http://schemas.microsoft.com/office/drawing/2016/5/14/chartex" xmlns:mc="http://schemas.openxmlformats.org/markup-compatibility/2006" xmlns:aink="http://schemas.microsoft.com/office/drawing/2016/ink" xmlns:am3d="http://schemas.microsoft.com/office/drawing/2017/model3d" xmlns:o="urn:schemas-microsoft-com:office:office" xmlns:r="http://schemas.openxmlformats.org/officeDocument/2006/relationships" xmlns:m="http://schemas.openxmlformats.org/officeDocument/2006/math" xmlns:v="urn:schemas-microsoft-com:vml" xmlns:wp14="http://schemas.microsoft.com/office/word/2010/wordprocessingDrawing" xmlns:wp="http://schemas.openxmlformats.org/drawingml/2006/wordprocessingDrawing" xmlns:w10="urn:schemas-microsoft-com:office:word" xmlns:w="http://schemas.openxmlformats.org/wordprocessingml/2006/main" xmlns:w14="http://schemas.microsoft.com/office/word/2010/wordml" xmlns:w15="http://schemas.microsoft.com/office/word/2012/wordml" xmlns:w16cid="http://schemas.microsoft.com/office/word/2016/wordml/cid" xmlns:w16se="http://schemas.microsoft.com/office/word/2015/wordml/symex" xmlns:wpg="http://schemas.microsoft.com/office/word/2010/wordprocessingGroup" xmlns:wpi="http://schemas.microsoft.com/office/word/2010/wordprocessingInk" xmlns:wne="http://schemas.microsoft.com/office/word/2006/wordml" xmlns:wps="http://schemas.microsoft.com/office/word/2010/wordprocessingShape" xmlns:a="http://schemas.openxmlformats.org/drawingml/2006/main" xmlns:a14="http://schemas.microsoft.com/office/drawing/2010/main" mc:Ignorable="w14 w15 w16se w16cid wp14">
   <w:p>
     <w:pPr>
       <w:pStyle w:val="Footer"/>
@@ -3238,11 +3082,11 @@
         </mc:Choice>
         <mc:Fallback>
           <w:pict>
-            <v:shapetype id="_x0000_t202" coordsize="21600,21600" o:spt="202" path="m,l,21600r21600,l21600,xe" w14:anchorId="51296175">
+            <v:shapetype w14:anchorId="51296175" id="_x0000_t202" coordsize="21600,21600" o:spt="202" path="m,l,21600r21600,l21600,xe">
               <v:stroke joinstyle="miter"/>
               <v:path gradientshapeok="t" o:connecttype="rect"/>
             </v:shapetype>
-            <v:shape id="MSIPCMd9544a66b7985445d84cd66a" style="position:absolute;left:0;text-align:left;margin-left:0;margin-top:559.3pt;width:841.9pt;height:21pt;z-index:251658240;visibility:visible;mso-wrap-style:square;mso-wrap-distance-left:9pt;mso-wrap-distance-top:0;mso-wrap-distance-right:9pt;mso-wrap-distance-bottom:0;mso-position-horizontal:absolute;mso-position-horizontal-relative:page;mso-position-vertical:absolute;mso-position-vertical-relative:page;v-text-anchor:bottom" alt="{&quot;HashCode&quot;:404316862,&quot;Height&quot;:595.0,&quot;Width&quot;:841.0,&quot;Placement&quot;:&quot;Footer&quot;,&quot;Index&quot;:&quot;Primary&quot;,&quot;Section&quot;:1,&quot;Top&quot;:0.0,&quot;Left&quot;:0.0}" o:spid="_x0000_s1026" o:allowincell="f" filled="f" stroked="f" strokeweight=".5pt" type="#_x0000_t202" o:gfxdata="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">
+            <v:shape id="MSIPCMd9544a66b7985445d84cd66a" o:spid="_x0000_s1026" type="#_x0000_t202" alt="{&quot;HashCode&quot;:404316862,&quot;Height&quot;:595.0,&quot;Width&quot;:841.0,&quot;Placement&quot;:&quot;Footer&quot;,&quot;Index&quot;:&quot;Primary&quot;,&quot;Section&quot;:1,&quot;Top&quot;:0.0,&quot;Left&quot;:0.0}" style="position:absolute;left:0;text-align:left;margin-left:0;margin-top:559.3pt;width:841.9pt;height:21pt;z-index:251658240;visibility:visible;mso-wrap-style:square;mso-wrap-distance-left:9pt;mso-wrap-distance-top:0;mso-wrap-distance-right:9pt;mso-wrap-distance-bottom:0;mso-position-horizontal:absolute;mso-position-horizontal-relative:page;mso-position-vertical:absolute;mso-position-vertical-relative:page;v-text-anchor:bottom" o:gfxdata="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" o:allowincell="f" filled="f" stroked="f" strokeweight=".5pt">
               <v:textbox inset=",0,,0">
                 <w:txbxContent>
                   <w:p>
@@ -3317,16 +3161,6 @@
 </w:ftr>
 </file>
 
-<file path=word/footer3.xml><?xml version="1.0" encoding="utf-8"?>
-<w:ftr xmlns:wpc="http://schemas.microsoft.com/office/word/2010/wordprocessingCanvas" xmlns:cx="http://schemas.microsoft.com/office/drawing/2014/chartex" xmlns:cx1="http://schemas.microsoft.com/office/drawing/2015/9/8/chartex" xmlns:cx2="http://schemas.microsoft.com/office/drawing/2015/10/21/chartex" xmlns:cx3="http://schemas.microsoft.com/office/drawing/2016/5/9/chartex" xmlns:cx4="http://schemas.microsoft.com/office/drawing/2016/5/10/chartex" xmlns:cx5="http://schemas.microsoft.com/office/drawing/2016/5/11/chartex" xmlns:cx6="http://schemas.microsoft.com/office/drawing/2016/5/12/chartex" xmlns:cx7="http://schemas.microsoft.com/office/drawing/2016/5/13/chartex" xmlns:cx8="http://schemas.microsoft.com/office/drawing/2016/5/14/chartex" xmlns:mc="http://schemas.openxmlformats.org/markup-compatibility/2006" xmlns:aink="http://schemas.microsoft.com/office/drawing/2016/ink" xmlns:am3d="http://schemas.microsoft.com/office/drawing/2017/model3d" xmlns:o="urn:schemas-microsoft-com:office:office" xmlns:r="http://schemas.openxmlformats.org/officeDocument/2006/relationships" xmlns:m="http://schemas.openxmlformats.org/officeDocument/2006/math" xmlns:v="urn:schemas-microsoft-com:vml" xmlns:wp14="http://schemas.microsoft.com/office/word/2010/wordprocessingDrawing" xmlns:wp="http://schemas.openxmlformats.org/drawingml/2006/wordprocessingDrawing" xmlns:w10="urn:schemas-microsoft-com:office:word" xmlns:w="http://schemas.openxmlformats.org/wordprocessingml/2006/main" xmlns:w14="http://schemas.microsoft.com/office/word/2010/wordml" xmlns:w15="http://schemas.microsoft.com/office/word/2012/wordml" xmlns:w16cid="http://schemas.microsoft.com/office/word/2016/wordml/cid" xmlns:w16se="http://schemas.microsoft.com/office/word/2015/wordml/symex" xmlns:wpg="http://schemas.microsoft.com/office/word/2010/wordprocessingGroup" xmlns:wpi="http://schemas.microsoft.com/office/word/2010/wordprocessingInk" xmlns:wne="http://schemas.microsoft.com/office/word/2006/wordml" xmlns:wps="http://schemas.microsoft.com/office/word/2010/wordprocessingShape" mc:Ignorable="w14 w15 w16se w16cid wp14">
-  <w:p>
-    <w:pPr>
-      <w:pStyle w:val="Footer"/>
-    </w:pPr>
-  </w:p>
-</w:ftr>
-</file>
-
 <file path=word/footnotes.xml><?xml version="1.0" encoding="utf-8"?>
 <w:footnotes xmlns:wpc="http://schemas.microsoft.com/office/word/2010/wordprocessingCanvas" xmlns:cx="http://schemas.microsoft.com/office/drawing/2014/chartex" xmlns:cx1="http://schemas.microsoft.com/office/drawing/2015/9/8/chartex" xmlns:cx2="http://schemas.microsoft.com/office/drawing/2015/10/21/chartex" xmlns:cx3="http://schemas.microsoft.com/office/drawing/2016/5/9/chartex" xmlns:cx4="http://schemas.microsoft.com/office/drawing/2016/5/10/chartex" xmlns:cx5="http://schemas.microsoft.com/office/drawing/2016/5/11/chartex" xmlns:cx6="http://schemas.microsoft.com/office/drawing/2016/5/12/chartex" xmlns:cx7="http://schemas.microsoft.com/office/drawing/2016/5/13/chartex" xmlns:cx8="http://schemas.microsoft.com/office/drawing/2016/5/14/chartex" xmlns:mc="http://schemas.openxmlformats.org/markup-compatibility/2006" xmlns:aink="http://schemas.microsoft.com/office/drawing/2016/ink" xmlns:am3d="http://schemas.microsoft.com/office/drawing/2017/model3d" xmlns:o="urn:schemas-microsoft-com:office:office" xmlns:r="http://schemas.openxmlformats.org/officeDocument/2006/relationships" xmlns:m="http://schemas.openxmlformats.org/officeDocument/2006/math" xmlns:v="urn:schemas-microsoft-com:vml" xmlns:wp14="http://schemas.microsoft.com/office/word/2010/wordprocessingDrawing" xmlns:wp="http://schemas.openxmlformats.org/drawingml/2006/wordprocessingDrawing" xmlns:w10="urn:schemas-microsoft-com:office:word" xmlns:w="http://schemas.openxmlformats.org/wordprocessingml/2006/main" xmlns:w14="http://schemas.microsoft.com/office/word/2010/wordml" xmlns:w15="http://schemas.microsoft.com/office/word/2012/wordml" xmlns:w16cid="http://schemas.microsoft.com/office/word/2016/wordml/cid" xmlns:w16se="http://schemas.microsoft.com/office/word/2015/wordml/symex" xmlns:wpg="http://schemas.microsoft.com/office/word/2010/wordprocessingGroup" xmlns:wpi="http://schemas.microsoft.com/office/word/2010/wordprocessingInk" xmlns:wne="http://schemas.microsoft.com/office/word/2006/wordml" xmlns:wps="http://schemas.microsoft.com/office/word/2010/wordprocessingShape" mc:Ignorable="w14 w15 w16se w16cid wp14">
   <w:footnote w:type="separator" w:id="-1">
@@ -3354,16 +3188,6 @@
 
 <file path=word/header1.xml><?xml version="1.0" encoding="utf-8"?>
 <w:hdr xmlns:wpc="http://schemas.microsoft.com/office/word/2010/wordprocessingCanvas" xmlns:cx="http://schemas.microsoft.com/office/drawing/2014/chartex" xmlns:cx1="http://schemas.microsoft.com/office/drawing/2015/9/8/chartex" xmlns:cx2="http://schemas.microsoft.com/office/drawing/2015/10/21/chartex" xmlns:cx3="http://schemas.microsoft.com/office/drawing/2016/5/9/chartex" xmlns:cx4="http://schemas.microsoft.com/office/drawing/2016/5/10/chartex" xmlns:cx5="http://schemas.microsoft.com/office/drawing/2016/5/11/chartex" xmlns:cx6="http://schemas.microsoft.com/office/drawing/2016/5/12/chartex" xmlns:cx7="http://schemas.microsoft.com/office/drawing/2016/5/13/chartex" xmlns:cx8="http://schemas.microsoft.com/office/drawing/2016/5/14/chartex" xmlns:mc="http://schemas.openxmlformats.org/markup-compatibility/2006" xmlns:aink="http://schemas.microsoft.com/office/drawing/2016/ink" xmlns:am3d="http://schemas.microsoft.com/office/drawing/2017/model3d" xmlns:o="urn:schemas-microsoft-com:office:office" xmlns:r="http://schemas.openxmlformats.org/officeDocument/2006/relationships" xmlns:m="http://schemas.openxmlformats.org/officeDocument/2006/math" xmlns:v="urn:schemas-microsoft-com:vml" xmlns:wp14="http://schemas.microsoft.com/office/word/2010/wordprocessingDrawing" xmlns:wp="http://schemas.openxmlformats.org/drawingml/2006/wordprocessingDrawing" xmlns:w10="urn:schemas-microsoft-com:office:word" xmlns:w="http://schemas.openxmlformats.org/wordprocessingml/2006/main" xmlns:w14="http://schemas.microsoft.com/office/word/2010/wordml" xmlns:w15="http://schemas.microsoft.com/office/word/2012/wordml" xmlns:w16cid="http://schemas.microsoft.com/office/word/2016/wordml/cid" xmlns:w16se="http://schemas.microsoft.com/office/word/2015/wordml/symex" xmlns:wpg="http://schemas.microsoft.com/office/word/2010/wordprocessingGroup" xmlns:wpi="http://schemas.microsoft.com/office/word/2010/wordprocessingInk" xmlns:wne="http://schemas.microsoft.com/office/word/2006/wordml" xmlns:wps="http://schemas.microsoft.com/office/word/2010/wordprocessingShape" mc:Ignorable="w14 w15 w16se w16cid wp14">
-  <w:p>
-    <w:pPr>
-      <w:pStyle w:val="Header"/>
-    </w:pPr>
-  </w:p>
-</w:hdr>
-</file>
-
-<file path=word/header2.xml><?xml version="1.0" encoding="utf-8"?>
-<w:hdr xmlns:wpc="http://schemas.microsoft.com/office/word/2010/wordprocessingCanvas" xmlns:cx="http://schemas.microsoft.com/office/drawing/2014/chartex" xmlns:cx1="http://schemas.microsoft.com/office/drawing/2015/9/8/chartex" xmlns:cx2="http://schemas.microsoft.com/office/drawing/2015/10/21/chartex" xmlns:cx3="http://schemas.microsoft.com/office/drawing/2016/5/9/chartex" xmlns:cx4="http://schemas.microsoft.com/office/drawing/2016/5/10/chartex" xmlns:cx5="http://schemas.microsoft.com/office/drawing/2016/5/11/chartex" xmlns:cx6="http://schemas.microsoft.com/office/drawing/2016/5/12/chartex" xmlns:cx7="http://schemas.microsoft.com/office/drawing/2016/5/13/chartex" xmlns:cx8="http://schemas.microsoft.com/office/drawing/2016/5/14/chartex" xmlns:mc="http://schemas.openxmlformats.org/markup-compatibility/2006" xmlns:aink="http://schemas.microsoft.com/office/drawing/2016/ink" xmlns:am3d="http://schemas.microsoft.com/office/drawing/2017/model3d" xmlns:o="urn:schemas-microsoft-com:office:office" xmlns:r="http://schemas.openxmlformats.org/officeDocument/2006/relationships" xmlns:m="http://schemas.openxmlformats.org/officeDocument/2006/math" xmlns:v="urn:schemas-microsoft-com:vml" xmlns:wp14="http://schemas.microsoft.com/office/word/2010/wordprocessingDrawing" xmlns:wp="http://schemas.openxmlformats.org/drawingml/2006/wordprocessingDrawing" xmlns:w10="urn:schemas-microsoft-com:office:word" xmlns:w="http://schemas.openxmlformats.org/wordprocessingml/2006/main" xmlns:w14="http://schemas.microsoft.com/office/word/2010/wordml" xmlns:w15="http://schemas.microsoft.com/office/word/2012/wordml" xmlns:w16cid="http://schemas.microsoft.com/office/word/2016/wordml/cid" xmlns:w16se="http://schemas.microsoft.com/office/word/2015/wordml/symex" xmlns:wpg="http://schemas.microsoft.com/office/word/2010/wordprocessingGroup" xmlns:wpi="http://schemas.microsoft.com/office/word/2010/wordprocessingInk" xmlns:wne="http://schemas.microsoft.com/office/word/2006/wordml" xmlns:wps="http://schemas.microsoft.com/office/word/2010/wordprocessingShape" xmlns:a="http://schemas.openxmlformats.org/drawingml/2006/main" xmlns:pic="http://schemas.openxmlformats.org/drawingml/2006/picture" xmlns:a14="http://schemas.microsoft.com/office/drawing/2010/main" mc:Ignorable="w14 w15 w16se w16cid wp14">
   <w:p>
     <w:pPr>
       <w:pStyle w:val="Header"/>
@@ -3436,16 +3260,6 @@
 </w:hdr>
 </file>
 
-<file path=word/header3.xml><?xml version="1.0" encoding="utf-8"?>
-<w:hdr xmlns:wpc="http://schemas.microsoft.com/office/word/2010/wordprocessingCanvas" xmlns:cx="http://schemas.microsoft.com/office/drawing/2014/chartex" xmlns:cx1="http://schemas.microsoft.com/office/drawing/2015/9/8/chartex" xmlns:cx2="http://schemas.microsoft.com/office/drawing/2015/10/21/chartex" xmlns:cx3="http://schemas.microsoft.com/office/drawing/2016/5/9/chartex" xmlns:cx4="http://schemas.microsoft.com/office/drawing/2016/5/10/chartex" xmlns:cx5="http://schemas.microsoft.com/office/drawing/2016/5/11/chartex" xmlns:cx6="http://schemas.microsoft.com/office/drawing/2016/5/12/chartex" xmlns:cx7="http://schemas.microsoft.com/office/drawing/2016/5/13/chartex" xmlns:cx8="http://schemas.microsoft.com/office/drawing/2016/5/14/chartex" xmlns:mc="http://schemas.openxmlformats.org/markup-compatibility/2006" xmlns:aink="http://schemas.microsoft.com/office/drawing/2016/ink" xmlns:am3d="http://schemas.microsoft.com/office/drawing/2017/model3d" xmlns:o="urn:schemas-microsoft-com:office:office" xmlns:r="http://schemas.openxmlformats.org/officeDocument/2006/relationships" xmlns:m="http://schemas.openxmlformats.org/officeDocument/2006/math" xmlns:v="urn:schemas-microsoft-com:vml" xmlns:wp14="http://schemas.microsoft.com/office/word/2010/wordprocessingDrawing" xmlns:wp="http://schemas.openxmlformats.org/drawingml/2006/wordprocessingDrawing" xmlns:w10="urn:schemas-microsoft-com:office:word" xmlns:w="http://schemas.openxmlformats.org/wordprocessingml/2006/main" xmlns:w14="http://schemas.microsoft.com/office/word/2010/wordml" xmlns:w15="http://schemas.microsoft.com/office/word/2012/wordml" xmlns:w16cid="http://schemas.microsoft.com/office/word/2016/wordml/cid" xmlns:w16se="http://schemas.microsoft.com/office/word/2015/wordml/symex" xmlns:wpg="http://schemas.microsoft.com/office/word/2010/wordprocessingGroup" xmlns:wpi="http://schemas.microsoft.com/office/word/2010/wordprocessingInk" xmlns:wne="http://schemas.microsoft.com/office/word/2006/wordml" xmlns:wps="http://schemas.microsoft.com/office/word/2010/wordprocessingShape" mc:Ignorable="w14 w15 w16se w16cid wp14">
-  <w:p>
-    <w:pPr>
-      <w:pStyle w:val="Header"/>
-    </w:pPr>
-  </w:p>
-</w:hdr>
-</file>
-
 <file path=word/numbering.xml><?xml version="1.0" encoding="utf-8"?>
 <w:numbering xmlns:wpc="http://schemas.microsoft.com/office/word/2010/wordprocessingCanvas" xmlns:cx="http://schemas.microsoft.com/office/drawing/2014/chartex" xmlns:cx1="http://schemas.microsoft.com/office/drawing/2015/9/8/chartex" xmlns:cx2="http://schemas.microsoft.com/office/drawing/2015/10/21/chartex" xmlns:cx3="http://schemas.microsoft.com/office/drawing/2016/5/9/chartex" xmlns:cx4="http://schemas.microsoft.com/office/drawing/2016/5/10/chartex" xmlns:cx5="http://schemas.microsoft.com/office/drawing/2016/5/11/chartex" xmlns:cx6="http://schemas.microsoft.com/office/drawing/2016/5/12/chartex" xmlns:cx7="http://schemas.microsoft.com/office/drawing/2016/5/13/chartex" xmlns:cx8="http://schemas.microsoft.com/office/drawing/2016/5/14/chartex" xmlns:mc="http://schemas.openxmlformats.org/markup-compatibility/2006" xmlns:aink="http://schemas.microsoft.com/office/drawing/2016/ink" xmlns:am3d="http://schemas.microsoft.com/office/drawing/2017/model3d" xmlns:o="urn:schemas-microsoft-com:office:office" xmlns:r="http://schemas.openxmlformats.org/officeDocument/2006/relationships" xmlns:m="http://schemas.openxmlformats.org/officeDocument/2006/math" xmlns:v="urn:schemas-microsoft-com:vml" xmlns:wp14="http://schemas.microsoft.com/office/word/2010/wordprocessingDrawing" xmlns:wp="http://schemas.openxmlformats.org/drawingml/2006/wordprocessingDrawing" xmlns:w10="urn:schemas-microsoft-com:office:word" xmlns:w="http://schemas.openxmlformats.org/wordprocessingml/2006/main" xmlns:w14="http://schemas.microsoft.com/office/word/2010/wordml" xmlns:w15="http://schemas.microsoft.com/office/word/2012/wordml" xmlns:w16cid="http://schemas.microsoft.com/office/word/2016/wordml/cid" xmlns:w16se="http://schemas.microsoft.com/office/word/2015/wordml/symex" xmlns:wpg="http://schemas.microsoft.com/office/word/2010/wordprocessingGroup" xmlns:wpi="http://schemas.microsoft.com/office/word/2010/wordprocessingInk" xmlns:wne="http://schemas.microsoft.com/office/word/2006/wordml" xmlns:wps="http://schemas.microsoft.com/office/word/2010/wordprocessingShape" mc:Ignorable="w14 w15 w16se w16cid wp14">
   <w:abstractNum w:abstractNumId="0" w15:restartNumberingAfterBreak="0">
@@ -3465,7 +3279,7 @@
         <w:ind w:left="360" w:hanging="360"/>
       </w:pPr>
       <w:rPr>
-        <w:rFonts w:hint="default" w:ascii="Symbol" w:hAnsi="Symbol"/>
+        <w:rFonts w:ascii="Symbol" w:hAnsi="Symbol" w:hint="default"/>
       </w:rPr>
     </w:lvl>
   </w:abstractNum>
@@ -3482,7 +3296,7 @@
         <w:ind w:left="720" w:hanging="360"/>
       </w:pPr>
       <w:rPr>
-        <w:rFonts w:hint="default" w:ascii="Symbol" w:hAnsi="Symbol"/>
+        <w:rFonts w:ascii="Symbol" w:hAnsi="Symbol" w:hint="default"/>
       </w:rPr>
     </w:lvl>
     <w:lvl w:ilvl="1" w:tplc="14090003" w:tentative="1">
@@ -3494,7 +3308,7 @@
         <w:ind w:left="1440" w:hanging="360"/>
       </w:pPr>
       <w:rPr>
-        <w:rFonts w:hint="default" w:ascii="Courier New" w:hAnsi="Courier New" w:cs="Courier New"/>
+        <w:rFonts w:ascii="Courier New" w:hAnsi="Courier New" w:cs="Courier New" w:hint="default"/>
       </w:rPr>
     </w:lvl>
     <w:lvl w:ilvl="2" w:tplc="14090005" w:tentative="1">
@@ -3506,7 +3320,7 @@
         <w:ind w:left="2160" w:hanging="360"/>
       </w:pPr>
       <w:rPr>
-        <w:rFonts w:hint="default" w:ascii="Wingdings" w:hAnsi="Wingdings"/>
+        <w:rFonts w:ascii="Wingdings" w:hAnsi="Wingdings" w:hint="default"/>
       </w:rPr>
     </w:lvl>
     <w:lvl w:ilvl="3" w:tplc="14090001" w:tentative="1">
@@ -3518,7 +3332,7 @@
         <w:ind w:left="2880" w:hanging="360"/>
       </w:pPr>
       <w:rPr>
-        <w:rFonts w:hint="default" w:ascii="Symbol" w:hAnsi="Symbol"/>
+        <w:rFonts w:ascii="Symbol" w:hAnsi="Symbol" w:hint="default"/>
       </w:rPr>
     </w:lvl>
     <w:lvl w:ilvl="4" w:tplc="14090003" w:tentative="1">
@@ -3530,7 +3344,7 @@
         <w:ind w:left="3600" w:hanging="360"/>
       </w:pPr>
       <w:rPr>
-        <w:rFonts w:hint="default" w:ascii="Courier New" w:hAnsi="Courier New" w:cs="Courier New"/>
+        <w:rFonts w:ascii="Courier New" w:hAnsi="Courier New" w:cs="Courier New" w:hint="default"/>
       </w:rPr>
     </w:lvl>
     <w:lvl w:ilvl="5" w:tplc="14090005" w:tentative="1">
@@ -3542,7 +3356,7 @@
         <w:ind w:left="4320" w:hanging="360"/>
       </w:pPr>
       <w:rPr>
-        <w:rFonts w:hint="default" w:ascii="Wingdings" w:hAnsi="Wingdings"/>
+        <w:rFonts w:ascii="Wingdings" w:hAnsi="Wingdings" w:hint="default"/>
       </w:rPr>
     </w:lvl>
     <w:lvl w:ilvl="6" w:tplc="14090001" w:tentative="1">
@@ -3554,7 +3368,7 @@
         <w:ind w:left="5040" w:hanging="360"/>
       </w:pPr>
       <w:rPr>
-        <w:rFonts w:hint="default" w:ascii="Symbol" w:hAnsi="Symbol"/>
+        <w:rFonts w:ascii="Symbol" w:hAnsi="Symbol" w:hint="default"/>
       </w:rPr>
     </w:lvl>
     <w:lvl w:ilvl="7" w:tplc="14090003" w:tentative="1">
@@ -3566,7 +3380,7 @@
         <w:ind w:left="5760" w:hanging="360"/>
       </w:pPr>
       <w:rPr>
-        <w:rFonts w:hint="default" w:ascii="Courier New" w:hAnsi="Courier New" w:cs="Courier New"/>
+        <w:rFonts w:ascii="Courier New" w:hAnsi="Courier New" w:cs="Courier New" w:hint="default"/>
       </w:rPr>
     </w:lvl>
     <w:lvl w:ilvl="8" w:tplc="14090005" w:tentative="1">
@@ -3578,7 +3392,7 @@
         <w:ind w:left="6480" w:hanging="360"/>
       </w:pPr>
       <w:rPr>
-        <w:rFonts w:hint="default" w:ascii="Wingdings" w:hAnsi="Wingdings"/>
+        <w:rFonts w:ascii="Wingdings" w:hAnsi="Wingdings" w:hint="default"/>
       </w:rPr>
     </w:lvl>
   </w:abstractNum>
@@ -3595,7 +3409,7 @@
         <w:ind w:left="720" w:hanging="360"/>
       </w:pPr>
       <w:rPr>
-        <w:rFonts w:hint="default" w:ascii="Symbol" w:hAnsi="Symbol"/>
+        <w:rFonts w:ascii="Symbol" w:hAnsi="Symbol" w:hint="default"/>
       </w:rPr>
     </w:lvl>
     <w:lvl w:ilvl="1" w:tplc="14090003" w:tentative="1">
@@ -3607,7 +3421,7 @@
         <w:ind w:left="1440" w:hanging="360"/>
       </w:pPr>
       <w:rPr>
-        <w:rFonts w:hint="default" w:ascii="Courier New" w:hAnsi="Courier New" w:cs="Courier New"/>
+        <w:rFonts w:ascii="Courier New" w:hAnsi="Courier New" w:cs="Courier New" w:hint="default"/>
       </w:rPr>
     </w:lvl>
     <w:lvl w:ilvl="2" w:tplc="14090005" w:tentative="1">
@@ -3619,7 +3433,7 @@
         <w:ind w:left="2160" w:hanging="360"/>
       </w:pPr>
       <w:rPr>
-        <w:rFonts w:hint="default" w:ascii="Wingdings" w:hAnsi="Wingdings"/>
+        <w:rFonts w:ascii="Wingdings" w:hAnsi="Wingdings" w:hint="default"/>
       </w:rPr>
     </w:lvl>
     <w:lvl w:ilvl="3" w:tplc="14090001" w:tentative="1">
@@ -3631,7 +3445,7 @@
         <w:ind w:left="2880" w:hanging="360"/>
       </w:pPr>
       <w:rPr>
-        <w:rFonts w:hint="default" w:ascii="Symbol" w:hAnsi="Symbol"/>
+        <w:rFonts w:ascii="Symbol" w:hAnsi="Symbol" w:hint="default"/>
       </w:rPr>
     </w:lvl>
     <w:lvl w:ilvl="4" w:tplc="14090003" w:tentative="1">
@@ -3643,7 +3457,7 @@
         <w:ind w:left="3600" w:hanging="360"/>
       </w:pPr>
       <w:rPr>
-        <w:rFonts w:hint="default" w:ascii="Courier New" w:hAnsi="Courier New" w:cs="Courier New"/>
+        <w:rFonts w:ascii="Courier New" w:hAnsi="Courier New" w:cs="Courier New" w:hint="default"/>
       </w:rPr>
     </w:lvl>
     <w:lvl w:ilvl="5" w:tplc="14090005" w:tentative="1">
@@ -3655,7 +3469,7 @@
         <w:ind w:left="4320" w:hanging="360"/>
       </w:pPr>
       <w:rPr>
-        <w:rFonts w:hint="default" w:ascii="Wingdings" w:hAnsi="Wingdings"/>
+        <w:rFonts w:ascii="Wingdings" w:hAnsi="Wingdings" w:hint="default"/>
       </w:rPr>
     </w:lvl>
     <w:lvl w:ilvl="6" w:tplc="14090001" w:tentative="1">
@@ -3667,7 +3481,7 @@
         <w:ind w:left="5040" w:hanging="360"/>
       </w:pPr>
       <w:rPr>
-        <w:rFonts w:hint="default" w:ascii="Symbol" w:hAnsi="Symbol"/>
+        <w:rFonts w:ascii="Symbol" w:hAnsi="Symbol" w:hint="default"/>
       </w:rPr>
     </w:lvl>
     <w:lvl w:ilvl="7" w:tplc="14090003" w:tentative="1">
@@ -3679,7 +3493,7 @@
         <w:ind w:left="5760" w:hanging="360"/>
       </w:pPr>
       <w:rPr>
-        <w:rFonts w:hint="default" w:ascii="Courier New" w:hAnsi="Courier New" w:cs="Courier New"/>
+        <w:rFonts w:ascii="Courier New" w:hAnsi="Courier New" w:cs="Courier New" w:hint="default"/>
       </w:rPr>
     </w:lvl>
     <w:lvl w:ilvl="8" w:tplc="14090005" w:tentative="1">
@@ -3691,7 +3505,7 @@
         <w:ind w:left="6480" w:hanging="360"/>
       </w:pPr>
       <w:rPr>
-        <w:rFonts w:hint="default" w:ascii="Wingdings" w:hAnsi="Wingdings"/>
+        <w:rFonts w:ascii="Wingdings" w:hAnsi="Wingdings" w:hint="default"/>
       </w:rPr>
     </w:lvl>
   </w:abstractNum>
@@ -3708,7 +3522,7 @@
         <w:ind w:left="720" w:hanging="360"/>
       </w:pPr>
       <w:rPr>
-        <w:rFonts w:hint="default" w:ascii="Symbol" w:hAnsi="Symbol"/>
+        <w:rFonts w:ascii="Symbol" w:hAnsi="Symbol" w:hint="default"/>
       </w:rPr>
     </w:lvl>
     <w:lvl w:ilvl="1" w:tplc="14090003" w:tentative="1">
@@ -3720,7 +3534,7 @@
         <w:ind w:left="1440" w:hanging="360"/>
       </w:pPr>
       <w:rPr>
-        <w:rFonts w:hint="default" w:ascii="Courier New" w:hAnsi="Courier New" w:cs="Courier New"/>
+        <w:rFonts w:ascii="Courier New" w:hAnsi="Courier New" w:cs="Courier New" w:hint="default"/>
       </w:rPr>
     </w:lvl>
     <w:lvl w:ilvl="2" w:tplc="14090005" w:tentative="1">
@@ -3732,7 +3546,7 @@
         <w:ind w:left="2160" w:hanging="360"/>
       </w:pPr>
       <w:rPr>
-        <w:rFonts w:hint="default" w:ascii="Wingdings" w:hAnsi="Wingdings"/>
+        <w:rFonts w:ascii="Wingdings" w:hAnsi="Wingdings" w:hint="default"/>
       </w:rPr>
     </w:lvl>
     <w:lvl w:ilvl="3" w:tplc="14090001" w:tentative="1">
@@ -3744,7 +3558,7 @@
         <w:ind w:left="2880" w:hanging="360"/>
       </w:pPr>
       <w:rPr>
-        <w:rFonts w:hint="default" w:ascii="Symbol" w:hAnsi="Symbol"/>
+        <w:rFonts w:ascii="Symbol" w:hAnsi="Symbol" w:hint="default"/>
       </w:rPr>
     </w:lvl>
     <w:lvl w:ilvl="4" w:tplc="14090003" w:tentative="1">
@@ -3756,7 +3570,7 @@
         <w:ind w:left="3600" w:hanging="360"/>
       </w:pPr>
       <w:rPr>
-        <w:rFonts w:hint="default" w:ascii="Courier New" w:hAnsi="Courier New" w:cs="Courier New"/>
+        <w:rFonts w:ascii="Courier New" w:hAnsi="Courier New" w:cs="Courier New" w:hint="default"/>
       </w:rPr>
     </w:lvl>
     <w:lvl w:ilvl="5" w:tplc="14090005" w:tentative="1">
@@ -3768,7 +3582,7 @@
         <w:ind w:left="4320" w:hanging="360"/>
       </w:pPr>
       <w:rPr>
-        <w:rFonts w:hint="default" w:ascii="Wingdings" w:hAnsi="Wingdings"/>
+        <w:rFonts w:ascii="Wingdings" w:hAnsi="Wingdings" w:hint="default"/>
       </w:rPr>
     </w:lvl>
     <w:lvl w:ilvl="6" w:tplc="14090001" w:tentative="1">
@@ -3780,7 +3594,7 @@
         <w:ind w:left="5040" w:hanging="360"/>
       </w:pPr>
       <w:rPr>
-        <w:rFonts w:hint="default" w:ascii="Symbol" w:hAnsi="Symbol"/>
+        <w:rFonts w:ascii="Symbol" w:hAnsi="Symbol" w:hint="default"/>
       </w:rPr>
     </w:lvl>
     <w:lvl w:ilvl="7" w:tplc="14090003" w:tentative="1">
@@ -3792,7 +3606,7 @@
         <w:ind w:left="5760" w:hanging="360"/>
       </w:pPr>
       <w:rPr>
-        <w:rFonts w:hint="default" w:ascii="Courier New" w:hAnsi="Courier New" w:cs="Courier New"/>
+        <w:rFonts w:ascii="Courier New" w:hAnsi="Courier New" w:cs="Courier New" w:hint="default"/>
       </w:rPr>
     </w:lvl>
     <w:lvl w:ilvl="8" w:tplc="14090005" w:tentative="1">
@@ -3804,7 +3618,7 @@
         <w:ind w:left="6480" w:hanging="360"/>
       </w:pPr>
       <w:rPr>
-        <w:rFonts w:hint="default" w:ascii="Wingdings" w:hAnsi="Wingdings"/>
+        <w:rFonts w:ascii="Wingdings" w:hAnsi="Wingdings" w:hint="default"/>
       </w:rPr>
     </w:lvl>
   </w:abstractNum>
@@ -3821,7 +3635,7 @@
         <w:ind w:left="1440" w:hanging="360"/>
       </w:pPr>
       <w:rPr>
-        <w:rFonts w:hint="default" w:ascii="Symbol" w:hAnsi="Symbol"/>
+        <w:rFonts w:ascii="Symbol" w:hAnsi="Symbol" w:hint="default"/>
       </w:rPr>
     </w:lvl>
     <w:lvl w:ilvl="1" w:tplc="14090003" w:tentative="1">
@@ -3833,7 +3647,7 @@
         <w:ind w:left="2160" w:hanging="360"/>
       </w:pPr>
       <w:rPr>
-        <w:rFonts w:hint="default" w:ascii="Courier New" w:hAnsi="Courier New" w:cs="Courier New"/>
+        <w:rFonts w:ascii="Courier New" w:hAnsi="Courier New" w:cs="Courier New" w:hint="default"/>
       </w:rPr>
     </w:lvl>
     <w:lvl w:ilvl="2" w:tplc="14090005" w:tentative="1">
@@ -3845,7 +3659,7 @@
         <w:ind w:left="2880" w:hanging="360"/>
       </w:pPr>
       <w:rPr>
-        <w:rFonts w:hint="default" w:ascii="Wingdings" w:hAnsi="Wingdings"/>
+        <w:rFonts w:ascii="Wingdings" w:hAnsi="Wingdings" w:hint="default"/>
       </w:rPr>
     </w:lvl>
     <w:lvl w:ilvl="3" w:tplc="14090001" w:tentative="1">
@@ -3857,7 +3671,7 @@
         <w:ind w:left="3600" w:hanging="360"/>
       </w:pPr>
       <w:rPr>
-        <w:rFonts w:hint="default" w:ascii="Symbol" w:hAnsi="Symbol"/>
+        <w:rFonts w:ascii="Symbol" w:hAnsi="Symbol" w:hint="default"/>
       </w:rPr>
     </w:lvl>
     <w:lvl w:ilvl="4" w:tplc="14090003" w:tentative="1">
@@ -3869,7 +3683,7 @@
         <w:ind w:left="4320" w:hanging="360"/>
       </w:pPr>
       <w:rPr>
-        <w:rFonts w:hint="default" w:ascii="Courier New" w:hAnsi="Courier New" w:cs="Courier New"/>
+        <w:rFonts w:ascii="Courier New" w:hAnsi="Courier New" w:cs="Courier New" w:hint="default"/>
       </w:rPr>
     </w:lvl>
     <w:lvl w:ilvl="5" w:tplc="14090005" w:tentative="1">
@@ -3881,7 +3695,7 @@
         <w:ind w:left="5040" w:hanging="360"/>
       </w:pPr>
       <w:rPr>
-        <w:rFonts w:hint="default" w:ascii="Wingdings" w:hAnsi="Wingdings"/>
+        <w:rFonts w:ascii="Wingdings" w:hAnsi="Wingdings" w:hint="default"/>
       </w:rPr>
     </w:lvl>
     <w:lvl w:ilvl="6" w:tplc="14090001" w:tentative="1">
@@ -3893,7 +3707,7 @@
         <w:ind w:left="5760" w:hanging="360"/>
       </w:pPr>
       <w:rPr>
-        <w:rFonts w:hint="default" w:ascii="Symbol" w:hAnsi="Symbol"/>
+        <w:rFonts w:ascii="Symbol" w:hAnsi="Symbol" w:hint="default"/>
       </w:rPr>
     </w:lvl>
     <w:lvl w:ilvl="7" w:tplc="14090003" w:tentative="1">
@@ -3905,7 +3719,7 @@
         <w:ind w:left="6480" w:hanging="360"/>
       </w:pPr>
       <w:rPr>
-        <w:rFonts w:hint="default" w:ascii="Courier New" w:hAnsi="Courier New" w:cs="Courier New"/>
+        <w:rFonts w:ascii="Courier New" w:hAnsi="Courier New" w:cs="Courier New" w:hint="default"/>
       </w:rPr>
     </w:lvl>
     <w:lvl w:ilvl="8" w:tplc="14090005" w:tentative="1">
@@ -3917,7 +3731,7 @@
         <w:ind w:left="7200" w:hanging="360"/>
       </w:pPr>
       <w:rPr>
-        <w:rFonts w:hint="default" w:ascii="Wingdings" w:hAnsi="Wingdings"/>
+        <w:rFonts w:ascii="Wingdings" w:hAnsi="Wingdings" w:hint="default"/>
       </w:rPr>
     </w:lvl>
   </w:abstractNum>
@@ -3934,7 +3748,7 @@
         <w:ind w:left="720" w:hanging="360"/>
       </w:pPr>
       <w:rPr>
-        <w:rFonts w:hint="default" w:ascii="Symbol" w:hAnsi="Symbol"/>
+        <w:rFonts w:ascii="Symbol" w:hAnsi="Symbol" w:hint="default"/>
       </w:rPr>
     </w:lvl>
     <w:lvl w:ilvl="1" w:tplc="14090003">
@@ -3946,7 +3760,7 @@
         <w:ind w:left="1440" w:hanging="360"/>
       </w:pPr>
       <w:rPr>
-        <w:rFonts w:hint="default" w:ascii="Courier New" w:hAnsi="Courier New" w:cs="Courier New"/>
+        <w:rFonts w:ascii="Courier New" w:hAnsi="Courier New" w:cs="Courier New" w:hint="default"/>
       </w:rPr>
     </w:lvl>
     <w:lvl w:ilvl="2" w:tplc="14090005">
@@ -3958,7 +3772,7 @@
         <w:ind w:left="2160" w:hanging="360"/>
       </w:pPr>
       <w:rPr>
-        <w:rFonts w:hint="default" w:ascii="Wingdings" w:hAnsi="Wingdings"/>
+        <w:rFonts w:ascii="Wingdings" w:hAnsi="Wingdings" w:hint="default"/>
       </w:rPr>
     </w:lvl>
     <w:lvl w:ilvl="3" w:tplc="14090001">
@@ -3970,7 +3784,7 @@
         <w:ind w:left="2880" w:hanging="360"/>
       </w:pPr>
       <w:rPr>
-        <w:rFonts w:hint="default" w:ascii="Symbol" w:hAnsi="Symbol"/>
+        <w:rFonts w:ascii="Symbol" w:hAnsi="Symbol" w:hint="default"/>
       </w:rPr>
     </w:lvl>
     <w:lvl w:ilvl="4" w:tplc="14090003">
@@ -3982,7 +3796,7 @@
         <w:ind w:left="3600" w:hanging="360"/>
       </w:pPr>
       <w:rPr>
-        <w:rFonts w:hint="default" w:ascii="Courier New" w:hAnsi="Courier New" w:cs="Courier New"/>
+        <w:rFonts w:ascii="Courier New" w:hAnsi="Courier New" w:cs="Courier New" w:hint="default"/>
       </w:rPr>
     </w:lvl>
     <w:lvl w:ilvl="5" w:tplc="14090005">
@@ -3994,7 +3808,7 @@
         <w:ind w:left="4320" w:hanging="360"/>
       </w:pPr>
       <w:rPr>
-        <w:rFonts w:hint="default" w:ascii="Wingdings" w:hAnsi="Wingdings"/>
+        <w:rFonts w:ascii="Wingdings" w:hAnsi="Wingdings" w:hint="default"/>
       </w:rPr>
     </w:lvl>
     <w:lvl w:ilvl="6" w:tplc="14090001">
@@ -4006,7 +3820,7 @@
         <w:ind w:left="5040" w:hanging="360"/>
       </w:pPr>
       <w:rPr>
-        <w:rFonts w:hint="default" w:ascii="Symbol" w:hAnsi="Symbol"/>
+        <w:rFonts w:ascii="Symbol" w:hAnsi="Symbol" w:hint="default"/>
       </w:rPr>
     </w:lvl>
     <w:lvl w:ilvl="7" w:tplc="14090003">
@@ -4018,7 +3832,7 @@
         <w:ind w:left="5760" w:hanging="360"/>
       </w:pPr>
       <w:rPr>
-        <w:rFonts w:hint="default" w:ascii="Courier New" w:hAnsi="Courier New" w:cs="Courier New"/>
+        <w:rFonts w:ascii="Courier New" w:hAnsi="Courier New" w:cs="Courier New" w:hint="default"/>
       </w:rPr>
     </w:lvl>
     <w:lvl w:ilvl="8" w:tplc="14090005">
@@ -4030,7 +3844,7 @@
         <w:ind w:left="6480" w:hanging="360"/>
       </w:pPr>
       <w:rPr>
-        <w:rFonts w:hint="default" w:ascii="Wingdings" w:hAnsi="Wingdings"/>
+        <w:rFonts w:ascii="Wingdings" w:hAnsi="Wingdings" w:hint="default"/>
       </w:rPr>
     </w:lvl>
   </w:abstractNum>
@@ -4047,7 +3861,7 @@
         <w:ind w:left="720" w:hanging="360"/>
       </w:pPr>
       <w:rPr>
-        <w:rFonts w:hint="default" w:ascii="Symbol" w:hAnsi="Symbol"/>
+        <w:rFonts w:ascii="Symbol" w:hAnsi="Symbol" w:hint="default"/>
       </w:rPr>
     </w:lvl>
     <w:lvl w:ilvl="1" w:tplc="14090003">
@@ -4059,7 +3873,7 @@
         <w:ind w:left="1440" w:hanging="360"/>
       </w:pPr>
       <w:rPr>
-        <w:rFonts w:hint="default" w:ascii="Courier New" w:hAnsi="Courier New" w:cs="Courier New"/>
+        <w:rFonts w:ascii="Courier New" w:hAnsi="Courier New" w:cs="Courier New" w:hint="default"/>
       </w:rPr>
     </w:lvl>
     <w:lvl w:ilvl="2" w:tplc="14090005">
@@ -4071,7 +3885,7 @@
         <w:ind w:left="2160" w:hanging="360"/>
       </w:pPr>
       <w:rPr>
-        <w:rFonts w:hint="default" w:ascii="Wingdings" w:hAnsi="Wingdings"/>
+        <w:rFonts w:ascii="Wingdings" w:hAnsi="Wingdings" w:hint="default"/>
       </w:rPr>
     </w:lvl>
     <w:lvl w:ilvl="3" w:tplc="14090001">
@@ -4083,7 +3897,7 @@
         <w:ind w:left="2880" w:hanging="360"/>
       </w:pPr>
       <w:rPr>
-        <w:rFonts w:hint="default" w:ascii="Symbol" w:hAnsi="Symbol"/>
+        <w:rFonts w:ascii="Symbol" w:hAnsi="Symbol" w:hint="default"/>
       </w:rPr>
     </w:lvl>
     <w:lvl w:ilvl="4" w:tplc="14090003">
@@ -4095,7 +3909,7 @@
         <w:ind w:left="3600" w:hanging="360"/>
       </w:pPr>
       <w:rPr>
-        <w:rFonts w:hint="default" w:ascii="Courier New" w:hAnsi="Courier New" w:cs="Courier New"/>
+        <w:rFonts w:ascii="Courier New" w:hAnsi="Courier New" w:cs="Courier New" w:hint="default"/>
       </w:rPr>
     </w:lvl>
     <w:lvl w:ilvl="5" w:tplc="14090005">
@@ -4107,7 +3921,7 @@
         <w:ind w:left="4320" w:hanging="360"/>
       </w:pPr>
       <w:rPr>
-        <w:rFonts w:hint="default" w:ascii="Wingdings" w:hAnsi="Wingdings"/>
+        <w:rFonts w:ascii="Wingdings" w:hAnsi="Wingdings" w:hint="default"/>
       </w:rPr>
     </w:lvl>
     <w:lvl w:ilvl="6" w:tplc="14090001">
@@ -4119,7 +3933,7 @@
         <w:ind w:left="5040" w:hanging="360"/>
       </w:pPr>
       <w:rPr>
-        <w:rFonts w:hint="default" w:ascii="Symbol" w:hAnsi="Symbol"/>
+        <w:rFonts w:ascii="Symbol" w:hAnsi="Symbol" w:hint="default"/>
       </w:rPr>
     </w:lvl>
     <w:lvl w:ilvl="7" w:tplc="14090003">
@@ -4131,7 +3945,7 @@
         <w:ind w:left="5760" w:hanging="360"/>
       </w:pPr>
       <w:rPr>
-        <w:rFonts w:hint="default" w:ascii="Courier New" w:hAnsi="Courier New" w:cs="Courier New"/>
+        <w:rFonts w:ascii="Courier New" w:hAnsi="Courier New" w:cs="Courier New" w:hint="default"/>
       </w:rPr>
     </w:lvl>
     <w:lvl w:ilvl="8" w:tplc="14090005">
@@ -4143,7 +3957,7 @@
         <w:ind w:left="6480" w:hanging="360"/>
       </w:pPr>
       <w:rPr>
-        <w:rFonts w:hint="default" w:ascii="Wingdings" w:hAnsi="Wingdings"/>
+        <w:rFonts w:ascii="Wingdings" w:hAnsi="Wingdings" w:hint="default"/>
       </w:rPr>
     </w:lvl>
   </w:abstractNum>
@@ -4248,7 +4062,7 @@
         <w:ind w:left="720" w:hanging="360"/>
       </w:pPr>
       <w:rPr>
-        <w:rFonts w:hint="default" w:ascii="Verdana" w:hAnsi="Verdana" w:eastAsiaTheme="minorHAnsi" w:cstheme="minorBidi"/>
+        <w:rFonts w:ascii="Verdana" w:eastAsiaTheme="minorHAnsi" w:hAnsi="Verdana" w:cstheme="minorBidi" w:hint="default"/>
       </w:rPr>
     </w:lvl>
     <w:lvl w:ilvl="1" w:tplc="14090003" w:tentative="1">
@@ -4260,7 +4074,7 @@
         <w:ind w:left="1440" w:hanging="360"/>
       </w:pPr>
       <w:rPr>
-        <w:rFonts w:hint="default" w:ascii="Courier New" w:hAnsi="Courier New" w:cs="Courier New"/>
+        <w:rFonts w:ascii="Courier New" w:hAnsi="Courier New" w:cs="Courier New" w:hint="default"/>
       </w:rPr>
     </w:lvl>
     <w:lvl w:ilvl="2" w:tplc="14090005" w:tentative="1">
@@ -4272,7 +4086,7 @@
         <w:ind w:left="2160" w:hanging="360"/>
       </w:pPr>
       <w:rPr>
-        <w:rFonts w:hint="default" w:ascii="Wingdings" w:hAnsi="Wingdings"/>
+        <w:rFonts w:ascii="Wingdings" w:hAnsi="Wingdings" w:hint="default"/>
       </w:rPr>
     </w:lvl>
     <w:lvl w:ilvl="3" w:tplc="14090001" w:tentative="1">
@@ -4284,7 +4098,7 @@
         <w:ind w:left="2880" w:hanging="360"/>
       </w:pPr>
       <w:rPr>
-        <w:rFonts w:hint="default" w:ascii="Symbol" w:hAnsi="Symbol"/>
+        <w:rFonts w:ascii="Symbol" w:hAnsi="Symbol" w:hint="default"/>
       </w:rPr>
     </w:lvl>
     <w:lvl w:ilvl="4" w:tplc="14090003" w:tentative="1">
@@ -4296,7 +4110,7 @@
         <w:ind w:left="3600" w:hanging="360"/>
       </w:pPr>
       <w:rPr>
-        <w:rFonts w:hint="default" w:ascii="Courier New" w:hAnsi="Courier New" w:cs="Courier New"/>
+        <w:rFonts w:ascii="Courier New" w:hAnsi="Courier New" w:cs="Courier New" w:hint="default"/>
       </w:rPr>
     </w:lvl>
     <w:lvl w:ilvl="5" w:tplc="14090005" w:tentative="1">
@@ -4308,7 +4122,7 @@
         <w:ind w:left="4320" w:hanging="360"/>
       </w:pPr>
       <w:rPr>
-        <w:rFonts w:hint="default" w:ascii="Wingdings" w:hAnsi="Wingdings"/>
+        <w:rFonts w:ascii="Wingdings" w:hAnsi="Wingdings" w:hint="default"/>
       </w:rPr>
     </w:lvl>
     <w:lvl w:ilvl="6" w:tplc="14090001" w:tentative="1">
@@ -4320,7 +4134,7 @@
         <w:ind w:left="5040" w:hanging="360"/>
       </w:pPr>
       <w:rPr>
-        <w:rFonts w:hint="default" w:ascii="Symbol" w:hAnsi="Symbol"/>
+        <w:rFonts w:ascii="Symbol" w:hAnsi="Symbol" w:hint="default"/>
       </w:rPr>
     </w:lvl>
     <w:lvl w:ilvl="7" w:tplc="14090003" w:tentative="1">
@@ -4332,7 +4146,7 @@
         <w:ind w:left="5760" w:hanging="360"/>
       </w:pPr>
       <w:rPr>
-        <w:rFonts w:hint="default" w:ascii="Courier New" w:hAnsi="Courier New" w:cs="Courier New"/>
+        <w:rFonts w:ascii="Courier New" w:hAnsi="Courier New" w:cs="Courier New" w:hint="default"/>
       </w:rPr>
     </w:lvl>
     <w:lvl w:ilvl="8" w:tplc="14090005" w:tentative="1">
@@ -4344,7 +4158,7 @@
         <w:ind w:left="6480" w:hanging="360"/>
       </w:pPr>
       <w:rPr>
-        <w:rFonts w:hint="default" w:ascii="Wingdings" w:hAnsi="Wingdings"/>
+        <w:rFonts w:ascii="Wingdings" w:hAnsi="Wingdings" w:hint="default"/>
       </w:rPr>
     </w:lvl>
   </w:abstractNum>
@@ -4479,7 +4293,7 @@
         <w:ind w:left="720" w:hanging="360"/>
       </w:pPr>
       <w:rPr>
-        <w:rFonts w:hint="default" w:ascii="Symbol" w:hAnsi="Symbol"/>
+        <w:rFonts w:ascii="Symbol" w:hAnsi="Symbol" w:hint="default"/>
       </w:rPr>
     </w:lvl>
     <w:lvl w:ilvl="1" w:tplc="14090003" w:tentative="1">
@@ -4491,7 +4305,7 @@
         <w:ind w:left="1440" w:hanging="360"/>
       </w:pPr>
       <w:rPr>
-        <w:rFonts w:hint="default" w:ascii="Courier New" w:hAnsi="Courier New" w:cs="Courier New"/>
+        <w:rFonts w:ascii="Courier New" w:hAnsi="Courier New" w:cs="Courier New" w:hint="default"/>
       </w:rPr>
     </w:lvl>
     <w:lvl w:ilvl="2" w:tplc="14090005" w:tentative="1">
@@ -4503,7 +4317,7 @@
         <w:ind w:left="2160" w:hanging="360"/>
       </w:pPr>
       <w:rPr>
-        <w:rFonts w:hint="default" w:ascii="Wingdings" w:hAnsi="Wingdings"/>
+        <w:rFonts w:ascii="Wingdings" w:hAnsi="Wingdings" w:hint="default"/>
       </w:rPr>
     </w:lvl>
     <w:lvl w:ilvl="3" w:tplc="14090001" w:tentative="1">
@@ -4515,7 +4329,7 @@
         <w:ind w:left="2880" w:hanging="360"/>
       </w:pPr>
       <w:rPr>
-        <w:rFonts w:hint="default" w:ascii="Symbol" w:hAnsi="Symbol"/>
+        <w:rFonts w:ascii="Symbol" w:hAnsi="Symbol" w:hint="default"/>
       </w:rPr>
     </w:lvl>
     <w:lvl w:ilvl="4" w:tplc="14090003" w:tentative="1">
@@ -4527,7 +4341,7 @@
         <w:ind w:left="3600" w:hanging="360"/>
       </w:pPr>
       <w:rPr>
-        <w:rFonts w:hint="default" w:ascii="Courier New" w:hAnsi="Courier New" w:cs="Courier New"/>
+        <w:rFonts w:ascii="Courier New" w:hAnsi="Courier New" w:cs="Courier New" w:hint="default"/>
       </w:rPr>
     </w:lvl>
     <w:lvl w:ilvl="5" w:tplc="14090005" w:tentative="1">
@@ -4539,7 +4353,7 @@
         <w:ind w:left="4320" w:hanging="360"/>
       </w:pPr>
       <w:rPr>
-        <w:rFonts w:hint="default" w:ascii="Wingdings" w:hAnsi="Wingdings"/>
+        <w:rFonts w:ascii="Wingdings" w:hAnsi="Wingdings" w:hint="default"/>
       </w:rPr>
     </w:lvl>
     <w:lvl w:ilvl="6" w:tplc="14090001" w:tentative="1">
@@ -4551,7 +4365,7 @@
         <w:ind w:left="5040" w:hanging="360"/>
       </w:pPr>
       <w:rPr>
-        <w:rFonts w:hint="default" w:ascii="Symbol" w:hAnsi="Symbol"/>
+        <w:rFonts w:ascii="Symbol" w:hAnsi="Symbol" w:hint="default"/>
       </w:rPr>
     </w:lvl>
     <w:lvl w:ilvl="7" w:tplc="14090003" w:tentative="1">
@@ -4563,7 +4377,7 @@
         <w:ind w:left="5760" w:hanging="360"/>
       </w:pPr>
       <w:rPr>
-        <w:rFonts w:hint="default" w:ascii="Courier New" w:hAnsi="Courier New" w:cs="Courier New"/>
+        <w:rFonts w:ascii="Courier New" w:hAnsi="Courier New" w:cs="Courier New" w:hint="default"/>
       </w:rPr>
     </w:lvl>
     <w:lvl w:ilvl="8" w:tplc="14090005" w:tentative="1">
@@ -4575,7 +4389,7 @@
         <w:ind w:left="6480" w:hanging="360"/>
       </w:pPr>
       <w:rPr>
-        <w:rFonts w:hint="default" w:ascii="Wingdings" w:hAnsi="Wingdings"/>
+        <w:rFonts w:ascii="Wingdings" w:hAnsi="Wingdings" w:hint="default"/>
       </w:rPr>
     </w:lvl>
   </w:abstractNum>
@@ -4592,7 +4406,7 @@
         <w:ind w:left="720" w:hanging="360"/>
       </w:pPr>
       <w:rPr>
-        <w:rFonts w:hint="default" w:ascii="Symbol" w:hAnsi="Symbol"/>
+        <w:rFonts w:ascii="Symbol" w:hAnsi="Symbol" w:hint="default"/>
       </w:rPr>
     </w:lvl>
     <w:lvl w:ilvl="1" w:tplc="14090003">
@@ -4604,7 +4418,7 @@
         <w:ind w:left="1440" w:hanging="360"/>
       </w:pPr>
       <w:rPr>
-        <w:rFonts w:hint="default" w:ascii="Courier New" w:hAnsi="Courier New" w:cs="Courier New"/>
+        <w:rFonts w:ascii="Courier New" w:hAnsi="Courier New" w:cs="Courier New" w:hint="default"/>
       </w:rPr>
     </w:lvl>
     <w:lvl w:ilvl="2" w:tplc="14090005">
@@ -4616,7 +4430,7 @@
         <w:ind w:left="2160" w:hanging="360"/>
       </w:pPr>
       <w:rPr>
-        <w:rFonts w:hint="default" w:ascii="Wingdings" w:hAnsi="Wingdings"/>
+        <w:rFonts w:ascii="Wingdings" w:hAnsi="Wingdings" w:hint="default"/>
       </w:rPr>
     </w:lvl>
     <w:lvl w:ilvl="3" w:tplc="14090001">
@@ -4628,7 +4442,7 @@
         <w:ind w:left="2880" w:hanging="360"/>
       </w:pPr>
       <w:rPr>
-        <w:rFonts w:hint="default" w:ascii="Symbol" w:hAnsi="Symbol"/>
+        <w:rFonts w:ascii="Symbol" w:hAnsi="Symbol" w:hint="default"/>
       </w:rPr>
     </w:lvl>
     <w:lvl w:ilvl="4" w:tplc="14090003">
@@ -4640,7 +4454,7 @@
         <w:ind w:left="3600" w:hanging="360"/>
       </w:pPr>
       <w:rPr>
-        <w:rFonts w:hint="default" w:ascii="Courier New" w:hAnsi="Courier New" w:cs="Courier New"/>
+        <w:rFonts w:ascii="Courier New" w:hAnsi="Courier New" w:cs="Courier New" w:hint="default"/>
       </w:rPr>
     </w:lvl>
     <w:lvl w:ilvl="5" w:tplc="14090005">
@@ -4652,7 +4466,7 @@
         <w:ind w:left="4320" w:hanging="360"/>
       </w:pPr>
       <w:rPr>
-        <w:rFonts w:hint="default" w:ascii="Wingdings" w:hAnsi="Wingdings"/>
+        <w:rFonts w:ascii="Wingdings" w:hAnsi="Wingdings" w:hint="default"/>
       </w:rPr>
     </w:lvl>
     <w:lvl w:ilvl="6" w:tplc="14090001">
@@ -4664,7 +4478,7 @@
         <w:ind w:left="5040" w:hanging="360"/>
       </w:pPr>
       <w:rPr>
-        <w:rFonts w:hint="default" w:ascii="Symbol" w:hAnsi="Symbol"/>
+        <w:rFonts w:ascii="Symbol" w:hAnsi="Symbol" w:hint="default"/>
       </w:rPr>
     </w:lvl>
     <w:lvl w:ilvl="7" w:tplc="14090003">
@@ -4676,7 +4490,7 @@
         <w:ind w:left="5760" w:hanging="360"/>
       </w:pPr>
       <w:rPr>
-        <w:rFonts w:hint="default" w:ascii="Courier New" w:hAnsi="Courier New" w:cs="Courier New"/>
+        <w:rFonts w:ascii="Courier New" w:hAnsi="Courier New" w:cs="Courier New" w:hint="default"/>
       </w:rPr>
     </w:lvl>
     <w:lvl w:ilvl="8" w:tplc="14090005">
@@ -4688,7 +4502,7 @@
         <w:ind w:left="6480" w:hanging="360"/>
       </w:pPr>
       <w:rPr>
-        <w:rFonts w:hint="default" w:ascii="Wingdings" w:hAnsi="Wingdings"/>
+        <w:rFonts w:ascii="Wingdings" w:hAnsi="Wingdings" w:hint="default"/>
       </w:rPr>
     </w:lvl>
   </w:abstractNum>
@@ -4705,7 +4519,7 @@
         <w:ind w:left="720" w:hanging="360"/>
       </w:pPr>
       <w:rPr>
-        <w:rFonts w:hint="default" w:ascii="Symbol" w:hAnsi="Symbol"/>
+        <w:rFonts w:ascii="Symbol" w:hAnsi="Symbol" w:hint="default"/>
       </w:rPr>
     </w:lvl>
     <w:lvl w:ilvl="1" w:tplc="14090003" w:tentative="1">
@@ -4717,7 +4531,7 @@
         <w:ind w:left="1440" w:hanging="360"/>
       </w:pPr>
       <w:rPr>
-        <w:rFonts w:hint="default" w:ascii="Courier New" w:hAnsi="Courier New" w:cs="Courier New"/>
+        <w:rFonts w:ascii="Courier New" w:hAnsi="Courier New" w:cs="Courier New" w:hint="default"/>
       </w:rPr>
     </w:lvl>
     <w:lvl w:ilvl="2" w:tplc="14090005" w:tentative="1">
@@ -4729,7 +4543,7 @@
         <w:ind w:left="2160" w:hanging="360"/>
       </w:pPr>
       <w:rPr>
-        <w:rFonts w:hint="default" w:ascii="Wingdings" w:hAnsi="Wingdings"/>
+        <w:rFonts w:ascii="Wingdings" w:hAnsi="Wingdings" w:hint="default"/>
       </w:rPr>
     </w:lvl>
     <w:lvl w:ilvl="3" w:tplc="14090001" w:tentative="1">
@@ -4741,7 +4555,7 @@
         <w:ind w:left="2880" w:hanging="360"/>
       </w:pPr>
       <w:rPr>
-        <w:rFonts w:hint="default" w:ascii="Symbol" w:hAnsi="Symbol"/>
+        <w:rFonts w:ascii="Symbol" w:hAnsi="Symbol" w:hint="default"/>
       </w:rPr>
     </w:lvl>
     <w:lvl w:ilvl="4" w:tplc="14090003" w:tentative="1">
@@ -4753,7 +4567,7 @@
         <w:ind w:left="3600" w:hanging="360"/>
       </w:pPr>
       <w:rPr>
-        <w:rFonts w:hint="default" w:ascii="Courier New" w:hAnsi="Courier New" w:cs="Courier New"/>
+        <w:rFonts w:ascii="Courier New" w:hAnsi="Courier New" w:cs="Courier New" w:hint="default"/>
       </w:rPr>
     </w:lvl>
     <w:lvl w:ilvl="5" w:tplc="14090005" w:tentative="1">
@@ -4765,7 +4579,7 @@
         <w:ind w:left="4320" w:hanging="360"/>
       </w:pPr>
       <w:rPr>
-        <w:rFonts w:hint="default" w:ascii="Wingdings" w:hAnsi="Wingdings"/>
+        <w:rFonts w:ascii="Wingdings" w:hAnsi="Wingdings" w:hint="default"/>
       </w:rPr>
     </w:lvl>
     <w:lvl w:ilvl="6" w:tplc="14090001" w:tentative="1">
@@ -4777,7 +4591,7 @@
         <w:ind w:left="5040" w:hanging="360"/>
       </w:pPr>
       <w:rPr>
-        <w:rFonts w:hint="default" w:ascii="Symbol" w:hAnsi="Symbol"/>
+        <w:rFonts w:ascii="Symbol" w:hAnsi="Symbol" w:hint="default"/>
       </w:rPr>
     </w:lvl>
     <w:lvl w:ilvl="7" w:tplc="14090003" w:tentative="1">
@@ -4789,7 +4603,7 @@
         <w:ind w:left="5760" w:hanging="360"/>
       </w:pPr>
       <w:rPr>
-        <w:rFonts w:hint="default" w:ascii="Courier New" w:hAnsi="Courier New" w:cs="Courier New"/>
+        <w:rFonts w:ascii="Courier New" w:hAnsi="Courier New" w:cs="Courier New" w:hint="default"/>
       </w:rPr>
     </w:lvl>
     <w:lvl w:ilvl="8" w:tplc="14090005" w:tentative="1">
@@ -4801,7 +4615,7 @@
         <w:ind w:left="6480" w:hanging="360"/>
       </w:pPr>
       <w:rPr>
-        <w:rFonts w:hint="default" w:ascii="Wingdings" w:hAnsi="Wingdings"/>
+        <w:rFonts w:ascii="Wingdings" w:hAnsi="Wingdings" w:hint="default"/>
       </w:rPr>
     </w:lvl>
   </w:abstractNum>
@@ -4818,7 +4632,7 @@
         <w:ind w:left="720" w:hanging="360"/>
       </w:pPr>
       <w:rPr>
-        <w:rFonts w:hint="default" w:ascii="Symbol" w:hAnsi="Symbol"/>
+        <w:rFonts w:ascii="Symbol" w:hAnsi="Symbol" w:hint="default"/>
       </w:rPr>
     </w:lvl>
     <w:lvl w:ilvl="1" w:tplc="14090003" w:tentative="1">
@@ -4830,7 +4644,7 @@
         <w:ind w:left="1440" w:hanging="360"/>
       </w:pPr>
       <w:rPr>
-        <w:rFonts w:hint="default" w:ascii="Courier New" w:hAnsi="Courier New" w:cs="Courier New"/>
+        <w:rFonts w:ascii="Courier New" w:hAnsi="Courier New" w:cs="Courier New" w:hint="default"/>
       </w:rPr>
     </w:lvl>
     <w:lvl w:ilvl="2" w:tplc="14090005" w:tentative="1">
@@ -4842,7 +4656,7 @@
         <w:ind w:left="2160" w:hanging="360"/>
       </w:pPr>
       <w:rPr>
-        <w:rFonts w:hint="default" w:ascii="Wingdings" w:hAnsi="Wingdings"/>
+        <w:rFonts w:ascii="Wingdings" w:hAnsi="Wingdings" w:hint="default"/>
       </w:rPr>
     </w:lvl>
     <w:lvl w:ilvl="3" w:tplc="14090001" w:tentative="1">
@@ -4854,7 +4668,7 @@
         <w:ind w:left="2880" w:hanging="360"/>
       </w:pPr>
       <w:rPr>
-        <w:rFonts w:hint="default" w:ascii="Symbol" w:hAnsi="Symbol"/>
+        <w:rFonts w:ascii="Symbol" w:hAnsi="Symbol" w:hint="default"/>
       </w:rPr>
     </w:lvl>
     <w:lvl w:ilvl="4" w:tplc="14090003" w:tentative="1">
@@ -4866,7 +4680,7 @@
         <w:ind w:left="3600" w:hanging="360"/>
       </w:pPr>
       <w:rPr>
-        <w:rFonts w:hint="default" w:ascii="Courier New" w:hAnsi="Courier New" w:cs="Courier New"/>
+        <w:rFonts w:ascii="Courier New" w:hAnsi="Courier New" w:cs="Courier New" w:hint="default"/>
       </w:rPr>
     </w:lvl>
     <w:lvl w:ilvl="5" w:tplc="14090005" w:tentative="1">
@@ -4878,7 +4692,7 @@
         <w:ind w:left="4320" w:hanging="360"/>
       </w:pPr>
       <w:rPr>
-        <w:rFonts w:hint="default" w:ascii="Wingdings" w:hAnsi="Wingdings"/>
+        <w:rFonts w:ascii="Wingdings" w:hAnsi="Wingdings" w:hint="default"/>
       </w:rPr>
     </w:lvl>
     <w:lvl w:ilvl="6" w:tplc="14090001" w:tentative="1">
@@ -4890,7 +4704,7 @@
         <w:ind w:left="5040" w:hanging="360"/>
       </w:pPr>
       <w:rPr>
-        <w:rFonts w:hint="default" w:ascii="Symbol" w:hAnsi="Symbol"/>
+        <w:rFonts w:ascii="Symbol" w:hAnsi="Symbol" w:hint="default"/>
       </w:rPr>
     </w:lvl>
     <w:lvl w:ilvl="7" w:tplc="14090003" w:tentative="1">
@@ -4902,7 +4716,7 @@
         <w:ind w:left="5760" w:hanging="360"/>
       </w:pPr>
       <w:rPr>
-        <w:rFonts w:hint="default" w:ascii="Courier New" w:hAnsi="Courier New" w:cs="Courier New"/>
+        <w:rFonts w:ascii="Courier New" w:hAnsi="Courier New" w:cs="Courier New" w:hint="default"/>
       </w:rPr>
     </w:lvl>
     <w:lvl w:ilvl="8" w:tplc="14090005" w:tentative="1">
@@ -4914,7 +4728,7 @@
         <w:ind w:left="6480" w:hanging="360"/>
       </w:pPr>
       <w:rPr>
-        <w:rFonts w:hint="default" w:ascii="Wingdings" w:hAnsi="Wingdings"/>
+        <w:rFonts w:ascii="Wingdings" w:hAnsi="Wingdings" w:hint="default"/>
       </w:rPr>
     </w:lvl>
   </w:abstractNum>
@@ -5111,7 +4925,7 @@
         <w:ind w:left="720" w:hanging="360"/>
       </w:pPr>
       <w:rPr>
-        <w:rFonts w:hint="default" w:ascii="Arial" w:hAnsi="Arial"/>
+        <w:rFonts w:ascii="Arial" w:hAnsi="Arial" w:hint="default"/>
       </w:rPr>
     </w:lvl>
     <w:lvl w:ilvl="1" w:tplc="F9421B7A">
@@ -5126,7 +4940,7 @@
         <w:ind w:left="1440" w:hanging="360"/>
       </w:pPr>
       <w:rPr>
-        <w:rFonts w:hint="default" w:ascii="Arial" w:hAnsi="Arial"/>
+        <w:rFonts w:ascii="Arial" w:hAnsi="Arial" w:hint="default"/>
       </w:rPr>
     </w:lvl>
     <w:lvl w:ilvl="2" w:tplc="1409000F">
@@ -5156,7 +4970,7 @@
         <w:ind w:left="2880" w:hanging="360"/>
       </w:pPr>
       <w:rPr>
-        <w:rFonts w:hint="default" w:ascii="Arial" w:hAnsi="Arial"/>
+        <w:rFonts w:ascii="Arial" w:hAnsi="Arial" w:hint="default"/>
       </w:rPr>
     </w:lvl>
     <w:lvl w:ilvl="4" w:tplc="A4387564" w:tentative="1">
@@ -5171,7 +4985,7 @@
         <w:ind w:left="3600" w:hanging="360"/>
       </w:pPr>
       <w:rPr>
-        <w:rFonts w:hint="default" w:ascii="Arial" w:hAnsi="Arial"/>
+        <w:rFonts w:ascii="Arial" w:hAnsi="Arial" w:hint="default"/>
       </w:rPr>
     </w:lvl>
     <w:lvl w:ilvl="5" w:tplc="01CC5BCA" w:tentative="1">
@@ -5186,7 +5000,7 @@
         <w:ind w:left="4320" w:hanging="360"/>
       </w:pPr>
       <w:rPr>
-        <w:rFonts w:hint="default" w:ascii="Arial" w:hAnsi="Arial"/>
+        <w:rFonts w:ascii="Arial" w:hAnsi="Arial" w:hint="default"/>
       </w:rPr>
     </w:lvl>
     <w:lvl w:ilvl="6" w:tplc="BE58BA28" w:tentative="1">
@@ -5201,7 +5015,7 @@
         <w:ind w:left="5040" w:hanging="360"/>
       </w:pPr>
       <w:rPr>
-        <w:rFonts w:hint="default" w:ascii="Arial" w:hAnsi="Arial"/>
+        <w:rFonts w:ascii="Arial" w:hAnsi="Arial" w:hint="default"/>
       </w:rPr>
     </w:lvl>
     <w:lvl w:ilvl="7" w:tplc="26167C96" w:tentative="1">
@@ -5216,7 +5030,7 @@
         <w:ind w:left="5760" w:hanging="360"/>
       </w:pPr>
       <w:rPr>
-        <w:rFonts w:hint="default" w:ascii="Arial" w:hAnsi="Arial"/>
+        <w:rFonts w:ascii="Arial" w:hAnsi="Arial" w:hint="default"/>
       </w:rPr>
     </w:lvl>
     <w:lvl w:ilvl="8" w:tplc="14E86182" w:tentative="1">
@@ -5231,7 +5045,7 @@
         <w:ind w:left="6480" w:hanging="360"/>
       </w:pPr>
       <w:rPr>
-        <w:rFonts w:hint="default" w:ascii="Arial" w:hAnsi="Arial"/>
+        <w:rFonts w:ascii="Arial" w:hAnsi="Arial" w:hint="default"/>
       </w:rPr>
     </w:lvl>
   </w:abstractNum>
@@ -5338,7 +5152,7 @@
         <w:ind w:left="720" w:hanging="360"/>
       </w:pPr>
       <w:rPr>
-        <w:rFonts w:hint="default" w:ascii="Symbol" w:hAnsi="Symbol"/>
+        <w:rFonts w:ascii="Symbol" w:hAnsi="Symbol" w:hint="default"/>
       </w:rPr>
     </w:lvl>
     <w:lvl w:ilvl="1" w:tplc="14090003">
@@ -5350,7 +5164,7 @@
         <w:ind w:left="1440" w:hanging="360"/>
       </w:pPr>
       <w:rPr>
-        <w:rFonts w:hint="default" w:ascii="Courier New" w:hAnsi="Courier New" w:cs="Courier New"/>
+        <w:rFonts w:ascii="Courier New" w:hAnsi="Courier New" w:cs="Courier New" w:hint="default"/>
       </w:rPr>
     </w:lvl>
     <w:lvl w:ilvl="2" w:tplc="14090005">
@@ -5362,7 +5176,7 @@
         <w:ind w:left="2160" w:hanging="360"/>
       </w:pPr>
       <w:rPr>
-        <w:rFonts w:hint="default" w:ascii="Wingdings" w:hAnsi="Wingdings"/>
+        <w:rFonts w:ascii="Wingdings" w:hAnsi="Wingdings" w:hint="default"/>
       </w:rPr>
     </w:lvl>
     <w:lvl w:ilvl="3" w:tplc="14090001">
@@ -5374,7 +5188,7 @@
         <w:ind w:left="2880" w:hanging="360"/>
       </w:pPr>
       <w:rPr>
-        <w:rFonts w:hint="default" w:ascii="Symbol" w:hAnsi="Symbol"/>
+        <w:rFonts w:ascii="Symbol" w:hAnsi="Symbol" w:hint="default"/>
       </w:rPr>
     </w:lvl>
     <w:lvl w:ilvl="4" w:tplc="14090003">
@@ -5386,7 +5200,7 @@
         <w:ind w:left="3600" w:hanging="360"/>
       </w:pPr>
       <w:rPr>
-        <w:rFonts w:hint="default" w:ascii="Courier New" w:hAnsi="Courier New" w:cs="Courier New"/>
+        <w:rFonts w:ascii="Courier New" w:hAnsi="Courier New" w:cs="Courier New" w:hint="default"/>
       </w:rPr>
     </w:lvl>
     <w:lvl w:ilvl="5" w:tplc="14090005">
@@ -5398,7 +5212,7 @@
         <w:ind w:left="4320" w:hanging="360"/>
       </w:pPr>
       <w:rPr>
-        <w:rFonts w:hint="default" w:ascii="Wingdings" w:hAnsi="Wingdings"/>
+        <w:rFonts w:ascii="Wingdings" w:hAnsi="Wingdings" w:hint="default"/>
       </w:rPr>
     </w:lvl>
     <w:lvl w:ilvl="6" w:tplc="14090001">
@@ -5410,7 +5224,7 @@
         <w:ind w:left="5040" w:hanging="360"/>
       </w:pPr>
       <w:rPr>
-        <w:rFonts w:hint="default" w:ascii="Symbol" w:hAnsi="Symbol"/>
+        <w:rFonts w:ascii="Symbol" w:hAnsi="Symbol" w:hint="default"/>
       </w:rPr>
     </w:lvl>
     <w:lvl w:ilvl="7" w:tplc="14090003">
@@ -5422,7 +5236,7 @@
         <w:ind w:left="5760" w:hanging="360"/>
       </w:pPr>
       <w:rPr>
-        <w:rFonts w:hint="default" w:ascii="Courier New" w:hAnsi="Courier New" w:cs="Courier New"/>
+        <w:rFonts w:ascii="Courier New" w:hAnsi="Courier New" w:cs="Courier New" w:hint="default"/>
       </w:rPr>
     </w:lvl>
     <w:lvl w:ilvl="8" w:tplc="14090005">
@@ -5434,7 +5248,7 @@
         <w:ind w:left="6480" w:hanging="360"/>
       </w:pPr>
       <w:rPr>
-        <w:rFonts w:hint="default" w:ascii="Wingdings" w:hAnsi="Wingdings"/>
+        <w:rFonts w:ascii="Wingdings" w:hAnsi="Wingdings" w:hint="default"/>
       </w:rPr>
     </w:lvl>
   </w:abstractNum>
@@ -5537,7 +5351,7 @@
         <w:ind w:left="720" w:hanging="360"/>
       </w:pPr>
       <w:rPr>
-        <w:rFonts w:hint="default" w:ascii="Symbol" w:hAnsi="Symbol"/>
+        <w:rFonts w:ascii="Symbol" w:hAnsi="Symbol" w:hint="default"/>
       </w:rPr>
     </w:lvl>
     <w:lvl w:ilvl="1" w:tplc="14090003">
@@ -5549,7 +5363,7 @@
         <w:ind w:left="1440" w:hanging="360"/>
       </w:pPr>
       <w:rPr>
-        <w:rFonts w:hint="default" w:ascii="Courier New" w:hAnsi="Courier New" w:cs="Courier New"/>
+        <w:rFonts w:ascii="Courier New" w:hAnsi="Courier New" w:cs="Courier New" w:hint="default"/>
       </w:rPr>
     </w:lvl>
     <w:lvl w:ilvl="2" w:tplc="14090005">
@@ -5561,7 +5375,7 @@
         <w:ind w:left="2160" w:hanging="360"/>
       </w:pPr>
       <w:rPr>
-        <w:rFonts w:hint="default" w:ascii="Wingdings" w:hAnsi="Wingdings"/>
+        <w:rFonts w:ascii="Wingdings" w:hAnsi="Wingdings" w:hint="default"/>
       </w:rPr>
     </w:lvl>
     <w:lvl w:ilvl="3" w:tplc="14090001">
@@ -5573,7 +5387,7 @@
         <w:ind w:left="2880" w:hanging="360"/>
       </w:pPr>
       <w:rPr>
-        <w:rFonts w:hint="default" w:ascii="Symbol" w:hAnsi="Symbol"/>
+        <w:rFonts w:ascii="Symbol" w:hAnsi="Symbol" w:hint="default"/>
       </w:rPr>
     </w:lvl>
     <w:lvl w:ilvl="4" w:tplc="14090003">
@@ -5585,7 +5399,7 @@
         <w:ind w:left="3600" w:hanging="360"/>
       </w:pPr>
       <w:rPr>
-        <w:rFonts w:hint="default" w:ascii="Courier New" w:hAnsi="Courier New" w:cs="Courier New"/>
+        <w:rFonts w:ascii="Courier New" w:hAnsi="Courier New" w:cs="Courier New" w:hint="default"/>
       </w:rPr>
     </w:lvl>
     <w:lvl w:ilvl="5" w:tplc="14090005">
@@ -5597,7 +5411,7 @@
         <w:ind w:left="4320" w:hanging="360"/>
       </w:pPr>
       <w:rPr>
-        <w:rFonts w:hint="default" w:ascii="Wingdings" w:hAnsi="Wingdings"/>
+        <w:rFonts w:ascii="Wingdings" w:hAnsi="Wingdings" w:hint="default"/>
       </w:rPr>
     </w:lvl>
     <w:lvl w:ilvl="6" w:tplc="14090001">
@@ -5609,7 +5423,7 @@
         <w:ind w:left="5040" w:hanging="360"/>
       </w:pPr>
       <w:rPr>
-        <w:rFonts w:hint="default" w:ascii="Symbol" w:hAnsi="Symbol"/>
+        <w:rFonts w:ascii="Symbol" w:hAnsi="Symbol" w:hint="default"/>
       </w:rPr>
     </w:lvl>
     <w:lvl w:ilvl="7" w:tplc="14090003">
@@ -5621,7 +5435,7 @@
         <w:ind w:left="5760" w:hanging="360"/>
       </w:pPr>
       <w:rPr>
-        <w:rFonts w:hint="default" w:ascii="Courier New" w:hAnsi="Courier New" w:cs="Courier New"/>
+        <w:rFonts w:ascii="Courier New" w:hAnsi="Courier New" w:cs="Courier New" w:hint="default"/>
       </w:rPr>
     </w:lvl>
     <w:lvl w:ilvl="8" w:tplc="14090005">
@@ -5633,7 +5447,7 @@
         <w:ind w:left="6480" w:hanging="360"/>
       </w:pPr>
       <w:rPr>
-        <w:rFonts w:hint="default" w:ascii="Wingdings" w:hAnsi="Wingdings"/>
+        <w:rFonts w:ascii="Wingdings" w:hAnsi="Wingdings" w:hint="default"/>
       </w:rPr>
     </w:lvl>
   </w:abstractNum>
@@ -7090,7 +6904,7 @@
   <w:docDefaults>
     <w:rPrDefault>
       <w:rPr>
-        <w:rFonts w:asciiTheme="minorHAnsi" w:hAnsiTheme="minorHAnsi" w:eastAsiaTheme="minorHAnsi" w:cstheme="minorBidi"/>
+        <w:rFonts w:asciiTheme="minorHAnsi" w:eastAsiaTheme="minorHAnsi" w:hAnsiTheme="minorHAnsi" w:cstheme="minorBidi"/>
         <w:sz w:val="22"/>
         <w:szCs w:val="22"/>
         <w:lang w:val="en-NZ" w:eastAsia="en-US" w:bidi="ar-SA"/>
@@ -7105,14 +6919,14 @@
   <w:latentStyles w:defLockedState="0" w:defUIPriority="99" w:defSemiHidden="0" w:defUnhideWhenUsed="0" w:defQFormat="0" w:count="377">
     <w:lsdException w:name="Normal" w:uiPriority="0" w:qFormat="1"/>
     <w:lsdException w:name="heading 1" w:uiPriority="0" w:qFormat="1"/>
-    <w:lsdException w:name="heading 2" w:uiPriority="0" w:semiHidden="1" w:unhideWhenUsed="1" w:qFormat="1"/>
-    <w:lsdException w:name="heading 3" w:uiPriority="0" w:semiHidden="1" w:unhideWhenUsed="1" w:qFormat="1"/>
-    <w:lsdException w:name="heading 4" w:uiPriority="0" w:semiHidden="1" w:unhideWhenUsed="1" w:qFormat="1"/>
-    <w:lsdException w:name="heading 5" w:uiPriority="9" w:semiHidden="1" w:unhideWhenUsed="1" w:qFormat="1"/>
-    <w:lsdException w:name="heading 6" w:uiPriority="9" w:semiHidden="1" w:unhideWhenUsed="1" w:qFormat="1"/>
-    <w:lsdException w:name="heading 7" w:uiPriority="9" w:semiHidden="1" w:unhideWhenUsed="1" w:qFormat="1"/>
-    <w:lsdException w:name="heading 8" w:uiPriority="9" w:semiHidden="1" w:unhideWhenUsed="1" w:qFormat="1"/>
-    <w:lsdException w:name="heading 9" w:uiPriority="9" w:semiHidden="1" w:unhideWhenUsed="1" w:qFormat="1"/>
+    <w:lsdException w:name="heading 2" w:semiHidden="1" w:uiPriority="0" w:unhideWhenUsed="1" w:qFormat="1"/>
+    <w:lsdException w:name="heading 3" w:semiHidden="1" w:uiPriority="0" w:unhideWhenUsed="1" w:qFormat="1"/>
+    <w:lsdException w:name="heading 4" w:semiHidden="1" w:uiPriority="0" w:unhideWhenUsed="1" w:qFormat="1"/>
+    <w:lsdException w:name="heading 5" w:semiHidden="1" w:uiPriority="9" w:unhideWhenUsed="1" w:qFormat="1"/>
+    <w:lsdException w:name="heading 6" w:semiHidden="1" w:uiPriority="9" w:unhideWhenUsed="1" w:qFormat="1"/>
+    <w:lsdException w:name="heading 7" w:semiHidden="1" w:uiPriority="9" w:unhideWhenUsed="1" w:qFormat="1"/>
+    <w:lsdException w:name="heading 8" w:semiHidden="1" w:uiPriority="9" w:unhideWhenUsed="1" w:qFormat="1"/>
+    <w:lsdException w:name="heading 9" w:semiHidden="1" w:uiPriority="9" w:unhideWhenUsed="1" w:qFormat="1"/>
     <w:lsdException w:name="index 1" w:semiHidden="1" w:unhideWhenUsed="1"/>
     <w:lsdException w:name="index 2" w:semiHidden="1" w:unhideWhenUsed="1"/>
     <w:lsdException w:name="index 3" w:semiHidden="1" w:unhideWhenUsed="1"/>
@@ -7122,36 +6936,36 @@
     <w:lsdException w:name="index 7" w:semiHidden="1" w:unhideWhenUsed="1"/>
     <w:lsdException w:name="index 8" w:semiHidden="1" w:unhideWhenUsed="1"/>
     <w:lsdException w:name="index 9" w:semiHidden="1" w:unhideWhenUsed="1"/>
-    <w:lsdException w:name="toc 1" w:uiPriority="39" w:semiHidden="1" w:unhideWhenUsed="1"/>
-    <w:lsdException w:name="toc 2" w:uiPriority="39" w:semiHidden="1" w:unhideWhenUsed="1"/>
-    <w:lsdException w:name="toc 3" w:uiPriority="39" w:semiHidden="1" w:unhideWhenUsed="1"/>
-    <w:lsdException w:name="toc 4" w:uiPriority="39" w:semiHidden="1" w:unhideWhenUsed="1"/>
-    <w:lsdException w:name="toc 5" w:uiPriority="39" w:semiHidden="1" w:unhideWhenUsed="1"/>
-    <w:lsdException w:name="toc 6" w:uiPriority="39" w:semiHidden="1" w:unhideWhenUsed="1"/>
-    <w:lsdException w:name="toc 7" w:uiPriority="39" w:semiHidden="1" w:unhideWhenUsed="1"/>
-    <w:lsdException w:name="toc 8" w:uiPriority="39" w:semiHidden="1" w:unhideWhenUsed="1"/>
-    <w:lsdException w:name="toc 9" w:uiPriority="39" w:semiHidden="1" w:unhideWhenUsed="1"/>
+    <w:lsdException w:name="toc 1" w:semiHidden="1" w:uiPriority="39" w:unhideWhenUsed="1"/>
+    <w:lsdException w:name="toc 2" w:semiHidden="1" w:uiPriority="39" w:unhideWhenUsed="1"/>
+    <w:lsdException w:name="toc 3" w:semiHidden="1" w:uiPriority="39" w:unhideWhenUsed="1"/>
+    <w:lsdException w:name="toc 4" w:semiHidden="1" w:uiPriority="39" w:unhideWhenUsed="1"/>
+    <w:lsdException w:name="toc 5" w:semiHidden="1" w:uiPriority="39" w:unhideWhenUsed="1"/>
+    <w:lsdException w:name="toc 6" w:semiHidden="1" w:uiPriority="39" w:unhideWhenUsed="1"/>
+    <w:lsdException w:name="toc 7" w:semiHidden="1" w:uiPriority="39" w:unhideWhenUsed="1"/>
+    <w:lsdException w:name="toc 8" w:semiHidden="1" w:uiPriority="39" w:unhideWhenUsed="1"/>
+    <w:lsdException w:name="toc 9" w:semiHidden="1" w:uiPriority="39" w:unhideWhenUsed="1"/>
     <w:lsdException w:name="Normal Indent" w:semiHidden="1" w:unhideWhenUsed="1"/>
     <w:lsdException w:name="footnote text" w:semiHidden="1" w:unhideWhenUsed="1"/>
-    <w:lsdException w:name="annotation text" w:uiPriority="0" w:semiHidden="1" w:unhideWhenUsed="1"/>
+    <w:lsdException w:name="annotation text" w:semiHidden="1" w:uiPriority="0" w:unhideWhenUsed="1"/>
     <w:lsdException w:name="header" w:semiHidden="1" w:unhideWhenUsed="1"/>
     <w:lsdException w:name="footer" w:semiHidden="1" w:unhideWhenUsed="1"/>
     <w:lsdException w:name="index heading" w:semiHidden="1" w:unhideWhenUsed="1"/>
-    <w:lsdException w:name="caption" w:uiPriority="35" w:semiHidden="1" w:unhideWhenUsed="1" w:qFormat="1"/>
+    <w:lsdException w:name="caption" w:semiHidden="1" w:uiPriority="35" w:unhideWhenUsed="1" w:qFormat="1"/>
     <w:lsdException w:name="table of figures" w:semiHidden="1" w:unhideWhenUsed="1"/>
     <w:lsdException w:name="envelope address" w:semiHidden="1" w:unhideWhenUsed="1"/>
     <w:lsdException w:name="envelope return" w:semiHidden="1" w:unhideWhenUsed="1"/>
     <w:lsdException w:name="footnote reference" w:semiHidden="1" w:unhideWhenUsed="1"/>
-    <w:lsdException w:name="annotation reference" w:uiPriority="0" w:semiHidden="1" w:unhideWhenUsed="1"/>
+    <w:lsdException w:name="annotation reference" w:semiHidden="1" w:uiPriority="0" w:unhideWhenUsed="1"/>
     <w:lsdException w:name="line number" w:semiHidden="1" w:unhideWhenUsed="1"/>
-    <w:lsdException w:name="page number" w:uiPriority="0" w:semiHidden="1" w:unhideWhenUsed="1"/>
+    <w:lsdException w:name="page number" w:semiHidden="1" w:uiPriority="0" w:unhideWhenUsed="1"/>
     <w:lsdException w:name="endnote reference" w:semiHidden="1" w:unhideWhenUsed="1"/>
     <w:lsdException w:name="endnote text" w:semiHidden="1" w:unhideWhenUsed="1"/>
     <w:lsdException w:name="table of authorities" w:semiHidden="1" w:unhideWhenUsed="1"/>
     <w:lsdException w:name="macro" w:semiHidden="1" w:unhideWhenUsed="1"/>
     <w:lsdException w:name="toa heading" w:semiHidden="1" w:unhideWhenUsed="1"/>
     <w:lsdException w:name="List" w:semiHidden="1" w:unhideWhenUsed="1"/>
-    <w:lsdException w:name="List Bullet" w:uiPriority="1" w:semiHidden="1" w:unhideWhenUsed="1"/>
+    <w:lsdException w:name="List Bullet" w:semiHidden="1" w:uiPriority="1" w:unhideWhenUsed="1"/>
     <w:lsdException w:name="List Number" w:semiHidden="1" w:unhideWhenUsed="1"/>
     <w:lsdException w:name="List 2" w:semiHidden="1" w:unhideWhenUsed="1"/>
     <w:lsdException w:name="List 3" w:semiHidden="1" w:unhideWhenUsed="1"/>
@@ -7168,8 +6982,8 @@
     <w:lsdException w:name="Title" w:uiPriority="10" w:qFormat="1"/>
     <w:lsdException w:name="Closing" w:semiHidden="1" w:unhideWhenUsed="1"/>
     <w:lsdException w:name="Signature" w:semiHidden="1" w:unhideWhenUsed="1"/>
-    <w:lsdException w:name="Default Paragraph Font" w:uiPriority="1" w:semiHidden="1" w:unhideWhenUsed="1"/>
-    <w:lsdException w:name="Body Text" w:uiPriority="0" w:semiHidden="1" w:unhideWhenUsed="1" w:qFormat="1"/>
+    <w:lsdException w:name="Default Paragraph Font" w:semiHidden="1" w:uiPriority="1" w:unhideWhenUsed="1"/>
+    <w:lsdException w:name="Body Text" w:semiHidden="1" w:uiPriority="0" w:unhideWhenUsed="1" w:qFormat="1"/>
     <w:lsdException w:name="Body Text Indent" w:semiHidden="1" w:unhideWhenUsed="1"/>
     <w:lsdException w:name="List Continue" w:semiHidden="1" w:unhideWhenUsed="1"/>
     <w:lsdException w:name="List Continue 2" w:semiHidden="1" w:unhideWhenUsed="1"/>
@@ -7368,8 +7182,8 @@
     <w:lsdException w:name="Subtle Reference" w:uiPriority="31" w:qFormat="1"/>
     <w:lsdException w:name="Intense Reference" w:uiPriority="32" w:qFormat="1"/>
     <w:lsdException w:name="Book Title" w:uiPriority="33" w:qFormat="1"/>
-    <w:lsdException w:name="Bibliography" w:uiPriority="37" w:semiHidden="1" w:unhideWhenUsed="1"/>
-    <w:lsdException w:name="TOC Heading" w:uiPriority="39" w:semiHidden="1" w:unhideWhenUsed="1" w:qFormat="1"/>
+    <w:lsdException w:name="Bibliography" w:semiHidden="1" w:uiPriority="37" w:unhideWhenUsed="1"/>
+    <w:lsdException w:name="TOC Heading" w:semiHidden="1" w:uiPriority="39" w:unhideWhenUsed="1" w:qFormat="1"/>
     <w:lsdException w:name="Plain Table 1" w:uiPriority="41"/>
     <w:lsdException w:name="Plain Table 2" w:uiPriority="42"/>
     <w:lsdException w:name="Plain Table 3" w:uiPriority="43"/>
@@ -7481,7 +7295,7 @@
     <w:lsdException w:name="Smart Link" w:semiHidden="1" w:unhideWhenUsed="1"/>
     <w:lsdException w:name="Smart Link Error" w:semiHidden="1" w:unhideWhenUsed="1"/>
   </w:latentStyles>
-  <w:style w:type="paragraph" w:styleId="Normal" w:default="1">
+  <w:style w:type="paragraph" w:default="1" w:styleId="Normal">
     <w:name w:val="Normal"/>
     <w:qFormat/>
     <w:rsid w:val="00AD11DC"/>
@@ -7597,7 +7411,7 @@
       <w:outlineLvl w:val="4"/>
     </w:pPr>
     <w:rPr>
-      <w:rFonts w:asciiTheme="majorHAnsi" w:hAnsiTheme="majorHAnsi" w:eastAsiaTheme="majorEastAsia" w:cstheme="majorBidi"/>
+      <w:rFonts w:asciiTheme="majorHAnsi" w:eastAsiaTheme="majorEastAsia" w:hAnsiTheme="majorHAnsi" w:cstheme="majorBidi"/>
       <w:color w:val="243F60" w:themeColor="accent1" w:themeShade="7F"/>
     </w:rPr>
   </w:style>
@@ -7622,7 +7436,7 @@
       <w:outlineLvl w:val="5"/>
     </w:pPr>
     <w:rPr>
-      <w:rFonts w:asciiTheme="majorHAnsi" w:hAnsiTheme="majorHAnsi" w:eastAsiaTheme="majorEastAsia" w:cstheme="majorBidi"/>
+      <w:rFonts w:asciiTheme="majorHAnsi" w:eastAsiaTheme="majorEastAsia" w:hAnsiTheme="majorHAnsi" w:cstheme="majorBidi"/>
       <w:i/>
       <w:iCs/>
       <w:color w:val="243F60" w:themeColor="accent1" w:themeShade="7F"/>
@@ -7649,7 +7463,7 @@
       <w:outlineLvl w:val="6"/>
     </w:pPr>
     <w:rPr>
-      <w:rFonts w:asciiTheme="majorHAnsi" w:hAnsiTheme="majorHAnsi" w:eastAsiaTheme="majorEastAsia" w:cstheme="majorBidi"/>
+      <w:rFonts w:asciiTheme="majorHAnsi" w:eastAsiaTheme="majorEastAsia" w:hAnsiTheme="majorHAnsi" w:cstheme="majorBidi"/>
       <w:i/>
       <w:iCs/>
       <w:color w:val="404040" w:themeColor="text1" w:themeTint="BF"/>
@@ -7676,7 +7490,7 @@
       <w:outlineLvl w:val="7"/>
     </w:pPr>
     <w:rPr>
-      <w:rFonts w:asciiTheme="majorHAnsi" w:hAnsiTheme="majorHAnsi" w:eastAsiaTheme="majorEastAsia" w:cstheme="majorBidi"/>
+      <w:rFonts w:asciiTheme="majorHAnsi" w:eastAsiaTheme="majorEastAsia" w:hAnsiTheme="majorHAnsi" w:cstheme="majorBidi"/>
       <w:color w:val="404040" w:themeColor="text1" w:themeTint="BF"/>
     </w:rPr>
   </w:style>
@@ -7701,19 +7515,19 @@
       <w:outlineLvl w:val="8"/>
     </w:pPr>
     <w:rPr>
-      <w:rFonts w:asciiTheme="majorHAnsi" w:hAnsiTheme="majorHAnsi" w:eastAsiaTheme="majorEastAsia" w:cstheme="majorBidi"/>
+      <w:rFonts w:asciiTheme="majorHAnsi" w:eastAsiaTheme="majorEastAsia" w:hAnsiTheme="majorHAnsi" w:cstheme="majorBidi"/>
       <w:i/>
       <w:iCs/>
       <w:color w:val="404040" w:themeColor="text1" w:themeTint="BF"/>
     </w:rPr>
   </w:style>
-  <w:style w:type="character" w:styleId="DefaultParagraphFont" w:default="1">
+  <w:style w:type="character" w:default="1" w:styleId="DefaultParagraphFont">
     <w:name w:val="Default Paragraph Font"/>
     <w:uiPriority w:val="1"/>
     <w:semiHidden/>
     <w:unhideWhenUsed/>
   </w:style>
-  <w:style w:type="table" w:styleId="TableNormal" w:default="1">
+  <w:style w:type="table" w:default="1" w:styleId="TableNormal">
     <w:name w:val="Normal Table"/>
     <w:uiPriority w:val="99"/>
     <w:semiHidden/>
@@ -7728,13 +7542,13 @@
       </w:tblCellMar>
     </w:tblPr>
   </w:style>
-  <w:style w:type="numbering" w:styleId="NoList" w:default="1">
+  <w:style w:type="numbering" w:default="1" w:styleId="NoList">
     <w:name w:val="No List"/>
     <w:uiPriority w:val="99"/>
     <w:semiHidden/>
     <w:unhideWhenUsed/>
   </w:style>
-  <w:style w:type="character" w:styleId="Heading1Char" w:customStyle="1">
+  <w:style w:type="character" w:customStyle="1" w:styleId="Heading1Char">
     <w:name w:val="Heading 1 Char"/>
     <w:aliases w:val="Char Char1,h1 Char,Attribute Heading 1 Char,H1 Char,1 Char,1st level Char,†berschrift 1 Char,õberschrift 1 Char,Huvudrubrik Char,NMP Heading 1 Char,PMO Heading 1 Char,Heading 1a Char, Char Char,No numbers Char,Chapter body text Char"/>
     <w:basedOn w:val="DefaultParagraphFont"/>
@@ -7748,7 +7562,7 @@
       <w:szCs w:val="20"/>
     </w:rPr>
   </w:style>
-  <w:style w:type="character" w:styleId="Heading2Char" w:customStyle="1">
+  <w:style w:type="character" w:customStyle="1" w:styleId="Heading2Char">
     <w:name w:val="Heading 2 Char"/>
     <w:aliases w:val="H2 Char,•H2 Char,sub-para Char,Heading 2 Para2 Char,Sub-section Title Char,h2 Char,2nd level Char,†berschrift 2 Char,õberschrift 2 Char,Reset numbering Char,Arial 10 Fett Kursiv Char,Abschnitt Char,Arial 12 Fett Kursiv Char,A Char"/>
     <w:basedOn w:val="DefaultParagraphFont"/>
@@ -7762,7 +7576,7 @@
       <w:szCs w:val="20"/>
     </w:rPr>
   </w:style>
-  <w:style w:type="character" w:styleId="Heading3Char" w:customStyle="1">
+  <w:style w:type="character" w:customStyle="1" w:styleId="Heading3Char">
     <w:name w:val="Heading 3 Char"/>
     <w:basedOn w:val="DefaultParagraphFont"/>
     <w:link w:val="Heading3"/>
@@ -7774,7 +7588,7 @@
       <w:szCs w:val="20"/>
     </w:rPr>
   </w:style>
-  <w:style w:type="character" w:styleId="Heading4Char" w:customStyle="1">
+  <w:style w:type="character" w:customStyle="1" w:styleId="Heading4Char">
     <w:name w:val="Heading 4 Char"/>
     <w:aliases w:val="Paragraph Title Char,h4 Char"/>
     <w:basedOn w:val="DefaultParagraphFont"/>
@@ -7788,7 +7602,7 @@
       <w:szCs w:val="20"/>
     </w:rPr>
   </w:style>
-  <w:style w:type="character" w:styleId="Heading5Char" w:customStyle="1">
+  <w:style w:type="character" w:customStyle="1" w:styleId="Heading5Char">
     <w:name w:val="Heading 5 Char"/>
     <w:basedOn w:val="DefaultParagraphFont"/>
     <w:link w:val="Heading5"/>
@@ -7796,13 +7610,13 @@
     <w:semiHidden/>
     <w:rsid w:val="00AD11DC"/>
     <w:rPr>
-      <w:rFonts w:asciiTheme="majorHAnsi" w:hAnsiTheme="majorHAnsi" w:eastAsiaTheme="majorEastAsia" w:cstheme="majorBidi"/>
+      <w:rFonts w:asciiTheme="majorHAnsi" w:eastAsiaTheme="majorEastAsia" w:hAnsiTheme="majorHAnsi" w:cstheme="majorBidi"/>
       <w:color w:val="243F60" w:themeColor="accent1" w:themeShade="7F"/>
       <w:sz w:val="20"/>
       <w:szCs w:val="20"/>
     </w:rPr>
   </w:style>
-  <w:style w:type="character" w:styleId="Heading6Char" w:customStyle="1">
+  <w:style w:type="character" w:customStyle="1" w:styleId="Heading6Char">
     <w:name w:val="Heading 6 Char"/>
     <w:basedOn w:val="DefaultParagraphFont"/>
     <w:link w:val="Heading6"/>
@@ -7810,7 +7624,7 @@
     <w:semiHidden/>
     <w:rsid w:val="00AD11DC"/>
     <w:rPr>
-      <w:rFonts w:asciiTheme="majorHAnsi" w:hAnsiTheme="majorHAnsi" w:eastAsiaTheme="majorEastAsia" w:cstheme="majorBidi"/>
+      <w:rFonts w:asciiTheme="majorHAnsi" w:eastAsiaTheme="majorEastAsia" w:hAnsiTheme="majorHAnsi" w:cstheme="majorBidi"/>
       <w:i/>
       <w:iCs/>
       <w:color w:val="243F60" w:themeColor="accent1" w:themeShade="7F"/>
@@ -7818,7 +7632,7 @@
       <w:szCs w:val="20"/>
     </w:rPr>
   </w:style>
-  <w:style w:type="character" w:styleId="Heading7Char" w:customStyle="1">
+  <w:style w:type="character" w:customStyle="1" w:styleId="Heading7Char">
     <w:name w:val="Heading 7 Char"/>
     <w:basedOn w:val="DefaultParagraphFont"/>
     <w:link w:val="Heading7"/>
@@ -7826,7 +7640,7 @@
     <w:semiHidden/>
     <w:rsid w:val="00AD11DC"/>
     <w:rPr>
-      <w:rFonts w:asciiTheme="majorHAnsi" w:hAnsiTheme="majorHAnsi" w:eastAsiaTheme="majorEastAsia" w:cstheme="majorBidi"/>
+      <w:rFonts w:asciiTheme="majorHAnsi" w:eastAsiaTheme="majorEastAsia" w:hAnsiTheme="majorHAnsi" w:cstheme="majorBidi"/>
       <w:i/>
       <w:iCs/>
       <w:color w:val="404040" w:themeColor="text1" w:themeTint="BF"/>
@@ -7834,7 +7648,7 @@
       <w:szCs w:val="20"/>
     </w:rPr>
   </w:style>
-  <w:style w:type="character" w:styleId="Heading8Char" w:customStyle="1">
+  <w:style w:type="character" w:customStyle="1" w:styleId="Heading8Char">
     <w:name w:val="Heading 8 Char"/>
     <w:basedOn w:val="DefaultParagraphFont"/>
     <w:link w:val="Heading8"/>
@@ -7842,13 +7656,13 @@
     <w:semiHidden/>
     <w:rsid w:val="00AD11DC"/>
     <w:rPr>
-      <w:rFonts w:asciiTheme="majorHAnsi" w:hAnsiTheme="majorHAnsi" w:eastAsiaTheme="majorEastAsia" w:cstheme="majorBidi"/>
+      <w:rFonts w:asciiTheme="majorHAnsi" w:eastAsiaTheme="majorEastAsia" w:hAnsiTheme="majorHAnsi" w:cstheme="majorBidi"/>
       <w:color w:val="404040" w:themeColor="text1" w:themeTint="BF"/>
       <w:sz w:val="20"/>
       <w:szCs w:val="20"/>
     </w:rPr>
   </w:style>
-  <w:style w:type="character" w:styleId="Heading9Char" w:customStyle="1">
+  <w:style w:type="character" w:customStyle="1" w:styleId="Heading9Char">
     <w:name w:val="Heading 9 Char"/>
     <w:basedOn w:val="DefaultParagraphFont"/>
     <w:link w:val="Heading9"/>
@@ -7856,7 +7670,7 @@
     <w:semiHidden/>
     <w:rsid w:val="00AD11DC"/>
     <w:rPr>
-      <w:rFonts w:asciiTheme="majorHAnsi" w:hAnsiTheme="majorHAnsi" w:eastAsiaTheme="majorEastAsia" w:cstheme="majorBidi"/>
+      <w:rFonts w:asciiTheme="majorHAnsi" w:eastAsiaTheme="majorEastAsia" w:hAnsiTheme="majorHAnsi" w:cstheme="majorBidi"/>
       <w:i/>
       <w:iCs/>
       <w:color w:val="404040" w:themeColor="text1" w:themeTint="BF"/>
@@ -7884,7 +7698,7 @@
       <w:lang w:eastAsia="en-NZ"/>
     </w:rPr>
   </w:style>
-  <w:style w:type="character" w:styleId="HeaderChar" w:customStyle="1">
+  <w:style w:type="character" w:customStyle="1" w:styleId="HeaderChar">
     <w:name w:val="Header Char"/>
     <w:basedOn w:val="DefaultParagraphFont"/>
     <w:link w:val="Header"/>
@@ -7918,7 +7732,7 @@
       <w:sz w:val="16"/>
     </w:rPr>
   </w:style>
-  <w:style w:type="character" w:styleId="FooterChar" w:customStyle="1">
+  <w:style w:type="character" w:customStyle="1" w:styleId="FooterChar">
     <w:name w:val="Footer Char"/>
     <w:basedOn w:val="DefaultParagraphFont"/>
     <w:link w:val="Footer"/>
@@ -7948,7 +7762,7 @@
       <w:szCs w:val="16"/>
     </w:rPr>
   </w:style>
-  <w:style w:type="character" w:styleId="BalloonTextChar" w:customStyle="1">
+  <w:style w:type="character" w:customStyle="1" w:styleId="BalloonTextChar">
     <w:name w:val="Balloon Text Char"/>
     <w:basedOn w:val="DefaultParagraphFont"/>
     <w:link w:val="BalloonText"/>
@@ -7984,14 +7798,14 @@
       <w:szCs w:val="52"/>
     </w:rPr>
   </w:style>
-  <w:style w:type="character" w:styleId="TitleChar" w:customStyle="1">
+  <w:style w:type="character" w:customStyle="1" w:styleId="TitleChar">
     <w:name w:val="Title Char"/>
     <w:basedOn w:val="DefaultParagraphFont"/>
     <w:link w:val="Title"/>
     <w:uiPriority w:val="10"/>
     <w:rsid w:val="00AD11DC"/>
     <w:rPr>
-      <w:rFonts w:ascii="Verdana" w:hAnsi="Verdana" w:eastAsiaTheme="majorEastAsia" w:cstheme="majorBidi"/>
+      <w:rFonts w:ascii="Verdana" w:eastAsiaTheme="majorEastAsia" w:hAnsi="Verdana" w:cstheme="majorBidi"/>
       <w:color w:val="70797F"/>
       <w:spacing w:val="5"/>
       <w:kern w:val="28"/>
@@ -8010,12 +7824,12 @@
     </w:pPr>
     <w:tblPr>
       <w:tblBorders>
-        <w:top w:val="single" w:color="auto" w:sz="4" w:space="0"/>
-        <w:left w:val="single" w:color="auto" w:sz="4" w:space="0"/>
-        <w:bottom w:val="single" w:color="auto" w:sz="4" w:space="0"/>
-        <w:right w:val="single" w:color="auto" w:sz="4" w:space="0"/>
-        <w:insideH w:val="single" w:color="auto" w:sz="4" w:space="0"/>
-        <w:insideV w:val="single" w:color="auto" w:sz="4" w:space="0"/>
+        <w:top w:val="single" w:sz="4" w:space="0" w:color="auto"/>
+        <w:left w:val="single" w:sz="4" w:space="0" w:color="auto"/>
+        <w:bottom w:val="single" w:sz="4" w:space="0" w:color="auto"/>
+        <w:right w:val="single" w:sz="4" w:space="0" w:color="auto"/>
+        <w:insideH w:val="single" w:sz="4" w:space="0" w:color="auto"/>
+        <w:insideV w:val="single" w:sz="4" w:space="0" w:color="auto"/>
       </w:tblBorders>
     </w:tblPr>
   </w:style>
@@ -8107,7 +7921,7 @@
       <w:u w:val="single"/>
     </w:rPr>
   </w:style>
-  <w:style w:type="numbering" w:styleId="Headings" w:customStyle="1">
+  <w:style w:type="numbering" w:customStyle="1" w:styleId="Headings">
     <w:name w:val="Headings"/>
     <w:uiPriority w:val="99"/>
     <w:rsid w:val="00AD11DC"/>
@@ -8117,7 +7931,7 @@
       </w:numPr>
     </w:pPr>
   </w:style>
-  <w:style w:type="paragraph" w:styleId="CharChar" w:customStyle="1">
+  <w:style w:type="paragraph" w:customStyle="1" w:styleId="CharChar">
     <w:name w:val="Char Char"/>
     <w:basedOn w:val="Normal"/>
     <w:rsid w:val="00AD11DC"/>
@@ -8144,7 +7958,7 @@
       <w:jc w:val="center"/>
     </w:pPr>
     <w:rPr>
-      <w:rFonts w:ascii="Calibri" w:hAnsi="Calibri" w:eastAsia="Calibri" w:cs="Times New Roman"/>
+      <w:rFonts w:ascii="Calibri" w:eastAsia="Calibri" w:hAnsi="Calibri" w:cs="Times New Roman"/>
       <w:b/>
       <w:bCs/>
       <w:color w:val="008080"/>
@@ -8153,7 +7967,7 @@
       <w:lang w:val="en-AU"/>
     </w:rPr>
   </w:style>
-  <w:style w:type="character" w:styleId="ListParagraphChar" w:customStyle="1">
+  <w:style w:type="character" w:customStyle="1" w:styleId="ListParagraphChar">
     <w:name w:val="List Paragraph Char"/>
     <w:aliases w:val="IR Bullet Char,PEP Bullets Char,List Item Char,Questions Char,lp1 Char,lp11 Char,List Paragraph11 Char,Bullet Point Char,Add On (orange) Char,Bullet Number Char,List Paragraph.List 1.0 Char,List Paragraph.List 1.01 Char"/>
     <w:basedOn w:val="DefaultParagraphFont"/>
@@ -8166,7 +7980,7 @@
       <w:szCs w:val="20"/>
     </w:rPr>
   </w:style>
-  <w:style w:type="paragraph" w:styleId="IRTableEntry" w:customStyle="1">
+  <w:style w:type="paragraph" w:customStyle="1" w:styleId="IRTableEntry">
     <w:name w:val="IR Table Entry"/>
     <w:basedOn w:val="Normal"/>
     <w:rsid w:val="00AD11DC"/>
@@ -8177,12 +7991,12 @@
       <w:spacing w:before="60" w:after="60" w:line="276" w:lineRule="auto"/>
     </w:pPr>
     <w:rPr>
-      <w:rFonts w:ascii="Calibri" w:hAnsi="Calibri" w:eastAsia="Times New Roman" w:cs="Times New Roman"/>
+      <w:rFonts w:ascii="Calibri" w:eastAsia="Times New Roman" w:hAnsi="Calibri" w:cs="Times New Roman"/>
       <w:sz w:val="18"/>
       <w:lang w:val="en-AU" w:eastAsia="en-AU"/>
     </w:rPr>
   </w:style>
-  <w:style w:type="paragraph" w:styleId="IRHeader1NoPageBreak" w:customStyle="1">
+  <w:style w:type="paragraph" w:customStyle="1" w:styleId="IRHeader1NoPageBreak">
     <w:name w:val="IR Header 1 No Page Break"/>
     <w:basedOn w:val="Normal"/>
     <w:qFormat/>
@@ -8205,7 +8019,7 @@
       <w:lang w:val="en" w:eastAsia="en-NZ"/>
     </w:rPr>
   </w:style>
-  <w:style w:type="paragraph" w:styleId="IRNormalText" w:customStyle="1">
+  <w:style w:type="paragraph" w:customStyle="1" w:styleId="IRNormalText">
     <w:name w:val="IR Normal Text"/>
     <w:basedOn w:val="Normal"/>
     <w:qFormat/>
@@ -8245,7 +8059,7 @@
       <w:ind w:left="340" w:hanging="340"/>
     </w:pPr>
   </w:style>
-  <w:style w:type="paragraph" w:styleId="IRTablebullet" w:customStyle="1">
+  <w:style w:type="paragraph" w:customStyle="1" w:styleId="IRTablebullet">
     <w:name w:val="IR Table bullet"/>
     <w:basedOn w:val="Normal"/>
     <w:autoRedefine/>
@@ -8254,7 +8068,7 @@
       <w:spacing w:before="60" w:after="60"/>
     </w:pPr>
   </w:style>
-  <w:style w:type="paragraph" w:styleId="IRHeaderSub2" w:customStyle="1">
+  <w:style w:type="paragraph" w:customStyle="1" w:styleId="IRHeaderSub2">
     <w:name w:val="IR Header Sub 2"/>
     <w:basedOn w:val="Normal"/>
     <w:autoRedefine/>
@@ -8269,7 +8083,7 @@
       <w:color w:val="5F5F5F"/>
     </w:rPr>
   </w:style>
-  <w:style w:type="paragraph" w:styleId="IRInstructionText" w:customStyle="1">
+  <w:style w:type="paragraph" w:customStyle="1" w:styleId="IRInstructionText">
     <w:name w:val="IR Instruction Text"/>
     <w:basedOn w:val="Normal"/>
     <w:qFormat/>
@@ -8284,7 +8098,7 @@
       <w:sz w:val="16"/>
     </w:rPr>
   </w:style>
-  <w:style w:type="paragraph" w:styleId="IRTableTitle3" w:customStyle="1">
+  <w:style w:type="paragraph" w:customStyle="1" w:styleId="IRTableTitle3">
     <w:name w:val="IR Table Title 3"/>
     <w:basedOn w:val="Normal"/>
     <w:autoRedefine/>
@@ -8298,7 +8112,7 @@
       <w:b/>
     </w:rPr>
   </w:style>
-  <w:style w:type="paragraph" w:styleId="IRBullet1" w:customStyle="1">
+  <w:style w:type="paragraph" w:customStyle="1" w:styleId="IRBullet1">
     <w:name w:val="IR Bullet 1"/>
     <w:basedOn w:val="Normal"/>
     <w:autoRedefine/>
@@ -8317,7 +8131,7 @@
       <w:color w:val="000000"/>
     </w:rPr>
   </w:style>
-  <w:style w:type="paragraph" w:styleId="IRHeader2" w:customStyle="1">
+  <w:style w:type="paragraph" w:customStyle="1" w:styleId="IRHeader2">
     <w:name w:val="IR Header 2"/>
     <w:basedOn w:val="Heading2"/>
     <w:qFormat/>
@@ -8350,19 +8164,19 @@
       <w:lang w:val="en-GB" w:eastAsia="en-NZ"/>
     </w:rPr>
   </w:style>
-  <w:style w:type="character" w:styleId="BodyTextChar" w:customStyle="1">
+  <w:style w:type="character" w:customStyle="1" w:styleId="BodyTextChar">
     <w:name w:val="Body Text Char"/>
     <w:basedOn w:val="DefaultParagraphFont"/>
     <w:link w:val="BodyText"/>
     <w:rsid w:val="00AD11DC"/>
     <w:rPr>
-      <w:rFonts w:ascii="Verdana" w:hAnsi="Verdana" w:eastAsia="Times New Roman" w:cs="Times New Roman"/>
+      <w:rFonts w:ascii="Verdana" w:eastAsia="Times New Roman" w:hAnsi="Verdana" w:cs="Times New Roman"/>
       <w:sz w:val="20"/>
       <w:szCs w:val="24"/>
       <w:lang w:val="en-GB" w:eastAsia="en-NZ"/>
     </w:rPr>
   </w:style>
-  <w:style w:type="table" w:styleId="GridTable4-Accent51" w:customStyle="1">
+  <w:style w:type="table" w:customStyle="1" w:styleId="GridTable4-Accent51">
     <w:name w:val="Grid Table 4 - Accent 51"/>
     <w:basedOn w:val="TableNormal"/>
     <w:uiPriority w:val="49"/>
@@ -8374,12 +8188,12 @@
       <w:tblStyleRowBandSize w:val="1"/>
       <w:tblStyleColBandSize w:val="1"/>
       <w:tblBorders>
-        <w:top w:val="single" w:color="92CDDC" w:themeColor="accent5" w:themeTint="99" w:sz="4" w:space="0"/>
-        <w:left w:val="single" w:color="92CDDC" w:themeColor="accent5" w:themeTint="99" w:sz="4" w:space="0"/>
-        <w:bottom w:val="single" w:color="92CDDC" w:themeColor="accent5" w:themeTint="99" w:sz="4" w:space="0"/>
-        <w:right w:val="single" w:color="92CDDC" w:themeColor="accent5" w:themeTint="99" w:sz="4" w:space="0"/>
-        <w:insideH w:val="single" w:color="92CDDC" w:themeColor="accent5" w:themeTint="99" w:sz="4" w:space="0"/>
-        <w:insideV w:val="single" w:color="92CDDC" w:themeColor="accent5" w:themeTint="99" w:sz="4" w:space="0"/>
+        <w:top w:val="single" w:sz="4" w:space="0" w:color="92CDDC" w:themeColor="accent5" w:themeTint="99"/>
+        <w:left w:val="single" w:sz="4" w:space="0" w:color="92CDDC" w:themeColor="accent5" w:themeTint="99"/>
+        <w:bottom w:val="single" w:sz="4" w:space="0" w:color="92CDDC" w:themeColor="accent5" w:themeTint="99"/>
+        <w:right w:val="single" w:sz="4" w:space="0" w:color="92CDDC" w:themeColor="accent5" w:themeTint="99"/>
+        <w:insideH w:val="single" w:sz="4" w:space="0" w:color="92CDDC" w:themeColor="accent5" w:themeTint="99"/>
+        <w:insideV w:val="single" w:sz="4" w:space="0" w:color="92CDDC" w:themeColor="accent5" w:themeTint="99"/>
       </w:tblBorders>
     </w:tblPr>
     <w:tblStylePr w:type="firstRow">
@@ -8391,10 +8205,10 @@
       <w:tblPr/>
       <w:tcPr>
         <w:tcBorders>
-          <w:top w:val="single" w:color="4BACC6" w:themeColor="accent5" w:sz="4" w:space="0"/>
-          <w:left w:val="single" w:color="4BACC6" w:themeColor="accent5" w:sz="4" w:space="0"/>
-          <w:bottom w:val="single" w:color="4BACC6" w:themeColor="accent5" w:sz="4" w:space="0"/>
-          <w:right w:val="single" w:color="4BACC6" w:themeColor="accent5" w:sz="4" w:space="0"/>
+          <w:top w:val="single" w:sz="4" w:space="0" w:color="4BACC6" w:themeColor="accent5"/>
+          <w:left w:val="single" w:sz="4" w:space="0" w:color="4BACC6" w:themeColor="accent5"/>
+          <w:bottom w:val="single" w:sz="4" w:space="0" w:color="4BACC6" w:themeColor="accent5"/>
+          <w:right w:val="single" w:sz="4" w:space="0" w:color="4BACC6" w:themeColor="accent5"/>
           <w:insideH w:val="nil"/>
           <w:insideV w:val="nil"/>
         </w:tcBorders>
@@ -8409,7 +8223,7 @@
       <w:tblPr/>
       <w:tcPr>
         <w:tcBorders>
-          <w:top w:val="double" w:color="4BACC6" w:themeColor="accent5" w:sz="4" w:space="0"/>
+          <w:top w:val="double" w:sz="4" w:space="0" w:color="4BACC6" w:themeColor="accent5"/>
         </w:tcBorders>
       </w:tcPr>
     </w:tblStylePr>
@@ -8438,7 +8252,7 @@
       </w:tcPr>
     </w:tblStylePr>
   </w:style>
-  <w:style w:type="table" w:styleId="GridTable4-Accent11" w:customStyle="1">
+  <w:style w:type="table" w:customStyle="1" w:styleId="GridTable4-Accent11">
     <w:name w:val="Grid Table 4 - Accent 11"/>
     <w:basedOn w:val="TableNormal"/>
     <w:uiPriority w:val="49"/>
@@ -8450,12 +8264,12 @@
       <w:tblStyleRowBandSize w:val="1"/>
       <w:tblStyleColBandSize w:val="1"/>
       <w:tblBorders>
-        <w:top w:val="single" w:color="95B3D7" w:themeColor="accent1" w:themeTint="99" w:sz="4" w:space="0"/>
-        <w:left w:val="single" w:color="95B3D7" w:themeColor="accent1" w:themeTint="99" w:sz="4" w:space="0"/>
-        <w:bottom w:val="single" w:color="95B3D7" w:themeColor="accent1" w:themeTint="99" w:sz="4" w:space="0"/>
-        <w:right w:val="single" w:color="95B3D7" w:themeColor="accent1" w:themeTint="99" w:sz="4" w:space="0"/>
-        <w:insideH w:val="single" w:color="95B3D7" w:themeColor="accent1" w:themeTint="99" w:sz="4" w:space="0"/>
-        <w:insideV w:val="single" w:color="95B3D7" w:themeColor="accent1" w:themeTint="99" w:sz="4" w:space="0"/>
+        <w:top w:val="single" w:sz="4" w:space="0" w:color="95B3D7" w:themeColor="accent1" w:themeTint="99"/>
+        <w:left w:val="single" w:sz="4" w:space="0" w:color="95B3D7" w:themeColor="accent1" w:themeTint="99"/>
+        <w:bottom w:val="single" w:sz="4" w:space="0" w:color="95B3D7" w:themeColor="accent1" w:themeTint="99"/>
+        <w:right w:val="single" w:sz="4" w:space="0" w:color="95B3D7" w:themeColor="accent1" w:themeTint="99"/>
+        <w:insideH w:val="single" w:sz="4" w:space="0" w:color="95B3D7" w:themeColor="accent1" w:themeTint="99"/>
+        <w:insideV w:val="single" w:sz="4" w:space="0" w:color="95B3D7" w:themeColor="accent1" w:themeTint="99"/>
       </w:tblBorders>
     </w:tblPr>
     <w:tblStylePr w:type="firstRow">
@@ -8467,10 +8281,10 @@
       <w:tblPr/>
       <w:tcPr>
         <w:tcBorders>
-          <w:top w:val="single" w:color="4F81BD" w:themeColor="accent1" w:sz="4" w:space="0"/>
-          <w:left w:val="single" w:color="4F81BD" w:themeColor="accent1" w:sz="4" w:space="0"/>
-          <w:bottom w:val="single" w:color="4F81BD" w:themeColor="accent1" w:sz="4" w:space="0"/>
-          <w:right w:val="single" w:color="4F81BD" w:themeColor="accent1" w:sz="4" w:space="0"/>
+          <w:top w:val="single" w:sz="4" w:space="0" w:color="4F81BD" w:themeColor="accent1"/>
+          <w:left w:val="single" w:sz="4" w:space="0" w:color="4F81BD" w:themeColor="accent1"/>
+          <w:bottom w:val="single" w:sz="4" w:space="0" w:color="4F81BD" w:themeColor="accent1"/>
+          <w:right w:val="single" w:sz="4" w:space="0" w:color="4F81BD" w:themeColor="accent1"/>
           <w:insideH w:val="nil"/>
           <w:insideV w:val="nil"/>
         </w:tcBorders>
@@ -8485,7 +8299,7 @@
       <w:tblPr/>
       <w:tcPr>
         <w:tcBorders>
-          <w:top w:val="double" w:color="4F81BD" w:themeColor="accent1" w:sz="4" w:space="0"/>
+          <w:top w:val="double" w:sz="4" w:space="0" w:color="4F81BD" w:themeColor="accent1"/>
         </w:tcBorders>
       </w:tcPr>
     </w:tblStylePr>
@@ -8523,7 +8337,7 @@
       <w:spacing w:after="0" w:line="240" w:lineRule="auto"/>
     </w:pPr>
     <w:rPr>
-      <w:rFonts w:ascii="Verdana" w:hAnsi="Verdana" w:eastAsia="Times New Roman" w:cs="Times New Roman"/>
+      <w:rFonts w:ascii="Verdana" w:eastAsia="Times New Roman" w:hAnsi="Verdana" w:cs="Times New Roman"/>
       <w:sz w:val="16"/>
       <w:szCs w:val="16"/>
       <w:lang w:val="en-AU" w:eastAsia="en-AU"/>
@@ -8547,7 +8361,7 @@
     <w:unhideWhenUsed/>
     <w:rsid w:val="00AD11DC"/>
   </w:style>
-  <w:style w:type="character" w:styleId="CommentTextChar" w:customStyle="1">
+  <w:style w:type="character" w:customStyle="1" w:styleId="CommentTextChar">
     <w:name w:val="Comment Text Char"/>
     <w:basedOn w:val="DefaultParagraphFont"/>
     <w:link w:val="CommentText"/>
@@ -8572,7 +8386,7 @@
       <w:bCs/>
     </w:rPr>
   </w:style>
-  <w:style w:type="character" w:styleId="CommentSubjectChar" w:customStyle="1">
+  <w:style w:type="character" w:customStyle="1" w:styleId="CommentSubjectChar">
     <w:name w:val="Comment Subject Char"/>
     <w:basedOn w:val="CommentTextChar"/>
     <w:link w:val="CommentSubject"/>
@@ -8628,26 +8442,26 @@
       <w:spacing w:before="100" w:beforeAutospacing="1" w:after="100" w:afterAutospacing="1"/>
     </w:pPr>
     <w:rPr>
-      <w:rFonts w:ascii="Times New Roman" w:hAnsi="Times New Roman" w:eastAsia="Times New Roman" w:cs="Times New Roman"/>
+      <w:rFonts w:ascii="Times New Roman" w:eastAsia="Times New Roman" w:hAnsi="Times New Roman" w:cs="Times New Roman"/>
       <w:sz w:val="24"/>
       <w:szCs w:val="24"/>
       <w:lang w:eastAsia="en-NZ"/>
     </w:rPr>
   </w:style>
-  <w:style w:type="paragraph" w:styleId="BodyText2" w:customStyle="1">
+  <w:style w:type="paragraph" w:customStyle="1" w:styleId="BodyText2">
     <w:name w:val="Body Text2"/>
     <w:rsid w:val="00AD11DC"/>
     <w:pPr>
       <w:spacing w:before="120" w:after="120" w:line="240" w:lineRule="auto"/>
     </w:pPr>
     <w:rPr>
-      <w:rFonts w:ascii="Verdana" w:hAnsi="Verdana" w:eastAsia="Times New Roman" w:cs="Times New Roman"/>
+      <w:rFonts w:ascii="Verdana" w:eastAsia="Times New Roman" w:hAnsi="Verdana" w:cs="Times New Roman"/>
       <w:sz w:val="20"/>
       <w:szCs w:val="24"/>
       <w:lang w:eastAsia="en-NZ"/>
     </w:rPr>
   </w:style>
-  <w:style w:type="paragraph" w:styleId="TableText" w:customStyle="1">
+  <w:style w:type="paragraph" w:customStyle="1" w:styleId="TableText">
     <w:name w:val="Table Text"/>
     <w:basedOn w:val="Normal"/>
     <w:qFormat/>
@@ -8665,7 +8479,7 @@
       <w:lang w:val="en-GB"/>
     </w:rPr>
   </w:style>
-  <w:style w:type="paragraph" w:styleId="InlineBodytext" w:customStyle="1">
+  <w:style w:type="paragraph" w:customStyle="1" w:styleId="InlineBodytext">
     <w:name w:val="Inline Body text"/>
     <w:basedOn w:val="Normal"/>
     <w:qFormat/>
@@ -8676,11 +8490,11 @@
       <w:ind w:left="720"/>
     </w:pPr>
     <w:rPr>
-      <w:rFonts w:ascii="Arial" w:hAnsi="Arial" w:eastAsia="SimSun" w:cs="Arial"/>
+      <w:rFonts w:ascii="Arial" w:eastAsia="SimSun" w:hAnsi="Arial" w:cs="Arial"/>
       <w:lang w:val="en-GB" w:eastAsia="zh-CN"/>
     </w:rPr>
   </w:style>
-  <w:style w:type="paragraph" w:styleId="TableHeader" w:customStyle="1">
+  <w:style w:type="paragraph" w:customStyle="1" w:styleId="TableHeader">
     <w:name w:val="Table Header"/>
     <w:basedOn w:val="Normal"/>
     <w:link w:val="TableHeaderChar"/>
@@ -8701,13 +8515,13 @@
       <w:lang w:val="en-AU"/>
     </w:rPr>
   </w:style>
-  <w:style w:type="character" w:styleId="TableHeaderChar" w:customStyle="1">
+  <w:style w:type="character" w:customStyle="1" w:styleId="TableHeaderChar">
     <w:name w:val="Table Header Char"/>
     <w:link w:val="TableHeader"/>
     <w:locked/>
     <w:rsid w:val="00AD11DC"/>
     <w:rPr>
-      <w:rFonts w:ascii="Verdana" w:hAnsi="Verdana" w:eastAsia="Times New Roman" w:cs="Times New Roman"/>
+      <w:rFonts w:ascii="Verdana" w:eastAsia="Times New Roman" w:hAnsi="Verdana" w:cs="Times New Roman"/>
       <w:b/>
       <w:color w:val="FFFFFF"/>
       <w:sz w:val="20"/>
@@ -8715,7 +8529,7 @@
       <w:lang w:val="en-AU"/>
     </w:rPr>
   </w:style>
-  <w:style w:type="table" w:styleId="TableGrid-noborders1" w:customStyle="1">
+  <w:style w:type="table" w:customStyle="1" w:styleId="TableGrid-noborders1">
     <w:name w:val="Table Grid - no borders1"/>
     <w:basedOn w:val="TableNormal"/>
     <w:next w:val="TableGrid"/>
@@ -8726,12 +8540,12 @@
     </w:pPr>
     <w:tblPr>
       <w:tblBorders>
-        <w:top w:val="single" w:color="auto" w:sz="4" w:space="0"/>
-        <w:left w:val="single" w:color="auto" w:sz="4" w:space="0"/>
-        <w:bottom w:val="single" w:color="auto" w:sz="4" w:space="0"/>
-        <w:right w:val="single" w:color="auto" w:sz="4" w:space="0"/>
-        <w:insideH w:val="single" w:color="auto" w:sz="4" w:space="0"/>
-        <w:insideV w:val="single" w:color="auto" w:sz="4" w:space="0"/>
+        <w:top w:val="single" w:sz="4" w:space="0" w:color="auto"/>
+        <w:left w:val="single" w:sz="4" w:space="0" w:color="auto"/>
+        <w:bottom w:val="single" w:sz="4" w:space="0" w:color="auto"/>
+        <w:right w:val="single" w:sz="4" w:space="0" w:color="auto"/>
+        <w:insideH w:val="single" w:sz="4" w:space="0" w:color="auto"/>
+        <w:insideV w:val="single" w:sz="4" w:space="0" w:color="auto"/>
       </w:tblBorders>
     </w:tblPr>
   </w:style>
@@ -8767,57 +8581,24 @@
       <w:spacing w:after="0"/>
     </w:pPr>
     <w:rPr>
-      <w:rFonts w:ascii="Courier New" w:hAnsi="Courier New" w:eastAsia="Times New Roman" w:cs="Courier New"/>
+      <w:rFonts w:ascii="Courier New" w:eastAsia="Times New Roman" w:hAnsi="Courier New" w:cs="Courier New"/>
       <w:lang w:eastAsia="en-NZ"/>
     </w:rPr>
   </w:style>
-  <w:style w:type="character" w:styleId="HTMLPreformattedChar" w:customStyle="1">
+  <w:style w:type="character" w:customStyle="1" w:styleId="HTMLPreformattedChar">
     <w:name w:val="HTML Preformatted Char"/>
     <w:basedOn w:val="DefaultParagraphFont"/>
     <w:link w:val="HTMLPreformatted"/>
     <w:uiPriority w:val="99"/>
     <w:rsid w:val="00AD11DC"/>
     <w:rPr>
-      <w:rFonts w:ascii="Courier New" w:hAnsi="Courier New" w:eastAsia="Times New Roman" w:cs="Courier New"/>
+      <w:rFonts w:ascii="Courier New" w:eastAsia="Times New Roman" w:hAnsi="Courier New" w:cs="Courier New"/>
       <w:sz w:val="20"/>
       <w:szCs w:val="20"/>
       <w:lang w:eastAsia="en-NZ"/>
     </w:rPr>
   </w:style>
 </w:styles>
-</file>
-
-<file path=word/glossary/document.xml><?xml version="1.0" encoding="utf-8"?>
-<w:glossaryDocument xmlns:w14="http://schemas.microsoft.com/office/word/2010/wordml" xmlns:w="http://schemas.openxmlformats.org/wordprocessingml/2006/main">
-  <w:docParts>
-    <w:docPart>
-      <w:docPartPr>
-        <w:name w:val="DefaultPlaceholder_1081868574"/>
-        <w:category>
-          <w:name w:val="General"/>
-          <w:gallery w:val="placeholder"/>
-        </w:category>
-        <w:types>
-          <w:type w:val="bbPlcHdr"/>
-        </w:types>
-        <w:behaviors>
-          <w:behavior w:val="content"/>
-        </w:behaviors>
-        <w:guid w:val="{6a7817c4-7cf7-4fc6-82e1-6033f620619d}"/>
-      </w:docPartPr>
-      <w:docPartBody>
-        <w:p>
-          <w:r>
-            <w:rPr>
-              <w:rStyle w:val="PlaceholderText"/>
-            </w:rPr>
-            <w:t/>
-          </w:r>
-        </w:p>
-      </w:docPartBody>
-    </w:docPart>
-  </w:docParts>
-</w:glossaryDocument>
 </file>
 
 <file path=word/theme/theme1.xml><?xml version="1.0" encoding="utf-8"?>
@@ -9106,18 +8887,18 @@
 </file>
 
 <file path=customXml/item1.xml><?xml version="1.0" encoding="utf-8"?>
-<p:properties xmlns:p="http://schemas.microsoft.com/office/2006/metadata/properties" xmlns:xsi="http://www.w3.org/2001/XMLSchema-instance" xmlns:pc="http://schemas.microsoft.com/office/infopath/2007/PartnerControls">
-  <documentManagement/>
-</p:properties>
-</file>
-
-<file path=customXml/item2.xml><?xml version="1.0" encoding="utf-8"?>
 <?mso-contentType ?>
 <FormTemplates xmlns="http://schemas.microsoft.com/sharepoint/v3/contenttype/forms">
   <Display>DocumentLibraryForm</Display>
   <Edit>DocumentLibraryForm</Edit>
   <New>DocumentLibraryForm</New>
 </FormTemplates>
+</file>
+
+<file path=customXml/item2.xml><?xml version="1.0" encoding="utf-8"?>
+<p:properties xmlns:p="http://schemas.microsoft.com/office/2006/metadata/properties" xmlns:xsi="http://www.w3.org/2001/XMLSchema-instance" xmlns:pc="http://schemas.microsoft.com/office/infopath/2007/PartnerControls">
+  <documentManagement/>
+</p:properties>
 </file>
 
 <file path=customXml/item3.xml><?xml version="1.0" encoding="utf-8"?>
@@ -9338,6 +9119,14 @@
 </file>
 
 <file path=customXml/itemProps1.xml><?xml version="1.0" encoding="utf-8"?>
+<ds:datastoreItem xmlns:ds="http://schemas.openxmlformats.org/officeDocument/2006/customXml" ds:itemID="{EAE2401A-E087-4225-8842-00AB929DE60B}">
+  <ds:schemaRefs>
+    <ds:schemaRef ds:uri="http://schemas.microsoft.com/sharepoint/v3/contenttype/forms"/>
+  </ds:schemaRefs>
+</ds:datastoreItem>
+</file>
+
+<file path=customXml/itemProps2.xml><?xml version="1.0" encoding="utf-8"?>
 <ds:datastoreItem xmlns:ds="http://schemas.openxmlformats.org/officeDocument/2006/customXml" ds:itemID="{206B3586-CCB1-43B3-81A1-330B38A3C903}">
   <ds:schemaRefs>
     <ds:schemaRef ds:uri="http://schemas.microsoft.com/office/2006/metadata/properties"/>
@@ -9346,14 +9135,21 @@
 </ds:datastoreItem>
 </file>
 
-<file path=customXml/itemProps2.xml><?xml version="1.0" encoding="utf-8"?>
-<ds:datastoreItem xmlns:ds="http://schemas.openxmlformats.org/officeDocument/2006/customXml" ds:itemID="{EAE2401A-E087-4225-8842-00AB929DE60B}">
+<file path=customXml/itemProps3.xml><?xml version="1.0" encoding="utf-8"?>
+<ds:datastoreItem xmlns:ds="http://schemas.openxmlformats.org/officeDocument/2006/customXml" ds:itemID="{7F5CE7CE-B26D-418B-B5F2-CA85450BF8F1}">
   <ds:schemaRefs>
-    <ds:schemaRef ds:uri="http://schemas.microsoft.com/sharepoint/v3/contenttype/forms"/>
+    <ds:schemaRef ds:uri="http://schemas.microsoft.com/office/2006/metadata/contentType"/>
+    <ds:schemaRef ds:uri="http://schemas.microsoft.com/office/2006/metadata/properties/metaAttributes"/>
+    <ds:schemaRef ds:uri="http://www.w3.org/2001/XMLSchema"/>
+    <ds:schemaRef ds:uri="http://schemas.microsoft.com/office/2006/metadata/properties"/>
+    <ds:schemaRef ds:uri="844fa155-099f-4cdb-8e19-6062b9caab68"/>
+    <ds:schemaRef ds:uri="fb007288-bb22-4bff-8fd0-fa65a2fd636c"/>
+    <ds:schemaRef ds:uri="http://schemas.microsoft.com/office/2006/documentManagement/types"/>
+    <ds:schemaRef ds:uri="http://schemas.microsoft.com/office/infopath/2007/PartnerControls"/>
+    <ds:schemaRef ds:uri="http://schemas.openxmlformats.org/package/2006/metadata/core-properties"/>
+    <ds:schemaRef ds:uri="http://purl.org/dc/elements/1.1/"/>
+    <ds:schemaRef ds:uri="http://purl.org/dc/terms/"/>
+    <ds:schemaRef ds:uri="http://schemas.microsoft.com/internal/obd"/>
   </ds:schemaRefs>
 </ds:datastoreItem>
-</file>
-
-<file path=customXml/itemProps3.xml><?xml version="1.0" encoding="utf-8"?>
-<ds:datastoreItem xmlns:ds="http://schemas.openxmlformats.org/officeDocument/2006/customXml" ds:itemID="{7F5CE7CE-B26D-418B-B5F2-CA85450BF8F1}"/>
 </file>
</xml_diff>